<commit_message>
updated text in 2.1.1 and 2.2.1
</commit_message>
<xml_diff>
--- a/docs/deliverable4/Getana_Deliverable_4_URN.docx
+++ b/docs/deliverable4/Getana_Deliverable_4_URN.docx
@@ -1,6 +1,6 @@
 
 <file path=word/document.xml><?xml version="1.0" encoding="utf-8"?>
-<w:document xmlns:wpc="http://schemas.microsoft.com/office/word/2010/wordprocessingCanvas" xmlns:cx="http://schemas.microsoft.com/office/drawing/2014/chartex" xmlns:cx1="http://schemas.microsoft.com/office/drawing/2015/9/8/chartex" xmlns:cx2="http://schemas.microsoft.com/office/drawing/2015/10/21/chartex" xmlns:cx3="http://schemas.microsoft.com/office/drawing/2016/5/9/chartex" xmlns:cx4="http://schemas.microsoft.com/office/drawing/2016/5/10/chartex" xmlns:cx5="http://schemas.microsoft.com/office/drawing/2016/5/11/chartex" xmlns:cx6="http://schemas.microsoft.com/office/drawing/2016/5/12/chartex" xmlns:cx7="http://schemas.microsoft.com/office/drawing/2016/5/13/chartex" xmlns:cx8="http://schemas.microsoft.com/office/drawing/2016/5/14/chartex" xmlns:mc="http://schemas.openxmlformats.org/markup-compatibility/2006" xmlns:aink="http://schemas.microsoft.com/office/drawing/2016/ink" xmlns:am3d="http://schemas.microsoft.com/office/drawing/2017/model3d" xmlns:o="urn:schemas-microsoft-com:office:office" xmlns:r="http://schemas.openxmlformats.org/officeDocument/2006/relationships" xmlns:m="http://schemas.openxmlformats.org/officeDocument/2006/math" xmlns:v="urn:schemas-microsoft-com:vml" xmlns:wp14="http://schemas.microsoft.com/office/word/2010/wordprocessingDrawing" xmlns:wp="http://schemas.openxmlformats.org/drawingml/2006/wordprocessingDrawing" xmlns:w10="urn:schemas-microsoft-com:office:word" xmlns:w="http://schemas.openxmlformats.org/wordprocessingml/2006/main" xmlns:w14="http://schemas.microsoft.com/office/word/2010/wordml" xmlns:w15="http://schemas.microsoft.com/office/word/2012/wordml" xmlns:w16cid="http://schemas.microsoft.com/office/word/2016/wordml/cid" xmlns:w16se="http://schemas.microsoft.com/office/word/2015/wordml/symex" xmlns:wpg="http://schemas.microsoft.com/office/word/2010/wordprocessingGroup" xmlns:wpi="http://schemas.microsoft.com/office/word/2010/wordprocessingInk" xmlns:wne="http://schemas.microsoft.com/office/word/2006/wordml" xmlns:wps="http://schemas.microsoft.com/office/word/2010/wordprocessingShape" mc:Ignorable="w14 w15 w16se w16cid wp14">
+<w:document xmlns:wpc="http://schemas.microsoft.com/office/word/2010/wordprocessingCanvas" xmlns:mc="http://schemas.openxmlformats.org/markup-compatibility/2006" xmlns:o="urn:schemas-microsoft-com:office:office" xmlns:r="http://schemas.openxmlformats.org/officeDocument/2006/relationships" xmlns:m="http://schemas.openxmlformats.org/officeDocument/2006/math" xmlns:v="urn:schemas-microsoft-com:vml" xmlns:wp14="http://schemas.microsoft.com/office/word/2010/wordprocessingDrawing" xmlns:wp="http://schemas.openxmlformats.org/drawingml/2006/wordprocessingDrawing" xmlns:w10="urn:schemas-microsoft-com:office:word" xmlns:w="http://schemas.openxmlformats.org/wordprocessingml/2006/main" xmlns:w14="http://schemas.microsoft.com/office/word/2010/wordml" xmlns:wpg="http://schemas.microsoft.com/office/word/2010/wordprocessingGroup" xmlns:wpi="http://schemas.microsoft.com/office/word/2010/wordprocessingInk" xmlns:wne="http://schemas.microsoft.com/office/word/2006/wordml" xmlns:wps="http://schemas.microsoft.com/office/word/2010/wordprocessingShape" mc:Ignorable="w14 wp14">
   <w:body>
     <w:p>
       <w:pPr>
@@ -156,110 +156,63 @@
         </w:rPr>
         <w:fldChar w:fldCharType="separate"/>
       </w:r>
-      <w:bookmarkStart w:id="0" w:name="_GoBack"/>
-      <w:bookmarkEnd w:id="0"/>
-      <w:r>
-        <w:rPr>
-          <w:rStyle w:val="Hyperlink"/>
-          <w:noProof/>
-        </w:rPr>
-        <w:fldChar w:fldCharType="begin"/>
-      </w:r>
-      <w:r>
-        <w:rPr>
-          <w:rStyle w:val="Hyperlink"/>
-          <w:noProof/>
-        </w:rPr>
-        <w:instrText xml:space="preserve"> </w:instrText>
-      </w:r>
-      <w:r>
-        <w:rPr>
-          <w:noProof/>
-        </w:rPr>
-        <w:instrText>HYPERLINK \l "_Toc513307320"</w:instrText>
-      </w:r>
-      <w:r>
-        <w:rPr>
-          <w:rStyle w:val="Hyperlink"/>
-          <w:noProof/>
-        </w:rPr>
-        <w:instrText xml:space="preserve"> </w:instrText>
-      </w:r>
-      <w:r>
-        <w:rPr>
-          <w:rStyle w:val="Hyperlink"/>
-          <w:noProof/>
-        </w:rPr>
-      </w:r>
-      <w:r>
-        <w:rPr>
-          <w:rStyle w:val="Hyperlink"/>
-          <w:noProof/>
-        </w:rPr>
-        <w:fldChar w:fldCharType="separate"/>
-      </w:r>
-      <w:r>
-        <w:rPr>
-          <w:rStyle w:val="Hyperlink"/>
-          <w:noProof/>
-        </w:rPr>
-        <w:t>1. Goal Requirements Language</w:t>
-      </w:r>
-      <w:r>
-        <w:rPr>
-          <w:noProof/>
-          <w:webHidden/>
-        </w:rPr>
-        <w:tab/>
-      </w:r>
-      <w:r>
-        <w:rPr>
-          <w:noProof/>
-          <w:webHidden/>
-        </w:rPr>
-        <w:fldChar w:fldCharType="begin"/>
-      </w:r>
-      <w:r>
-        <w:rPr>
-          <w:noProof/>
-          <w:webHidden/>
-        </w:rPr>
-        <w:instrText xml:space="preserve"> PAGEREF _Toc513307320 \h </w:instrText>
-      </w:r>
-      <w:r>
-        <w:rPr>
-          <w:noProof/>
-          <w:webHidden/>
-        </w:rPr>
-      </w:r>
-      <w:r>
-        <w:rPr>
-          <w:noProof/>
-          <w:webHidden/>
-        </w:rPr>
-        <w:fldChar w:fldCharType="separate"/>
-      </w:r>
-      <w:r>
-        <w:rPr>
-          <w:noProof/>
-          <w:webHidden/>
-        </w:rPr>
-        <w:t>3</w:t>
-      </w:r>
-      <w:r>
-        <w:rPr>
-          <w:noProof/>
-          <w:webHidden/>
-        </w:rPr>
-        <w:fldChar w:fldCharType="end"/>
-      </w:r>
-      <w:r>
-        <w:rPr>
-          <w:rStyle w:val="Hyperlink"/>
-          <w:noProof/>
-        </w:rPr>
-        <w:fldChar w:fldCharType="end"/>
-      </w:r>
+      <w:hyperlink w:anchor="_Toc513307320" w:history="1">
+        <w:r>
+          <w:rPr>
+            <w:rStyle w:val="Hyperlink"/>
+            <w:noProof/>
+          </w:rPr>
+          <w:t>1. Goal Requirements Language</w:t>
+        </w:r>
+        <w:r>
+          <w:rPr>
+            <w:noProof/>
+            <w:webHidden/>
+          </w:rPr>
+          <w:tab/>
+        </w:r>
+        <w:r>
+          <w:rPr>
+            <w:noProof/>
+            <w:webHidden/>
+          </w:rPr>
+          <w:fldChar w:fldCharType="begin"/>
+        </w:r>
+        <w:r>
+          <w:rPr>
+            <w:noProof/>
+            <w:webHidden/>
+          </w:rPr>
+          <w:instrText xml:space="preserve"> PAGEREF _Toc513307320 \h </w:instrText>
+        </w:r>
+        <w:r>
+          <w:rPr>
+            <w:noProof/>
+            <w:webHidden/>
+          </w:rPr>
+        </w:r>
+        <w:r>
+          <w:rPr>
+            <w:noProof/>
+            <w:webHidden/>
+          </w:rPr>
+          <w:fldChar w:fldCharType="separate"/>
+        </w:r>
+        <w:r>
+          <w:rPr>
+            <w:noProof/>
+            <w:webHidden/>
+          </w:rPr>
+          <w:t>3</w:t>
+        </w:r>
+        <w:r>
+          <w:rPr>
+            <w:noProof/>
+            <w:webHidden/>
+          </w:rPr>
+          <w:fldChar w:fldCharType="end"/>
+        </w:r>
+      </w:hyperlink>
     </w:p>
     <w:p>
       <w:pPr>
@@ -1700,80 +1653,80 @@
           <w:sz w:val="22"/>
         </w:rPr>
       </w:pPr>
-      <w:bookmarkStart w:id="1" w:name="_Toc513307320"/>
+      <w:bookmarkStart w:id="0" w:name="_Toc513307320"/>
       <w:r>
         <w:lastRenderedPageBreak/>
         <w:t>1. Goal Requirements Language</w:t>
       </w:r>
+      <w:bookmarkEnd w:id="0"/>
+    </w:p>
+    <w:p>
+      <w:pPr>
+        <w:rPr>
+          <w:rFonts w:ascii="Liberation Serif" w:hAnsi="Liberation Serif"/>
+          <w:color w:val="000000"/>
+          <w:sz w:val="22"/>
+          <w:szCs w:val="22"/>
+        </w:rPr>
+      </w:pPr>
+    </w:p>
+    <w:p>
+      <w:pPr>
+        <w:rPr>
+          <w:rFonts w:ascii="Liberation Serif" w:hAnsi="Liberation Serif"/>
+          <w:color w:val="000000"/>
+          <w:sz w:val="22"/>
+          <w:szCs w:val="22"/>
+        </w:rPr>
+      </w:pPr>
+      <w:r>
+        <w:rPr>
+          <w:rFonts w:ascii="Liberation Serif" w:hAnsi="Liberation Serif"/>
+          <w:color w:val="000000"/>
+          <w:sz w:val="22"/>
+          <w:szCs w:val="22"/>
+        </w:rPr>
+        <w:t xml:space="preserve">The GRL models shown in this document demonstrate the high-level goals, as well as the rationales associated with achieving those goals, for the two main actors connected to the </w:t>
+      </w:r>
+      <w:r>
+        <w:rPr>
+          <w:rFonts w:ascii="Liberation Serif" w:hAnsi="Liberation Serif"/>
+          <w:i/>
+          <w:color w:val="000000"/>
+          <w:sz w:val="22"/>
+          <w:szCs w:val="22"/>
+        </w:rPr>
+        <w:t>RaiderNAV</w:t>
+      </w:r>
+      <w:r>
+        <w:rPr>
+          <w:rFonts w:ascii="Liberation Serif" w:hAnsi="Liberation Serif"/>
+          <w:color w:val="000000"/>
+          <w:sz w:val="22"/>
+          <w:szCs w:val="22"/>
+        </w:rPr>
+        <w:t xml:space="preserve"> project: Team Getana and Texas Tech students. Diagrams illustrating this information are provided both individually by actor, as well as in an integrated view. </w:t>
+      </w:r>
+    </w:p>
+    <w:p>
+      <w:pPr>
+        <w:rPr>
+          <w:rFonts w:ascii="Liberation Serif" w:hAnsi="Liberation Serif"/>
+          <w:color w:val="000000"/>
+          <w:sz w:val="22"/>
+          <w:szCs w:val="22"/>
+        </w:rPr>
+      </w:pPr>
+    </w:p>
+    <w:p>
+      <w:pPr>
+        <w:pStyle w:val="Head2"/>
+      </w:pPr>
+      <w:bookmarkStart w:id="1" w:name="_Toc513307321"/>
+      <w:r>
+        <w:t>1.1 Strategies</w:t>
+      </w:r>
       <w:bookmarkEnd w:id="1"/>
-    </w:p>
-    <w:p>
-      <w:pPr>
-        <w:rPr>
-          <w:rFonts w:ascii="Liberation Serif" w:hAnsi="Liberation Serif"/>
-          <w:color w:val="000000"/>
-          <w:sz w:val="22"/>
-          <w:szCs w:val="22"/>
-        </w:rPr>
-      </w:pPr>
-    </w:p>
-    <w:p>
-      <w:pPr>
-        <w:rPr>
-          <w:rFonts w:ascii="Liberation Serif" w:hAnsi="Liberation Serif"/>
-          <w:color w:val="000000"/>
-          <w:sz w:val="22"/>
-          <w:szCs w:val="22"/>
-        </w:rPr>
-      </w:pPr>
-      <w:r>
-        <w:rPr>
-          <w:rFonts w:ascii="Liberation Serif" w:hAnsi="Liberation Serif"/>
-          <w:color w:val="000000"/>
-          <w:sz w:val="22"/>
-          <w:szCs w:val="22"/>
-        </w:rPr>
-        <w:t xml:space="preserve">The GRL models shown in this document demonstrate the high-level goals, as well as the rationales associated with achieving those goals, for the two main actors connected to the </w:t>
-      </w:r>
-      <w:r>
-        <w:rPr>
-          <w:rFonts w:ascii="Liberation Serif" w:hAnsi="Liberation Serif"/>
-          <w:i/>
-          <w:color w:val="000000"/>
-          <w:sz w:val="22"/>
-          <w:szCs w:val="22"/>
-        </w:rPr>
-        <w:t>RaiderNAV</w:t>
-      </w:r>
-      <w:r>
-        <w:rPr>
-          <w:rFonts w:ascii="Liberation Serif" w:hAnsi="Liberation Serif"/>
-          <w:color w:val="000000"/>
-          <w:sz w:val="22"/>
-          <w:szCs w:val="22"/>
-        </w:rPr>
-        <w:t xml:space="preserve"> project: Team Getana and Texas Tech students. Diagrams illustrating this information are provided both individually by actor, as well as in an integrated view. </w:t>
-      </w:r>
-    </w:p>
-    <w:p>
-      <w:pPr>
-        <w:rPr>
-          <w:rFonts w:ascii="Liberation Serif" w:hAnsi="Liberation Serif"/>
-          <w:color w:val="000000"/>
-          <w:sz w:val="22"/>
-          <w:szCs w:val="22"/>
-        </w:rPr>
-      </w:pPr>
-    </w:p>
-    <w:p>
-      <w:pPr>
-        <w:pStyle w:val="Head2"/>
-      </w:pPr>
-      <w:bookmarkStart w:id="2" w:name="_Toc513307321"/>
-      <w:r>
-        <w:t>1.1 Strategies</w:t>
-      </w:r>
-      <w:bookmarkEnd w:id="2"/>
     </w:p>
     <w:p>
       <w:pPr>
@@ -1940,12 +1893,12 @@
       <w:pPr>
         <w:pStyle w:val="Head3"/>
       </w:pPr>
-      <w:bookmarkStart w:id="3" w:name="_Toc513307322"/>
+      <w:bookmarkStart w:id="2" w:name="_Toc513307322"/>
       <w:r>
         <w:lastRenderedPageBreak/>
         <w:t>1.1.1 Combined Strategy #1: Team Getana Deemphasizes Project and Students Avoid RaiderNAV</w:t>
       </w:r>
-      <w:bookmarkEnd w:id="3"/>
+      <w:bookmarkEnd w:id="2"/>
     </w:p>
     <w:p>
       <w:pPr>
@@ -2150,7 +2103,7 @@
                     </pic:cNvPicPr>
                   </pic:nvPicPr>
                   <pic:blipFill>
-                    <a:blip r:embed="rId8"/>
+                    <a:blip r:embed="rId9"/>
                     <a:stretch>
                       <a:fillRect/>
                     </a:stretch>
@@ -2208,7 +2161,7 @@
                     </pic:cNvPicPr>
                   </pic:nvPicPr>
                   <pic:blipFill>
-                    <a:blip r:embed="rId9"/>
+                    <a:blip r:embed="rId10"/>
                     <a:stretch>
                       <a:fillRect/>
                     </a:stretch>
@@ -2266,7 +2219,7 @@
                     </pic:cNvPicPr>
                   </pic:nvPicPr>
                   <pic:blipFill>
-                    <a:blip r:embed="rId10"/>
+                    <a:blip r:embed="rId11"/>
                     <a:stretch>
                       <a:fillRect/>
                     </a:stretch>
@@ -2327,12 +2280,12 @@
       <w:pPr>
         <w:pStyle w:val="Head3"/>
       </w:pPr>
-      <w:bookmarkStart w:id="4" w:name="_Toc513307323"/>
+      <w:bookmarkStart w:id="3" w:name="_Toc513307323"/>
       <w:r>
         <w:lastRenderedPageBreak/>
         <w:t>1.1.2 Combined Strategy #2: Team Getana Emphasizes Project and Students Avoid RaiderNAV</w:t>
       </w:r>
-      <w:bookmarkEnd w:id="4"/>
+      <w:bookmarkEnd w:id="3"/>
     </w:p>
     <w:p>
       <w:pPr>
@@ -2518,7 +2471,7 @@
                     </pic:cNvPicPr>
                   </pic:nvPicPr>
                   <pic:blipFill>
-                    <a:blip r:embed="rId11"/>
+                    <a:blip r:embed="rId12"/>
                     <a:stretch>
                       <a:fillRect/>
                     </a:stretch>
@@ -2576,7 +2529,7 @@
                     </pic:cNvPicPr>
                   </pic:nvPicPr>
                   <pic:blipFill>
-                    <a:blip r:embed="rId12"/>
+                    <a:blip r:embed="rId13"/>
                     <a:stretch>
                       <a:fillRect/>
                     </a:stretch>
@@ -2634,7 +2587,7 @@
                     </pic:cNvPicPr>
                   </pic:nvPicPr>
                   <pic:blipFill>
-                    <a:blip r:embed="rId13"/>
+                    <a:blip r:embed="rId14"/>
                     <a:stretch>
                       <a:fillRect/>
                     </a:stretch>
@@ -2695,12 +2648,12 @@
       <w:pPr>
         <w:pStyle w:val="Head3"/>
       </w:pPr>
-      <w:bookmarkStart w:id="5" w:name="_Toc513307324"/>
+      <w:bookmarkStart w:id="4" w:name="_Toc513307324"/>
       <w:r>
         <w:lastRenderedPageBreak/>
         <w:t>1.1.3 Combined Strategy #3: Team Getana Deemphasizes Project and Students Use RaiderNAV</w:t>
       </w:r>
-      <w:bookmarkEnd w:id="5"/>
+      <w:bookmarkEnd w:id="4"/>
     </w:p>
     <w:p>
       <w:pPr>
@@ -2886,7 +2839,7 @@
                     </pic:cNvPicPr>
                   </pic:nvPicPr>
                   <pic:blipFill>
-                    <a:blip r:embed="rId14"/>
+                    <a:blip r:embed="rId15"/>
                     <a:stretch>
                       <a:fillRect/>
                     </a:stretch>
@@ -2944,7 +2897,7 @@
                     </pic:cNvPicPr>
                   </pic:nvPicPr>
                   <pic:blipFill>
-                    <a:blip r:embed="rId15"/>
+                    <a:blip r:embed="rId16"/>
                     <a:stretch>
                       <a:fillRect/>
                     </a:stretch>
@@ -3002,7 +2955,7 @@
                     </pic:cNvPicPr>
                   </pic:nvPicPr>
                   <pic:blipFill>
-                    <a:blip r:embed="rId16"/>
+                    <a:blip r:embed="rId17"/>
                     <a:stretch>
                       <a:fillRect/>
                     </a:stretch>
@@ -3063,12 +3016,12 @@
       <w:pPr>
         <w:pStyle w:val="Head3"/>
       </w:pPr>
-      <w:bookmarkStart w:id="6" w:name="_Toc513307325"/>
+      <w:bookmarkStart w:id="5" w:name="_Toc513307325"/>
       <w:r>
         <w:lastRenderedPageBreak/>
         <w:t>1.1.4 Combined Strategy #4: Team Getana Emphasizes Project and Students Use RaiderNAV</w:t>
       </w:r>
-      <w:bookmarkEnd w:id="6"/>
+      <w:bookmarkEnd w:id="5"/>
     </w:p>
     <w:p>
       <w:pPr>
@@ -3235,7 +3188,7 @@
                     </pic:cNvPicPr>
                   </pic:nvPicPr>
                   <pic:blipFill>
-                    <a:blip r:embed="rId17"/>
+                    <a:blip r:embed="rId18"/>
                     <a:stretch>
                       <a:fillRect/>
                     </a:stretch>
@@ -3292,7 +3245,7 @@
                     </pic:cNvPicPr>
                   </pic:nvPicPr>
                   <pic:blipFill>
-                    <a:blip r:embed="rId18"/>
+                    <a:blip r:embed="rId19"/>
                     <a:stretch>
                       <a:fillRect/>
                     </a:stretch>
@@ -3371,7 +3324,7 @@
                     </pic:cNvPicPr>
                   </pic:nvPicPr>
                   <pic:blipFill>
-                    <a:blip r:embed="rId19"/>
+                    <a:blip r:embed="rId20"/>
                     <a:stretch>
                       <a:fillRect/>
                     </a:stretch>
@@ -3427,12 +3380,12 @@
       <w:pPr>
         <w:pStyle w:val="Head2"/>
       </w:pPr>
-      <w:bookmarkStart w:id="7" w:name="_Toc513307326"/>
+      <w:bookmarkStart w:id="6" w:name="_Toc513307326"/>
       <w:r>
         <w:lastRenderedPageBreak/>
         <w:t>1.2 Analysis of Combined Strategies</w:t>
       </w:r>
-      <w:bookmarkEnd w:id="7"/>
+      <w:bookmarkEnd w:id="6"/>
     </w:p>
     <w:p>
       <w:pPr>
@@ -3614,12 +3567,12 @@
       <w:pPr>
         <w:pStyle w:val="Head1"/>
       </w:pPr>
-      <w:bookmarkStart w:id="8" w:name="_Toc513307327"/>
+      <w:bookmarkStart w:id="7" w:name="_Toc513307327"/>
       <w:r>
         <w:lastRenderedPageBreak/>
         <w:t>2. Use Case Maps</w:t>
       </w:r>
-      <w:bookmarkEnd w:id="8"/>
+      <w:bookmarkEnd w:id="7"/>
     </w:p>
     <w:p>
       <w:pPr>
@@ -3861,11 +3814,11 @@
       <w:pPr>
         <w:pStyle w:val="Head2"/>
       </w:pPr>
-      <w:bookmarkStart w:id="9" w:name="_Toc513307328"/>
+      <w:bookmarkStart w:id="8" w:name="_Toc513307328"/>
       <w:r>
         <w:t>2.1 Main Sequence Actions</w:t>
       </w:r>
-      <w:bookmarkEnd w:id="9"/>
+      <w:bookmarkEnd w:id="8"/>
     </w:p>
     <w:p>
       <w:pPr>
@@ -4003,7 +3956,7 @@
                     </pic:cNvPicPr>
                   </pic:nvPicPr>
                   <pic:blipFill>
-                    <a:blip r:embed="rId20">
+                    <a:blip r:embed="rId21">
                       <a:extLst>
                         <a:ext uri="{28A0092B-C50C-407E-A947-70E740481C1C}">
                           <a14:useLocalDpi xmlns:a14="http://schemas.microsoft.com/office/drawing/2010/main" val="0"/>
@@ -4083,132 +4036,80 @@
       <w:pPr>
         <w:pStyle w:val="Head3"/>
       </w:pPr>
-      <w:bookmarkStart w:id="10" w:name="_Toc513307329"/>
+      <w:bookmarkStart w:id="9" w:name="_Toc513307329"/>
       <w:r>
         <w:lastRenderedPageBreak/>
         <w:t>2.1.1 Unscheduled Navigation</w:t>
       </w:r>
-      <w:bookmarkEnd w:id="10"/>
-    </w:p>
-    <w:p>
-      <w:pPr>
-        <w:rPr>
-          <w:rFonts w:ascii="Liberation Serif" w:hAnsi="Liberation Serif"/>
-          <w:color w:val="000000"/>
-          <w:sz w:val="22"/>
-          <w:szCs w:val="22"/>
-        </w:rPr>
-      </w:pPr>
-    </w:p>
-    <w:p>
-      <w:pPr>
-        <w:rPr>
-          <w:rFonts w:ascii="Liberation Serif" w:hAnsi="Liberation Serif"/>
-          <w:color w:val="000000"/>
-          <w:sz w:val="22"/>
-          <w:szCs w:val="22"/>
-        </w:rPr>
-      </w:pPr>
-      <w:r>
-        <w:rPr>
-          <w:rFonts w:ascii="Liberation Serif" w:hAnsi="Liberation Serif"/>
-          <w:color w:val="000000"/>
-          <w:sz w:val="22"/>
-          <w:szCs w:val="22"/>
-        </w:rPr>
-        <w:t>T</w:t>
-      </w:r>
-      <w:r>
-        <w:rPr>
-          <w:rFonts w:ascii="Liberation Serif" w:hAnsi="Liberation Serif"/>
-          <w:color w:val="000000"/>
-          <w:sz w:val="22"/>
-          <w:szCs w:val="22"/>
-        </w:rPr>
-        <w:t>he user</w:t>
-      </w:r>
-      <w:r>
-        <w:rPr>
-          <w:rFonts w:ascii="Liberation Serif" w:hAnsi="Liberation Serif"/>
-          <w:color w:val="000000"/>
-          <w:sz w:val="22"/>
-          <w:szCs w:val="22"/>
-        </w:rPr>
-        <w:t xml:space="preserve"> may choose</w:t>
-      </w:r>
-      <w:r>
-        <w:rPr>
-          <w:rFonts w:ascii="Liberation Serif" w:hAnsi="Liberation Serif"/>
-          <w:color w:val="000000"/>
-          <w:sz w:val="22"/>
-          <w:szCs w:val="22"/>
-        </w:rPr>
-        <w:t xml:space="preserve"> to perform an unscheduled navigation</w:t>
-      </w:r>
-      <w:r>
-        <w:rPr>
-          <w:rFonts w:ascii="Liberation Serif" w:hAnsi="Liberation Serif"/>
-          <w:color w:val="000000"/>
-          <w:sz w:val="22"/>
-          <w:szCs w:val="22"/>
-        </w:rPr>
-        <w:t xml:space="preserve"> by pressing the unscheduled navigation icon. In this case, he/she is first </w:t>
-      </w:r>
-      <w:proofErr w:type="gramStart"/>
-      <w:r>
-        <w:rPr>
-          <w:rFonts w:ascii="Liberation Serif" w:hAnsi="Liberation Serif"/>
-          <w:color w:val="000000"/>
-          <w:sz w:val="22"/>
-          <w:szCs w:val="22"/>
-        </w:rPr>
-        <w:t xml:space="preserve">prompted </w:t>
-      </w:r>
-      <w:r>
-        <w:rPr>
-          <w:rFonts w:ascii="Liberation Serif" w:hAnsi="Liberation Serif"/>
-          <w:color w:val="000000"/>
-          <w:sz w:val="22"/>
-          <w:szCs w:val="22"/>
-        </w:rPr>
-        <w:t xml:space="preserve"> to</w:t>
-      </w:r>
-      <w:proofErr w:type="gramEnd"/>
-      <w:r>
-        <w:rPr>
-          <w:rFonts w:ascii="Liberation Serif" w:hAnsi="Liberation Serif"/>
-          <w:color w:val="000000"/>
-          <w:sz w:val="22"/>
-          <w:szCs w:val="22"/>
-        </w:rPr>
-        <w:t xml:space="preserve"> choose a destination from a </w:t>
-      </w:r>
-      <w:r>
-        <w:rPr>
-          <w:rFonts w:ascii="Liberation Serif" w:hAnsi="Liberation Serif"/>
-          <w:color w:val="000000"/>
-          <w:sz w:val="22"/>
-          <w:szCs w:val="22"/>
-        </w:rPr>
-        <w:t>drop-down</w:t>
-      </w:r>
-      <w:r>
-        <w:rPr>
-          <w:rFonts w:ascii="Liberation Serif" w:hAnsi="Liberation Serif"/>
-          <w:color w:val="000000"/>
-          <w:sz w:val="22"/>
-          <w:szCs w:val="22"/>
-        </w:rPr>
-        <w:t xml:space="preserve"> menu. </w:t>
-      </w:r>
-      <w:r>
-        <w:rPr>
-          <w:rFonts w:ascii="Liberation Serif" w:hAnsi="Liberation Serif"/>
-          <w:color w:val="000000"/>
-          <w:sz w:val="22"/>
-          <w:szCs w:val="22"/>
-        </w:rPr>
-        <w:t>At this point the user may choose to either cancel the current operation and return to the main menu by selecting "Cancel" or choose an option and select "OK" to proceed. After selecting a valid option, a map showing the user's current location and route to selected destination is displayed. The user may linger here for as long as desired and may manipulate the map. After the user is finished, the app again moves to the main screen.</w:t>
+      <w:bookmarkEnd w:id="9"/>
+    </w:p>
+    <w:p>
+      <w:pPr>
+        <w:rPr>
+          <w:rFonts w:ascii="Liberation Serif" w:hAnsi="Liberation Serif"/>
+          <w:color w:val="000000"/>
+          <w:sz w:val="22"/>
+          <w:szCs w:val="22"/>
+        </w:rPr>
+      </w:pPr>
+    </w:p>
+    <w:p>
+      <w:pPr>
+        <w:rPr>
+          <w:rFonts w:ascii="Liberation Serif" w:hAnsi="Liberation Serif"/>
+          <w:color w:val="000000"/>
+          <w:sz w:val="22"/>
+          <w:szCs w:val="22"/>
+        </w:rPr>
+      </w:pPr>
+      <w:r>
+        <w:rPr>
+          <w:rFonts w:ascii="Liberation Serif" w:hAnsi="Liberation Serif"/>
+          <w:color w:val="000000"/>
+          <w:sz w:val="22"/>
+          <w:szCs w:val="22"/>
+        </w:rPr>
+        <w:t xml:space="preserve">The user may choose to perform an unscheduled navigation by pressing the unscheduled navigation icon. Alternatively, the user may also select the </w:t>
+      </w:r>
+      <w:proofErr w:type="spellStart"/>
+      <w:r>
+        <w:rPr>
+          <w:rFonts w:ascii="Liberation Serif" w:hAnsi="Liberation Serif"/>
+          <w:color w:val="000000"/>
+          <w:sz w:val="22"/>
+          <w:szCs w:val="22"/>
+        </w:rPr>
+        <w:t>OnCampusFood</w:t>
+      </w:r>
+      <w:proofErr w:type="spellEnd"/>
+      <w:r>
+        <w:rPr>
+          <w:rFonts w:ascii="Liberation Serif" w:hAnsi="Liberation Serif"/>
+          <w:color w:val="000000"/>
+          <w:sz w:val="22"/>
+          <w:szCs w:val="22"/>
+        </w:rPr>
+        <w:t xml:space="preserve"> or </w:t>
+      </w:r>
+      <w:proofErr w:type="spellStart"/>
+      <w:r>
+        <w:rPr>
+          <w:rFonts w:ascii="Liberation Serif" w:hAnsi="Liberation Serif"/>
+          <w:color w:val="000000"/>
+          <w:sz w:val="22"/>
+          <w:szCs w:val="22"/>
+        </w:rPr>
+        <w:t>OffCampusFood</w:t>
+      </w:r>
+      <w:proofErr w:type="spellEnd"/>
+      <w:r>
+        <w:rPr>
+          <w:rFonts w:ascii="Liberation Serif" w:hAnsi="Liberation Serif"/>
+          <w:color w:val="000000"/>
+          <w:sz w:val="22"/>
+          <w:szCs w:val="22"/>
+        </w:rPr>
+        <w:t xml:space="preserve"> icon. In any case, they are first prompted to choose a destination from a drop-down menu. At this point the user may choose to either cancel the current operation and return to the main menu by selecting "Cancel" or choose an option and select "OK" to proceed. After selecting a valid option, a map showing the user's current location and route to selected destination is displayed. The user may linger here for as long as desired and may manipulate the map. After the user is finished, the app again moves to the main screen.</w:t>
       </w:r>
     </w:p>
     <w:p>
@@ -4252,7 +4153,7 @@
                     </pic:cNvPicPr>
                   </pic:nvPicPr>
                   <pic:blipFill>
-                    <a:blip r:embed="rId21">
+                    <a:blip r:embed="rId22">
                       <a:extLst>
                         <a:ext uri="{28A0092B-C50C-407E-A947-70E740481C1C}">
                           <a14:useLocalDpi xmlns:a14="http://schemas.microsoft.com/office/drawing/2010/main" val="0"/>
@@ -4311,7 +4212,7 @@
       <w:pPr>
         <w:pStyle w:val="Head4"/>
       </w:pPr>
-      <w:bookmarkStart w:id="11" w:name="_Toc513307330"/>
+      <w:bookmarkStart w:id="10" w:name="_Toc513307330"/>
       <w:r>
         <w:lastRenderedPageBreak/>
         <w:t>2</w:t>
@@ -4319,7 +4220,7 @@
       <w:r>
         <w:t>.1.1.1 Show Shortest Route between Two Locations</w:t>
       </w:r>
-      <w:bookmarkEnd w:id="11"/>
+      <w:bookmarkEnd w:id="10"/>
     </w:p>
     <w:p>
       <w:pPr>
@@ -4435,7 +4336,7 @@
                     </pic:cNvPicPr>
                   </pic:nvPicPr>
                   <pic:blipFill>
-                    <a:blip r:embed="rId22"/>
+                    <a:blip r:embed="rId23"/>
                     <a:stretch>
                       <a:fillRect/>
                     </a:stretch>
@@ -4510,12 +4411,12 @@
       <w:pPr>
         <w:pStyle w:val="Head3"/>
       </w:pPr>
-      <w:bookmarkStart w:id="12" w:name="_Toc513307331"/>
+      <w:bookmarkStart w:id="11" w:name="_Toc513307331"/>
       <w:r>
         <w:lastRenderedPageBreak/>
         <w:t>2.1.2 Schedule Action</w:t>
       </w:r>
-      <w:bookmarkEnd w:id="12"/>
+      <w:bookmarkEnd w:id="11"/>
     </w:p>
     <w:p>
       <w:pPr>
@@ -4652,7 +4553,7 @@
                     </pic:cNvPicPr>
                   </pic:nvPicPr>
                   <pic:blipFill>
-                    <a:blip r:embed="rId23">
+                    <a:blip r:embed="rId24">
                       <a:extLst>
                         <a:ext uri="{28A0092B-C50C-407E-A947-70E740481C1C}">
                           <a14:useLocalDpi xmlns:a14="http://schemas.microsoft.com/office/drawing/2010/main" val="0"/>
@@ -4743,12 +4644,12 @@
       <w:pPr>
         <w:pStyle w:val="Head4"/>
       </w:pPr>
-      <w:bookmarkStart w:id="13" w:name="_Toc513307332"/>
+      <w:bookmarkStart w:id="12" w:name="_Toc513307332"/>
       <w:r>
         <w:lastRenderedPageBreak/>
         <w:t>2.1.2.1 Create New Schedule</w:t>
       </w:r>
-      <w:bookmarkEnd w:id="13"/>
+      <w:bookmarkEnd w:id="12"/>
     </w:p>
     <w:p>
       <w:pPr>
@@ -4887,7 +4788,7 @@
                     </pic:cNvPicPr>
                   </pic:nvPicPr>
                   <pic:blipFill>
-                    <a:blip r:embed="rId24">
+                    <a:blip r:embed="rId25">
                       <a:extLst>
                         <a:ext uri="{28A0092B-C50C-407E-A947-70E740481C1C}">
                           <a14:useLocalDpi xmlns:a14="http://schemas.microsoft.com/office/drawing/2010/main" val="0"/>
@@ -4980,11 +4881,11 @@
       <w:pPr>
         <w:pStyle w:val="Head4"/>
       </w:pPr>
-      <w:bookmarkStart w:id="14" w:name="_Toc513307333"/>
+      <w:bookmarkStart w:id="13" w:name="_Toc513307333"/>
       <w:r>
         <w:t>2.1.2.2 Edit Existing Schedule</w:t>
       </w:r>
-      <w:bookmarkEnd w:id="14"/>
+      <w:bookmarkEnd w:id="13"/>
     </w:p>
     <w:p>
       <w:pPr>
@@ -5145,7 +5046,7 @@
                     </pic:cNvPicPr>
                   </pic:nvPicPr>
                   <pic:blipFill>
-                    <a:blip r:embed="rId25">
+                    <a:blip r:embed="rId26">
                       <a:extLst>
                         <a:ext uri="{28A0092B-C50C-407E-A947-70E740481C1C}">
                           <a14:useLocalDpi xmlns:a14="http://schemas.microsoft.com/office/drawing/2010/main" val="0"/>
@@ -5237,12 +5138,12 @@
       <w:pPr>
         <w:pStyle w:val="Head5"/>
       </w:pPr>
-      <w:bookmarkStart w:id="15" w:name="_Toc513307334"/>
+      <w:bookmarkStart w:id="14" w:name="_Toc513307334"/>
       <w:r>
         <w:lastRenderedPageBreak/>
         <w:t>2.1.2.2.1 Creating a New Course</w:t>
       </w:r>
-      <w:bookmarkEnd w:id="15"/>
+      <w:bookmarkEnd w:id="14"/>
     </w:p>
     <w:p>
       <w:pPr>
@@ -5336,7 +5237,7 @@
                     </pic:cNvPicPr>
                   </pic:nvPicPr>
                   <pic:blipFill>
-                    <a:blip r:embed="rId26">
+                    <a:blip r:embed="rId27">
                       <a:extLst>
                         <a:ext uri="{28A0092B-C50C-407E-A947-70E740481C1C}">
                           <a14:useLocalDpi xmlns:a14="http://schemas.microsoft.com/office/drawing/2010/main" val="0"/>
@@ -5416,12 +5317,12 @@
       <w:pPr>
         <w:pStyle w:val="Head5"/>
       </w:pPr>
-      <w:bookmarkStart w:id="16" w:name="_Toc513307335"/>
+      <w:bookmarkStart w:id="15" w:name="_Toc513307335"/>
       <w:r>
         <w:lastRenderedPageBreak/>
         <w:t>2.1.2.2.2 Deleting a Schedule</w:t>
       </w:r>
-      <w:bookmarkEnd w:id="16"/>
+      <w:bookmarkEnd w:id="15"/>
     </w:p>
     <w:p>
       <w:pPr>
@@ -5567,7 +5468,7 @@
                     </pic:cNvPicPr>
                   </pic:nvPicPr>
                   <pic:blipFill>
-                    <a:blip r:embed="rId27">
+                    <a:blip r:embed="rId28">
                       <a:extLst>
                         <a:ext uri="{28A0092B-C50C-407E-A947-70E740481C1C}">
                           <a14:useLocalDpi xmlns:a14="http://schemas.microsoft.com/office/drawing/2010/main" val="0"/>
@@ -5647,12 +5548,12 @@
       <w:pPr>
         <w:pStyle w:val="Head5"/>
       </w:pPr>
-      <w:bookmarkStart w:id="17" w:name="_Toc513307336"/>
+      <w:bookmarkStart w:id="16" w:name="_Toc513307336"/>
       <w:r>
         <w:lastRenderedPageBreak/>
         <w:t>2.1.2.2.3 Renaming a Schedule</w:t>
       </w:r>
-      <w:bookmarkEnd w:id="17"/>
+      <w:bookmarkEnd w:id="16"/>
     </w:p>
     <w:p>
       <w:pPr>
@@ -5742,7 +5643,7 @@
                     </pic:cNvPicPr>
                   </pic:nvPicPr>
                   <pic:blipFill>
-                    <a:blip r:embed="rId28">
+                    <a:blip r:embed="rId29">
                       <a:extLst>
                         <a:ext uri="{28A0092B-C50C-407E-A947-70E740481C1C}">
                           <a14:useLocalDpi xmlns:a14="http://schemas.microsoft.com/office/drawing/2010/main" val="0"/>
@@ -5806,12 +5707,12 @@
       <w:r>
         <w:br w:type="page"/>
       </w:r>
-      <w:bookmarkStart w:id="18" w:name="_Toc513307337"/>
+      <w:bookmarkStart w:id="17" w:name="_Toc513307337"/>
       <w:r>
         <w:lastRenderedPageBreak/>
         <w:t>2.1.2.2.4 Editing a Course</w:t>
       </w:r>
-      <w:bookmarkEnd w:id="18"/>
+      <w:bookmarkEnd w:id="17"/>
     </w:p>
     <w:p>
       <w:pPr>
@@ -5946,7 +5847,7 @@
                     </pic:cNvPicPr>
                   </pic:nvPicPr>
                   <pic:blipFill>
-                    <a:blip r:embed="rId29">
+                    <a:blip r:embed="rId30">
                       <a:extLst>
                         <a:ext uri="{28A0092B-C50C-407E-A947-70E740481C1C}">
                           <a14:useLocalDpi xmlns:a14="http://schemas.microsoft.com/office/drawing/2010/main" val="0"/>
@@ -6014,11 +5915,32 @@
       <w:r>
         <w:br w:type="page"/>
       </w:r>
-      <w:bookmarkStart w:id="19" w:name="_Toc513307338"/>
+      <w:bookmarkStart w:id="18" w:name="_Toc513307338"/>
       <w:r>
         <w:lastRenderedPageBreak/>
         <w:t>2.2 Scenarios</w:t>
       </w:r>
+      <w:bookmarkEnd w:id="18"/>
+    </w:p>
+    <w:p>
+      <w:pPr>
+        <w:rPr>
+          <w:rFonts w:ascii="Liberation Serif" w:hAnsi="Liberation Serif"/>
+          <w:color w:val="000000"/>
+          <w:sz w:val="22"/>
+          <w:szCs w:val="22"/>
+          <w:u w:val="single"/>
+        </w:rPr>
+      </w:pPr>
+    </w:p>
+    <w:p>
+      <w:pPr>
+        <w:pStyle w:val="Head3"/>
+      </w:pPr>
+      <w:bookmarkStart w:id="19" w:name="_Toc513307339"/>
+      <w:r>
+        <w:t>2.2.1 User performs an unscheduled navigation</w:t>
+      </w:r>
       <w:bookmarkEnd w:id="19"/>
     </w:p>
     <w:p>
@@ -6028,47 +5950,64 @@
           <w:color w:val="000000"/>
           <w:sz w:val="22"/>
           <w:szCs w:val="22"/>
-          <w:u w:val="single"/>
-        </w:rPr>
-      </w:pPr>
-    </w:p>
-    <w:p>
-      <w:pPr>
-        <w:pStyle w:val="Head3"/>
-      </w:pPr>
-      <w:bookmarkStart w:id="20" w:name="_Toc513307339"/>
-      <w:r>
-        <w:t>2.2.1 User performs an unscheduled navigation</w:t>
-      </w:r>
+        </w:rPr>
+      </w:pPr>
+    </w:p>
+    <w:p>
+      <w:pPr>
+        <w:rPr>
+          <w:rFonts w:ascii="Liberation Serif" w:hAnsi="Liberation Serif"/>
+          <w:color w:val="000000"/>
+          <w:sz w:val="22"/>
+          <w:szCs w:val="22"/>
+        </w:rPr>
+      </w:pPr>
+      <w:r>
+        <w:rPr>
+          <w:rFonts w:ascii="Liberation Serif" w:hAnsi="Liberation Serif"/>
+          <w:color w:val="000000"/>
+          <w:sz w:val="22"/>
+          <w:szCs w:val="22"/>
+        </w:rPr>
+        <w:t>This scenario details in figures 2.2.1.1 &amp; 2.2.1.2 the process by which a user may open the app and navigate to an unscheduled location. After launching the app, the user is directed to the main interface bypassing the privacy policy notification since the user has utilized the app before. The user then selects the unscheduled navigation button</w:t>
+      </w:r>
+      <w:r>
+        <w:rPr>
+          <w:rFonts w:ascii="Liberation Serif" w:hAnsi="Liberation Serif"/>
+          <w:color w:val="000000"/>
+          <w:sz w:val="22"/>
+          <w:szCs w:val="22"/>
+        </w:rPr>
+        <w:t xml:space="preserve"> or either of the dining option buttons</w:t>
+      </w:r>
+      <w:r>
+        <w:rPr>
+          <w:rFonts w:ascii="Liberation Serif" w:hAnsi="Liberation Serif"/>
+          <w:color w:val="000000"/>
+          <w:sz w:val="22"/>
+          <w:szCs w:val="22"/>
+        </w:rPr>
+        <w:t xml:space="preserve"> and is prompted to select a destination from the</w:t>
+      </w:r>
+      <w:r>
+        <w:rPr>
+          <w:rFonts w:ascii="Liberation Serif" w:hAnsi="Liberation Serif"/>
+          <w:color w:val="000000"/>
+          <w:sz w:val="22"/>
+          <w:szCs w:val="22"/>
+        </w:rPr>
+        <w:t xml:space="preserve"> respective</w:t>
+      </w:r>
+      <w:bookmarkStart w:id="20" w:name="_GoBack"/>
       <w:bookmarkEnd w:id="20"/>
-    </w:p>
-    <w:p>
-      <w:pPr>
-        <w:rPr>
-          <w:rFonts w:ascii="Liberation Serif" w:hAnsi="Liberation Serif"/>
-          <w:color w:val="000000"/>
-          <w:sz w:val="22"/>
-          <w:szCs w:val="22"/>
-        </w:rPr>
-      </w:pPr>
-    </w:p>
-    <w:p>
-      <w:pPr>
-        <w:rPr>
-          <w:rFonts w:ascii="Liberation Serif" w:hAnsi="Liberation Serif"/>
-          <w:color w:val="000000"/>
-          <w:sz w:val="22"/>
-          <w:szCs w:val="22"/>
-        </w:rPr>
-      </w:pPr>
-      <w:r>
-        <w:rPr>
-          <w:rFonts w:ascii="Liberation Serif" w:hAnsi="Liberation Serif"/>
-          <w:color w:val="000000"/>
-          <w:sz w:val="22"/>
-          <w:szCs w:val="22"/>
-        </w:rPr>
-        <w:t xml:space="preserve">This scenario details in figures 2.2.1.1 &amp; 2.2.1.2 the process by which a user may open the app and navigate to an unscheduled location. After launching the app, the user is directed to the main interface bypassing the privacy policy notification since the user has utilized the app before. The user then selects the unscheduled navigation button and is prompted to select a destination from the drop-down menu by </w:t>
+      <w:r>
+        <w:rPr>
+          <w:rFonts w:ascii="Liberation Serif" w:hAnsi="Liberation Serif"/>
+          <w:color w:val="000000"/>
+          <w:sz w:val="22"/>
+          <w:szCs w:val="22"/>
+        </w:rPr>
+        <w:t xml:space="preserve"> drop-down menu by </w:t>
       </w:r>
       <w:r>
         <w:rPr>
@@ -6169,7 +6108,7 @@
                     </pic:cNvPicPr>
                   </pic:nvPicPr>
                   <pic:blipFill>
-                    <a:blip r:embed="rId30">
+                    <a:blip r:embed="rId31">
                       <a:extLst>
                         <a:ext uri="{28A0092B-C50C-407E-A947-70E740481C1C}">
                           <a14:useLocalDpi xmlns:a14="http://schemas.microsoft.com/office/drawing/2010/main" val="0"/>
@@ -6279,7 +6218,7 @@
                     </pic:cNvPicPr>
                   </pic:nvPicPr>
                   <pic:blipFill>
-                    <a:blip r:embed="rId31">
+                    <a:blip r:embed="rId32">
                       <a:extLst>
                         <a:ext uri="{28A0092B-C50C-407E-A947-70E740481C1C}">
                           <a14:useLocalDpi xmlns:a14="http://schemas.microsoft.com/office/drawing/2010/main" val="0"/>
@@ -6642,7 +6581,7 @@
                     </pic:cNvPicPr>
                   </pic:nvPicPr>
                   <pic:blipFill>
-                    <a:blip r:embed="rId32">
+                    <a:blip r:embed="rId33">
                       <a:extLst>
                         <a:ext uri="{28A0092B-C50C-407E-A947-70E740481C1C}">
                           <a14:useLocalDpi xmlns:a14="http://schemas.microsoft.com/office/drawing/2010/main" val="0"/>
@@ -6752,7 +6691,7 @@
                     </pic:cNvPicPr>
                   </pic:nvPicPr>
                   <pic:blipFill>
-                    <a:blip r:embed="rId33">
+                    <a:blip r:embed="rId34">
                       <a:extLst>
                         <a:ext uri="{28A0092B-C50C-407E-A947-70E740481C1C}">
                           <a14:useLocalDpi xmlns:a14="http://schemas.microsoft.com/office/drawing/2010/main" val="0"/>
@@ -6841,7 +6780,7 @@
                     </pic:cNvPicPr>
                   </pic:nvPicPr>
                   <pic:blipFill>
-                    <a:blip r:embed="rId34">
+                    <a:blip r:embed="rId35">
                       <a:extLst>
                         <a:ext uri="{28A0092B-C50C-407E-A947-70E740481C1C}">
                           <a14:useLocalDpi xmlns:a14="http://schemas.microsoft.com/office/drawing/2010/main" val="0"/>
@@ -6930,7 +6869,7 @@
                     </pic:cNvPicPr>
                   </pic:nvPicPr>
                   <pic:blipFill>
-                    <a:blip r:embed="rId35">
+                    <a:blip r:embed="rId36">
                       <a:extLst>
                         <a:ext uri="{28A0092B-C50C-407E-A947-70E740481C1C}">
                           <a14:useLocalDpi xmlns:a14="http://schemas.microsoft.com/office/drawing/2010/main" val="0"/>
@@ -6977,8 +6916,8 @@
       </w:pPr>
     </w:p>
     <w:sectPr>
-      <w:footerReference w:type="even" r:id="rId36"/>
-      <w:footerReference w:type="default" r:id="rId37"/>
+      <w:footerReference w:type="even" r:id="rId37"/>
+      <w:footerReference w:type="default" r:id="rId38"/>
       <w:pgSz w:w="12240" w:h="15840"/>
       <w:pgMar w:top="1440" w:right="1440" w:bottom="1440" w:left="1440" w:header="0" w:footer="0" w:gutter="0"/>
       <w:cols w:space="720"/>
@@ -6991,7 +6930,7 @@
 </file>
 
 <file path=word/endnotes.xml><?xml version="1.0" encoding="utf-8"?>
-<w:endnotes xmlns:wpc="http://schemas.microsoft.com/office/word/2010/wordprocessingCanvas" xmlns:cx="http://schemas.microsoft.com/office/drawing/2014/chartex" xmlns:cx1="http://schemas.microsoft.com/office/drawing/2015/9/8/chartex" xmlns:cx2="http://schemas.microsoft.com/office/drawing/2015/10/21/chartex" xmlns:cx3="http://schemas.microsoft.com/office/drawing/2016/5/9/chartex" xmlns:cx4="http://schemas.microsoft.com/office/drawing/2016/5/10/chartex" xmlns:cx5="http://schemas.microsoft.com/office/drawing/2016/5/11/chartex" xmlns:cx6="http://schemas.microsoft.com/office/drawing/2016/5/12/chartex" xmlns:cx7="http://schemas.microsoft.com/office/drawing/2016/5/13/chartex" xmlns:cx8="http://schemas.microsoft.com/office/drawing/2016/5/14/chartex" xmlns:mc="http://schemas.openxmlformats.org/markup-compatibility/2006" xmlns:aink="http://schemas.microsoft.com/office/drawing/2016/ink" xmlns:am3d="http://schemas.microsoft.com/office/drawing/2017/model3d" xmlns:o="urn:schemas-microsoft-com:office:office" xmlns:r="http://schemas.openxmlformats.org/officeDocument/2006/relationships" xmlns:m="http://schemas.openxmlformats.org/officeDocument/2006/math" xmlns:v="urn:schemas-microsoft-com:vml" xmlns:wp14="http://schemas.microsoft.com/office/word/2010/wordprocessingDrawing" xmlns:wp="http://schemas.openxmlformats.org/drawingml/2006/wordprocessingDrawing" xmlns:w10="urn:schemas-microsoft-com:office:word" xmlns:w="http://schemas.openxmlformats.org/wordprocessingml/2006/main" xmlns:w14="http://schemas.microsoft.com/office/word/2010/wordml" xmlns:w15="http://schemas.microsoft.com/office/word/2012/wordml" xmlns:w16cid="http://schemas.microsoft.com/office/word/2016/wordml/cid" xmlns:w16se="http://schemas.microsoft.com/office/word/2015/wordml/symex" xmlns:wpg="http://schemas.microsoft.com/office/word/2010/wordprocessingGroup" xmlns:wpi="http://schemas.microsoft.com/office/word/2010/wordprocessingInk" xmlns:wne="http://schemas.microsoft.com/office/word/2006/wordml" xmlns:wps="http://schemas.microsoft.com/office/word/2010/wordprocessingShape" mc:Ignorable="w14 w15 w16se w16cid wp14">
+<w:endnotes xmlns:wpc="http://schemas.microsoft.com/office/word/2010/wordprocessingCanvas" xmlns:mc="http://schemas.openxmlformats.org/markup-compatibility/2006" xmlns:o="urn:schemas-microsoft-com:office:office" xmlns:r="http://schemas.openxmlformats.org/officeDocument/2006/relationships" xmlns:m="http://schemas.openxmlformats.org/officeDocument/2006/math" xmlns:v="urn:schemas-microsoft-com:vml" xmlns:wp14="http://schemas.microsoft.com/office/word/2010/wordprocessingDrawing" xmlns:wp="http://schemas.openxmlformats.org/drawingml/2006/wordprocessingDrawing" xmlns:w10="urn:schemas-microsoft-com:office:word" xmlns:w="http://schemas.openxmlformats.org/wordprocessingml/2006/main" xmlns:w14="http://schemas.microsoft.com/office/word/2010/wordml" xmlns:wpg="http://schemas.microsoft.com/office/word/2010/wordprocessingGroup" xmlns:wpi="http://schemas.microsoft.com/office/word/2010/wordprocessingInk" xmlns:wne="http://schemas.microsoft.com/office/word/2006/wordml" xmlns:wps="http://schemas.microsoft.com/office/word/2010/wordprocessingShape" mc:Ignorable="w14 wp14">
   <w:endnote w:type="separator" w:id="-1">
     <w:p>
       <w:r>
@@ -7010,7 +6949,7 @@
 </file>
 
 <file path=word/footer1.xml><?xml version="1.0" encoding="utf-8"?>
-<w:ftr xmlns:wpc="http://schemas.microsoft.com/office/word/2010/wordprocessingCanvas" xmlns:cx="http://schemas.microsoft.com/office/drawing/2014/chartex" xmlns:cx1="http://schemas.microsoft.com/office/drawing/2015/9/8/chartex" xmlns:cx2="http://schemas.microsoft.com/office/drawing/2015/10/21/chartex" xmlns:cx3="http://schemas.microsoft.com/office/drawing/2016/5/9/chartex" xmlns:cx4="http://schemas.microsoft.com/office/drawing/2016/5/10/chartex" xmlns:cx5="http://schemas.microsoft.com/office/drawing/2016/5/11/chartex" xmlns:cx6="http://schemas.microsoft.com/office/drawing/2016/5/12/chartex" xmlns:cx7="http://schemas.microsoft.com/office/drawing/2016/5/13/chartex" xmlns:cx8="http://schemas.microsoft.com/office/drawing/2016/5/14/chartex" xmlns:mc="http://schemas.openxmlformats.org/markup-compatibility/2006" xmlns:aink="http://schemas.microsoft.com/office/drawing/2016/ink" xmlns:am3d="http://schemas.microsoft.com/office/drawing/2017/model3d" xmlns:o="urn:schemas-microsoft-com:office:office" xmlns:r="http://schemas.openxmlformats.org/officeDocument/2006/relationships" xmlns:m="http://schemas.openxmlformats.org/officeDocument/2006/math" xmlns:v="urn:schemas-microsoft-com:vml" xmlns:wp14="http://schemas.microsoft.com/office/word/2010/wordprocessingDrawing" xmlns:wp="http://schemas.openxmlformats.org/drawingml/2006/wordprocessingDrawing" xmlns:w10="urn:schemas-microsoft-com:office:word" xmlns:w="http://schemas.openxmlformats.org/wordprocessingml/2006/main" xmlns:w14="http://schemas.microsoft.com/office/word/2010/wordml" xmlns:w15="http://schemas.microsoft.com/office/word/2012/wordml" xmlns:w16cid="http://schemas.microsoft.com/office/word/2016/wordml/cid" xmlns:w16se="http://schemas.microsoft.com/office/word/2015/wordml/symex" xmlns:wpg="http://schemas.microsoft.com/office/word/2010/wordprocessingGroup" xmlns:wpi="http://schemas.microsoft.com/office/word/2010/wordprocessingInk" xmlns:wne="http://schemas.microsoft.com/office/word/2006/wordml" xmlns:wps="http://schemas.microsoft.com/office/word/2010/wordprocessingShape" mc:Ignorable="w14 w15 w16se w16cid wp14">
+<w:ftr xmlns:wpc="http://schemas.microsoft.com/office/word/2010/wordprocessingCanvas" xmlns:mc="http://schemas.openxmlformats.org/markup-compatibility/2006" xmlns:o="urn:schemas-microsoft-com:office:office" xmlns:r="http://schemas.openxmlformats.org/officeDocument/2006/relationships" xmlns:m="http://schemas.openxmlformats.org/officeDocument/2006/math" xmlns:v="urn:schemas-microsoft-com:vml" xmlns:wp14="http://schemas.microsoft.com/office/word/2010/wordprocessingDrawing" xmlns:wp="http://schemas.openxmlformats.org/drawingml/2006/wordprocessingDrawing" xmlns:w10="urn:schemas-microsoft-com:office:word" xmlns:w="http://schemas.openxmlformats.org/wordprocessingml/2006/main" xmlns:w14="http://schemas.microsoft.com/office/word/2010/wordml" xmlns:wpg="http://schemas.microsoft.com/office/word/2010/wordprocessingGroup" xmlns:wpi="http://schemas.microsoft.com/office/word/2010/wordprocessingInk" xmlns:wne="http://schemas.microsoft.com/office/word/2006/wordml" xmlns:wps="http://schemas.microsoft.com/office/word/2010/wordprocessingShape" mc:Ignorable="w14 wp14">
   <w:sdt>
     <w:sdtPr>
       <w:rPr>
@@ -7022,6 +6961,11 @@
         <w:docPartUnique/>
       </w:docPartObj>
     </w:sdtPr>
+    <w:sdtEndPr>
+      <w:rPr>
+        <w:rStyle w:val="PageNumber"/>
+      </w:rPr>
+    </w:sdtEndPr>
     <w:sdtContent>
       <w:p>
         <w:pPr>
@@ -7062,7 +7006,7 @@
 </file>
 
 <file path=word/footer2.xml><?xml version="1.0" encoding="utf-8"?>
-<w:ftr xmlns:wpc="http://schemas.microsoft.com/office/word/2010/wordprocessingCanvas" xmlns:cx="http://schemas.microsoft.com/office/drawing/2014/chartex" xmlns:cx1="http://schemas.microsoft.com/office/drawing/2015/9/8/chartex" xmlns:cx2="http://schemas.microsoft.com/office/drawing/2015/10/21/chartex" xmlns:cx3="http://schemas.microsoft.com/office/drawing/2016/5/9/chartex" xmlns:cx4="http://schemas.microsoft.com/office/drawing/2016/5/10/chartex" xmlns:cx5="http://schemas.microsoft.com/office/drawing/2016/5/11/chartex" xmlns:cx6="http://schemas.microsoft.com/office/drawing/2016/5/12/chartex" xmlns:cx7="http://schemas.microsoft.com/office/drawing/2016/5/13/chartex" xmlns:cx8="http://schemas.microsoft.com/office/drawing/2016/5/14/chartex" xmlns:mc="http://schemas.openxmlformats.org/markup-compatibility/2006" xmlns:aink="http://schemas.microsoft.com/office/drawing/2016/ink" xmlns:am3d="http://schemas.microsoft.com/office/drawing/2017/model3d" xmlns:o="urn:schemas-microsoft-com:office:office" xmlns:r="http://schemas.openxmlformats.org/officeDocument/2006/relationships" xmlns:m="http://schemas.openxmlformats.org/officeDocument/2006/math" xmlns:v="urn:schemas-microsoft-com:vml" xmlns:wp14="http://schemas.microsoft.com/office/word/2010/wordprocessingDrawing" xmlns:wp="http://schemas.openxmlformats.org/drawingml/2006/wordprocessingDrawing" xmlns:w10="urn:schemas-microsoft-com:office:word" xmlns:w="http://schemas.openxmlformats.org/wordprocessingml/2006/main" xmlns:w14="http://schemas.microsoft.com/office/word/2010/wordml" xmlns:w15="http://schemas.microsoft.com/office/word/2012/wordml" xmlns:w16cid="http://schemas.microsoft.com/office/word/2016/wordml/cid" xmlns:w16se="http://schemas.microsoft.com/office/word/2015/wordml/symex" xmlns:wpg="http://schemas.microsoft.com/office/word/2010/wordprocessingGroup" xmlns:wpi="http://schemas.microsoft.com/office/word/2010/wordprocessingInk" xmlns:wne="http://schemas.microsoft.com/office/word/2006/wordml" xmlns:wps="http://schemas.microsoft.com/office/word/2010/wordprocessingShape" mc:Ignorable="w14 w15 w16se w16cid wp14">
+<w:ftr xmlns:wpc="http://schemas.microsoft.com/office/word/2010/wordprocessingCanvas" xmlns:mc="http://schemas.openxmlformats.org/markup-compatibility/2006" xmlns:o="urn:schemas-microsoft-com:office:office" xmlns:r="http://schemas.openxmlformats.org/officeDocument/2006/relationships" xmlns:m="http://schemas.openxmlformats.org/officeDocument/2006/math" xmlns:v="urn:schemas-microsoft-com:vml" xmlns:wp14="http://schemas.microsoft.com/office/word/2010/wordprocessingDrawing" xmlns:wp="http://schemas.openxmlformats.org/drawingml/2006/wordprocessingDrawing" xmlns:w10="urn:schemas-microsoft-com:office:word" xmlns:w="http://schemas.openxmlformats.org/wordprocessingml/2006/main" xmlns:w14="http://schemas.microsoft.com/office/word/2010/wordml" xmlns:wpg="http://schemas.microsoft.com/office/word/2010/wordprocessingGroup" xmlns:wpi="http://schemas.microsoft.com/office/word/2010/wordprocessingInk" xmlns:wne="http://schemas.microsoft.com/office/word/2006/wordml" xmlns:wps="http://schemas.microsoft.com/office/word/2010/wordprocessingShape" mc:Ignorable="w14 wp14">
   <w:sdt>
     <w:sdtPr>
       <w:rPr>
@@ -7074,6 +7018,11 @@
         <w:docPartUnique/>
       </w:docPartObj>
     </w:sdtPr>
+    <w:sdtEndPr>
+      <w:rPr>
+        <w:rStyle w:val="PageNumber"/>
+      </w:rPr>
+    </w:sdtEndPr>
     <w:sdtContent>
       <w:p>
         <w:pPr>
@@ -7106,7 +7055,7 @@
             <w:rStyle w:val="PageNumber"/>
             <w:noProof/>
           </w:rPr>
-          <w:t>2</w:t>
+          <w:t>33</w:t>
         </w:r>
         <w:r>
           <w:rPr>
@@ -7127,7 +7076,7 @@
 </file>
 
 <file path=word/footnotes.xml><?xml version="1.0" encoding="utf-8"?>
-<w:footnotes xmlns:wpc="http://schemas.microsoft.com/office/word/2010/wordprocessingCanvas" xmlns:cx="http://schemas.microsoft.com/office/drawing/2014/chartex" xmlns:cx1="http://schemas.microsoft.com/office/drawing/2015/9/8/chartex" xmlns:cx2="http://schemas.microsoft.com/office/drawing/2015/10/21/chartex" xmlns:cx3="http://schemas.microsoft.com/office/drawing/2016/5/9/chartex" xmlns:cx4="http://schemas.microsoft.com/office/drawing/2016/5/10/chartex" xmlns:cx5="http://schemas.microsoft.com/office/drawing/2016/5/11/chartex" xmlns:cx6="http://schemas.microsoft.com/office/drawing/2016/5/12/chartex" xmlns:cx7="http://schemas.microsoft.com/office/drawing/2016/5/13/chartex" xmlns:cx8="http://schemas.microsoft.com/office/drawing/2016/5/14/chartex" xmlns:mc="http://schemas.openxmlformats.org/markup-compatibility/2006" xmlns:aink="http://schemas.microsoft.com/office/drawing/2016/ink" xmlns:am3d="http://schemas.microsoft.com/office/drawing/2017/model3d" xmlns:o="urn:schemas-microsoft-com:office:office" xmlns:r="http://schemas.openxmlformats.org/officeDocument/2006/relationships" xmlns:m="http://schemas.openxmlformats.org/officeDocument/2006/math" xmlns:v="urn:schemas-microsoft-com:vml" xmlns:wp14="http://schemas.microsoft.com/office/word/2010/wordprocessingDrawing" xmlns:wp="http://schemas.openxmlformats.org/drawingml/2006/wordprocessingDrawing" xmlns:w10="urn:schemas-microsoft-com:office:word" xmlns:w="http://schemas.openxmlformats.org/wordprocessingml/2006/main" xmlns:w14="http://schemas.microsoft.com/office/word/2010/wordml" xmlns:w15="http://schemas.microsoft.com/office/word/2012/wordml" xmlns:w16cid="http://schemas.microsoft.com/office/word/2016/wordml/cid" xmlns:w16se="http://schemas.microsoft.com/office/word/2015/wordml/symex" xmlns:wpg="http://schemas.microsoft.com/office/word/2010/wordprocessingGroup" xmlns:wpi="http://schemas.microsoft.com/office/word/2010/wordprocessingInk" xmlns:wne="http://schemas.microsoft.com/office/word/2006/wordml" xmlns:wps="http://schemas.microsoft.com/office/word/2010/wordprocessingShape" mc:Ignorable="w14 w15 w16se w16cid wp14">
+<w:footnotes xmlns:wpc="http://schemas.microsoft.com/office/word/2010/wordprocessingCanvas" xmlns:mc="http://schemas.openxmlformats.org/markup-compatibility/2006" xmlns:o="urn:schemas-microsoft-com:office:office" xmlns:r="http://schemas.openxmlformats.org/officeDocument/2006/relationships" xmlns:m="http://schemas.openxmlformats.org/officeDocument/2006/math" xmlns:v="urn:schemas-microsoft-com:vml" xmlns:wp14="http://schemas.microsoft.com/office/word/2010/wordprocessingDrawing" xmlns:wp="http://schemas.openxmlformats.org/drawingml/2006/wordprocessingDrawing" xmlns:w10="urn:schemas-microsoft-com:office:word" xmlns:w="http://schemas.openxmlformats.org/wordprocessingml/2006/main" xmlns:w14="http://schemas.microsoft.com/office/word/2010/wordml" xmlns:wpg="http://schemas.microsoft.com/office/word/2010/wordprocessingGroup" xmlns:wpi="http://schemas.microsoft.com/office/word/2010/wordprocessingInk" xmlns:wne="http://schemas.microsoft.com/office/word/2006/wordml" xmlns:wps="http://schemas.microsoft.com/office/word/2010/wordprocessingShape" mc:Ignorable="w14 wp14">
   <w:footnote w:type="separator" w:id="-1">
     <w:p>
       <w:r>
@@ -7146,8 +7095,8 @@
 </file>
 
 <file path=word/numbering.xml><?xml version="1.0" encoding="utf-8"?>
-<w:numbering xmlns:wpc="http://schemas.microsoft.com/office/word/2010/wordprocessingCanvas" xmlns:cx="http://schemas.microsoft.com/office/drawing/2014/chartex" xmlns:cx1="http://schemas.microsoft.com/office/drawing/2015/9/8/chartex" xmlns:cx2="http://schemas.microsoft.com/office/drawing/2015/10/21/chartex" xmlns:cx3="http://schemas.microsoft.com/office/drawing/2016/5/9/chartex" xmlns:cx4="http://schemas.microsoft.com/office/drawing/2016/5/10/chartex" xmlns:cx5="http://schemas.microsoft.com/office/drawing/2016/5/11/chartex" xmlns:cx6="http://schemas.microsoft.com/office/drawing/2016/5/12/chartex" xmlns:cx7="http://schemas.microsoft.com/office/drawing/2016/5/13/chartex" xmlns:cx8="http://schemas.microsoft.com/office/drawing/2016/5/14/chartex" xmlns:mc="http://schemas.openxmlformats.org/markup-compatibility/2006" xmlns:aink="http://schemas.microsoft.com/office/drawing/2016/ink" xmlns:am3d="http://schemas.microsoft.com/office/drawing/2017/model3d" xmlns:o="urn:schemas-microsoft-com:office:office" xmlns:r="http://schemas.openxmlformats.org/officeDocument/2006/relationships" xmlns:m="http://schemas.openxmlformats.org/officeDocument/2006/math" xmlns:v="urn:schemas-microsoft-com:vml" xmlns:wp14="http://schemas.microsoft.com/office/word/2010/wordprocessingDrawing" xmlns:wp="http://schemas.openxmlformats.org/drawingml/2006/wordprocessingDrawing" xmlns:w10="urn:schemas-microsoft-com:office:word" xmlns:w="http://schemas.openxmlformats.org/wordprocessingml/2006/main" xmlns:w14="http://schemas.microsoft.com/office/word/2010/wordml" xmlns:w15="http://schemas.microsoft.com/office/word/2012/wordml" xmlns:w16cid="http://schemas.microsoft.com/office/word/2016/wordml/cid" xmlns:w16se="http://schemas.microsoft.com/office/word/2015/wordml/symex" xmlns:wpg="http://schemas.microsoft.com/office/word/2010/wordprocessingGroup" xmlns:wpi="http://schemas.microsoft.com/office/word/2010/wordprocessingInk" xmlns:wne="http://schemas.microsoft.com/office/word/2006/wordml" xmlns:wps="http://schemas.microsoft.com/office/word/2010/wordprocessingShape" mc:Ignorable="w14 w15 w16se w16cid wp14">
-  <w:abstractNum w:abstractNumId="0" w15:restartNumberingAfterBreak="0">
+<w:numbering xmlns:wpc="http://schemas.microsoft.com/office/word/2010/wordprocessingCanvas" xmlns:mc="http://schemas.openxmlformats.org/markup-compatibility/2006" xmlns:o="urn:schemas-microsoft-com:office:office" xmlns:r="http://schemas.openxmlformats.org/officeDocument/2006/relationships" xmlns:m="http://schemas.openxmlformats.org/officeDocument/2006/math" xmlns:v="urn:schemas-microsoft-com:vml" xmlns:wp14="http://schemas.microsoft.com/office/word/2010/wordprocessingDrawing" xmlns:wp="http://schemas.openxmlformats.org/drawingml/2006/wordprocessingDrawing" xmlns:w10="urn:schemas-microsoft-com:office:word" xmlns:w="http://schemas.openxmlformats.org/wordprocessingml/2006/main" xmlns:w14="http://schemas.microsoft.com/office/word/2010/wordml" xmlns:wpg="http://schemas.microsoft.com/office/word/2010/wordprocessingGroup" xmlns:wpi="http://schemas.microsoft.com/office/word/2010/wordprocessingInk" xmlns:wne="http://schemas.microsoft.com/office/word/2006/wordml" xmlns:wps="http://schemas.microsoft.com/office/word/2010/wordprocessingShape" mc:Ignorable="w14 wp14">
+  <w:abstractNum w:abstractNumId="0">
     <w:nsid w:val="2A05408E"/>
     <w:multiLevelType w:val="multilevel"/>
     <w:tmpl w:val="94B2E0E8"/>
@@ -7260,7 +7209,7 @@
       </w:pPr>
     </w:lvl>
   </w:abstractNum>
-  <w:abstractNum w:abstractNumId="1" w15:restartNumberingAfterBreak="0">
+  <w:abstractNum w:abstractNumId="1">
     <w:nsid w:val="5B244CCE"/>
     <w:multiLevelType w:val="multilevel"/>
     <w:tmpl w:val="75DCEA00"/>
@@ -7355,7 +7304,7 @@
       </w:pPr>
     </w:lvl>
   </w:abstractNum>
-  <w:abstractNum w:abstractNumId="2" w15:restartNumberingAfterBreak="0">
+  <w:abstractNum w:abstractNumId="2">
     <w:nsid w:val="6A0B7879"/>
     <w:multiLevelType w:val="multilevel"/>
     <w:tmpl w:val="02942BE0"/>
@@ -7468,7 +7417,7 @@
       </w:pPr>
     </w:lvl>
   </w:abstractNum>
-  <w:abstractNum w:abstractNumId="3" w15:restartNumberingAfterBreak="0">
+  <w:abstractNum w:abstractNumId="3">
     <w:nsid w:val="7216117C"/>
     <w:multiLevelType w:val="multilevel"/>
     <w:tmpl w:val="F1F03624"/>
@@ -7597,7 +7546,7 @@
 </file>
 
 <file path=word/styles.xml><?xml version="1.0" encoding="utf-8"?>
-<w:styles xmlns:mc="http://schemas.openxmlformats.org/markup-compatibility/2006" xmlns:r="http://schemas.openxmlformats.org/officeDocument/2006/relationships" xmlns:w="http://schemas.openxmlformats.org/wordprocessingml/2006/main" xmlns:w14="http://schemas.microsoft.com/office/word/2010/wordml" xmlns:w15="http://schemas.microsoft.com/office/word/2012/wordml" xmlns:w16cid="http://schemas.microsoft.com/office/word/2016/wordml/cid" xmlns:w16se="http://schemas.microsoft.com/office/word/2015/wordml/symex" mc:Ignorable="w14 w15 w16se w16cid">
+<w:styles xmlns:mc="http://schemas.openxmlformats.org/markup-compatibility/2006" xmlns:r="http://schemas.openxmlformats.org/officeDocument/2006/relationships" xmlns:w="http://schemas.openxmlformats.org/wordprocessingml/2006/main" xmlns:w14="http://schemas.microsoft.com/office/word/2010/wordml" mc:Ignorable="w14">
   <w:docDefaults>
     <w:rPrDefault>
       <w:rPr>
@@ -7608,380 +7557,144 @@
     </w:rPrDefault>
     <w:pPrDefault/>
   </w:docDefaults>
-  <w:latentStyles w:defLockedState="0" w:defUIPriority="99" w:defSemiHidden="0" w:defUnhideWhenUsed="0" w:defQFormat="0" w:count="375">
-    <w:lsdException w:name="Normal" w:uiPriority="0" w:qFormat="1"/>
-    <w:lsdException w:name="heading 1" w:uiPriority="9" w:qFormat="1"/>
-    <w:lsdException w:name="heading 2" w:semiHidden="1" w:uiPriority="9" w:unhideWhenUsed="1" w:qFormat="1"/>
-    <w:lsdException w:name="heading 3" w:semiHidden="1" w:uiPriority="9" w:unhideWhenUsed="1" w:qFormat="1"/>
-    <w:lsdException w:name="heading 4" w:semiHidden="1" w:uiPriority="9" w:unhideWhenUsed="1" w:qFormat="1"/>
-    <w:lsdException w:name="heading 5" w:semiHidden="1" w:uiPriority="9" w:unhideWhenUsed="1" w:qFormat="1"/>
-    <w:lsdException w:name="heading 6" w:semiHidden="1" w:uiPriority="9" w:unhideWhenUsed="1" w:qFormat="1"/>
-    <w:lsdException w:name="heading 7" w:semiHidden="1" w:uiPriority="9" w:unhideWhenUsed="1" w:qFormat="1"/>
-    <w:lsdException w:name="heading 8" w:semiHidden="1" w:uiPriority="9" w:unhideWhenUsed="1" w:qFormat="1"/>
-    <w:lsdException w:name="heading 9" w:semiHidden="1" w:uiPriority="9" w:unhideWhenUsed="1" w:qFormat="1"/>
-    <w:lsdException w:name="index 1" w:semiHidden="1" w:unhideWhenUsed="1"/>
-    <w:lsdException w:name="index 2" w:semiHidden="1" w:unhideWhenUsed="1"/>
-    <w:lsdException w:name="index 3" w:semiHidden="1" w:unhideWhenUsed="1"/>
-    <w:lsdException w:name="index 4" w:semiHidden="1" w:unhideWhenUsed="1"/>
-    <w:lsdException w:name="index 5" w:semiHidden="1" w:unhideWhenUsed="1"/>
-    <w:lsdException w:name="index 6" w:semiHidden="1" w:unhideWhenUsed="1"/>
-    <w:lsdException w:name="index 7" w:semiHidden="1" w:unhideWhenUsed="1"/>
-    <w:lsdException w:name="index 8" w:semiHidden="1" w:unhideWhenUsed="1"/>
-    <w:lsdException w:name="index 9" w:semiHidden="1" w:unhideWhenUsed="1"/>
-    <w:lsdException w:name="toc 1" w:semiHidden="1" w:uiPriority="39" w:unhideWhenUsed="1"/>
-    <w:lsdException w:name="toc 2" w:semiHidden="1" w:uiPriority="39" w:unhideWhenUsed="1"/>
-    <w:lsdException w:name="toc 3" w:semiHidden="1" w:uiPriority="39" w:unhideWhenUsed="1"/>
-    <w:lsdException w:name="toc 4" w:semiHidden="1" w:uiPriority="39" w:unhideWhenUsed="1"/>
-    <w:lsdException w:name="toc 5" w:semiHidden="1" w:uiPriority="39" w:unhideWhenUsed="1"/>
-    <w:lsdException w:name="toc 6" w:semiHidden="1" w:uiPriority="39" w:unhideWhenUsed="1"/>
-    <w:lsdException w:name="toc 7" w:semiHidden="1" w:uiPriority="39" w:unhideWhenUsed="1"/>
-    <w:lsdException w:name="toc 8" w:semiHidden="1" w:uiPriority="39" w:unhideWhenUsed="1"/>
-    <w:lsdException w:name="toc 9" w:semiHidden="1" w:uiPriority="39" w:unhideWhenUsed="1"/>
-    <w:lsdException w:name="Normal Indent" w:semiHidden="1" w:unhideWhenUsed="1"/>
-    <w:lsdException w:name="footnote text" w:semiHidden="1" w:unhideWhenUsed="1"/>
-    <w:lsdException w:name="annotation text" w:semiHidden="1" w:unhideWhenUsed="1"/>
-    <w:lsdException w:name="header" w:semiHidden="1" w:unhideWhenUsed="1"/>
-    <w:lsdException w:name="footer" w:semiHidden="1" w:unhideWhenUsed="1"/>
-    <w:lsdException w:name="index heading" w:semiHidden="1" w:unhideWhenUsed="1"/>
-    <w:lsdException w:name="caption" w:semiHidden="1" w:uiPriority="35" w:unhideWhenUsed="1" w:qFormat="1"/>
-    <w:lsdException w:name="table of figures" w:semiHidden="1" w:unhideWhenUsed="1"/>
-    <w:lsdException w:name="envelope address" w:semiHidden="1" w:unhideWhenUsed="1"/>
-    <w:lsdException w:name="envelope return" w:semiHidden="1" w:unhideWhenUsed="1"/>
-    <w:lsdException w:name="footnote reference" w:semiHidden="1" w:unhideWhenUsed="1"/>
-    <w:lsdException w:name="annotation reference" w:semiHidden="1" w:unhideWhenUsed="1"/>
-    <w:lsdException w:name="line number" w:semiHidden="1" w:unhideWhenUsed="1"/>
-    <w:lsdException w:name="page number" w:semiHidden="1" w:unhideWhenUsed="1"/>
-    <w:lsdException w:name="endnote reference" w:semiHidden="1" w:unhideWhenUsed="1"/>
-    <w:lsdException w:name="endnote text" w:semiHidden="1" w:unhideWhenUsed="1"/>
-    <w:lsdException w:name="table of authorities" w:semiHidden="1" w:unhideWhenUsed="1"/>
-    <w:lsdException w:name="macro" w:semiHidden="1" w:unhideWhenUsed="1"/>
-    <w:lsdException w:name="toa heading" w:semiHidden="1" w:unhideWhenUsed="1"/>
-    <w:lsdException w:name="List" w:semiHidden="1" w:unhideWhenUsed="1"/>
-    <w:lsdException w:name="List Bullet" w:semiHidden="1" w:unhideWhenUsed="1"/>
-    <w:lsdException w:name="List Number" w:semiHidden="1" w:unhideWhenUsed="1"/>
-    <w:lsdException w:name="List 2" w:semiHidden="1" w:unhideWhenUsed="1"/>
-    <w:lsdException w:name="List 3" w:semiHidden="1" w:unhideWhenUsed="1"/>
-    <w:lsdException w:name="List 4" w:semiHidden="1" w:unhideWhenUsed="1"/>
-    <w:lsdException w:name="List 5" w:semiHidden="1" w:unhideWhenUsed="1"/>
-    <w:lsdException w:name="List Bullet 2" w:semiHidden="1" w:unhideWhenUsed="1"/>
-    <w:lsdException w:name="List Bullet 3" w:semiHidden="1" w:unhideWhenUsed="1"/>
-    <w:lsdException w:name="List Bullet 4" w:semiHidden="1" w:unhideWhenUsed="1"/>
-    <w:lsdException w:name="List Bullet 5" w:semiHidden="1" w:unhideWhenUsed="1"/>
-    <w:lsdException w:name="List Number 2" w:semiHidden="1" w:unhideWhenUsed="1"/>
-    <w:lsdException w:name="List Number 3" w:semiHidden="1" w:unhideWhenUsed="1"/>
-    <w:lsdException w:name="List Number 4" w:semiHidden="1" w:unhideWhenUsed="1"/>
-    <w:lsdException w:name="List Number 5" w:semiHidden="1" w:unhideWhenUsed="1"/>
-    <w:lsdException w:name="Title" w:uiPriority="10" w:qFormat="1"/>
-    <w:lsdException w:name="Closing" w:semiHidden="1" w:unhideWhenUsed="1"/>
-    <w:lsdException w:name="Signature" w:semiHidden="1" w:unhideWhenUsed="1"/>
-    <w:lsdException w:name="Default Paragraph Font" w:semiHidden="1" w:uiPriority="1" w:unhideWhenUsed="1"/>
-    <w:lsdException w:name="Body Text" w:semiHidden="1" w:unhideWhenUsed="1"/>
-    <w:lsdException w:name="Body Text Indent" w:semiHidden="1" w:unhideWhenUsed="1"/>
-    <w:lsdException w:name="List Continue" w:semiHidden="1" w:unhideWhenUsed="1"/>
-    <w:lsdException w:name="List Continue 2" w:semiHidden="1" w:unhideWhenUsed="1"/>
-    <w:lsdException w:name="List Continue 3" w:semiHidden="1" w:unhideWhenUsed="1"/>
-    <w:lsdException w:name="List Continue 4" w:semiHidden="1" w:unhideWhenUsed="1"/>
-    <w:lsdException w:name="List Continue 5" w:semiHidden="1" w:unhideWhenUsed="1"/>
-    <w:lsdException w:name="Message Header" w:semiHidden="1" w:unhideWhenUsed="1"/>
-    <w:lsdException w:name="Subtitle" w:uiPriority="11" w:qFormat="1"/>
-    <w:lsdException w:name="Salutation" w:semiHidden="1" w:unhideWhenUsed="1"/>
-    <w:lsdException w:name="Date" w:semiHidden="1" w:unhideWhenUsed="1"/>
-    <w:lsdException w:name="Body Text First Indent" w:semiHidden="1" w:unhideWhenUsed="1"/>
-    <w:lsdException w:name="Body Text First Indent 2" w:semiHidden="1" w:unhideWhenUsed="1"/>
-    <w:lsdException w:name="Note Heading" w:semiHidden="1" w:unhideWhenUsed="1"/>
-    <w:lsdException w:name="Body Text 2" w:semiHidden="1" w:unhideWhenUsed="1"/>
-    <w:lsdException w:name="Body Text 3" w:semiHidden="1" w:unhideWhenUsed="1"/>
-    <w:lsdException w:name="Body Text Indent 2" w:semiHidden="1" w:unhideWhenUsed="1"/>
-    <w:lsdException w:name="Body Text Indent 3" w:semiHidden="1" w:unhideWhenUsed="1"/>
-    <w:lsdException w:name="Block Text" w:semiHidden="1" w:unhideWhenUsed="1"/>
-    <w:lsdException w:name="Hyperlink" w:semiHidden="1" w:unhideWhenUsed="1"/>
-    <w:lsdException w:name="FollowedHyperlink" w:semiHidden="1" w:unhideWhenUsed="1"/>
-    <w:lsdException w:name="Strong" w:uiPriority="22" w:qFormat="1"/>
-    <w:lsdException w:name="Emphasis" w:uiPriority="20" w:qFormat="1"/>
-    <w:lsdException w:name="Document Map" w:semiHidden="1" w:unhideWhenUsed="1"/>
-    <w:lsdException w:name="Plain Text" w:semiHidden="1" w:unhideWhenUsed="1"/>
-    <w:lsdException w:name="E-mail Signature" w:semiHidden="1" w:unhideWhenUsed="1"/>
-    <w:lsdException w:name="HTML Top of Form" w:semiHidden="1" w:unhideWhenUsed="1"/>
-    <w:lsdException w:name="HTML Bottom of Form" w:semiHidden="1" w:unhideWhenUsed="1"/>
-    <w:lsdException w:name="Normal (Web)" w:semiHidden="1" w:unhideWhenUsed="1"/>
-    <w:lsdException w:name="HTML Acronym" w:semiHidden="1" w:unhideWhenUsed="1"/>
-    <w:lsdException w:name="HTML Address" w:semiHidden="1" w:unhideWhenUsed="1"/>
-    <w:lsdException w:name="HTML Cite" w:semiHidden="1" w:unhideWhenUsed="1"/>
-    <w:lsdException w:name="HTML Code" w:semiHidden="1" w:unhideWhenUsed="1"/>
-    <w:lsdException w:name="HTML Definition" w:semiHidden="1" w:unhideWhenUsed="1"/>
-    <w:lsdException w:name="HTML Keyboard" w:semiHidden="1" w:unhideWhenUsed="1"/>
-    <w:lsdException w:name="HTML Preformatted" w:semiHidden="1" w:unhideWhenUsed="1"/>
-    <w:lsdException w:name="HTML Sample" w:semiHidden="1" w:unhideWhenUsed="1"/>
-    <w:lsdException w:name="HTML Typewriter" w:semiHidden="1" w:unhideWhenUsed="1"/>
-    <w:lsdException w:name="HTML Variable" w:semiHidden="1" w:unhideWhenUsed="1"/>
-    <w:lsdException w:name="Normal Table" w:semiHidden="1" w:unhideWhenUsed="1"/>
-    <w:lsdException w:name="annotation subject" w:semiHidden="1" w:unhideWhenUsed="1"/>
-    <w:lsdException w:name="No List" w:semiHidden="1" w:unhideWhenUsed="1"/>
-    <w:lsdException w:name="Outline List 1" w:semiHidden="1" w:unhideWhenUsed="1"/>
-    <w:lsdException w:name="Outline List 2" w:semiHidden="1" w:unhideWhenUsed="1"/>
-    <w:lsdException w:name="Outline List 3" w:semiHidden="1" w:unhideWhenUsed="1"/>
-    <w:lsdException w:name="Table Simple 1" w:semiHidden="1" w:unhideWhenUsed="1"/>
-    <w:lsdException w:name="Table Simple 2" w:semiHidden="1" w:unhideWhenUsed="1"/>
-    <w:lsdException w:name="Table Simple 3" w:semiHidden="1" w:unhideWhenUsed="1"/>
-    <w:lsdException w:name="Table Classic 1" w:semiHidden="1" w:unhideWhenUsed="1"/>
-    <w:lsdException w:name="Table Classic 2" w:semiHidden="1" w:unhideWhenUsed="1"/>
-    <w:lsdException w:name="Table Classic 3" w:semiHidden="1" w:unhideWhenUsed="1"/>
-    <w:lsdException w:name="Table Classic 4" w:semiHidden="1" w:unhideWhenUsed="1"/>
-    <w:lsdException w:name="Table Colorful 1" w:semiHidden="1" w:unhideWhenUsed="1"/>
-    <w:lsdException w:name="Table Colorful 2" w:semiHidden="1" w:unhideWhenUsed="1"/>
-    <w:lsdException w:name="Table Colorful 3" w:semiHidden="1" w:unhideWhenUsed="1"/>
-    <w:lsdException w:name="Table Columns 1" w:semiHidden="1" w:unhideWhenUsed="1"/>
-    <w:lsdException w:name="Table Columns 2" w:semiHidden="1" w:unhideWhenUsed="1"/>
-    <w:lsdException w:name="Table Columns 3" w:semiHidden="1" w:unhideWhenUsed="1"/>
-    <w:lsdException w:name="Table Columns 4" w:semiHidden="1" w:unhideWhenUsed="1"/>
-    <w:lsdException w:name="Table Columns 5" w:semiHidden="1" w:unhideWhenUsed="1"/>
-    <w:lsdException w:name="Table Grid 1" w:semiHidden="1" w:unhideWhenUsed="1"/>
-    <w:lsdException w:name="Table Grid 2" w:semiHidden="1" w:unhideWhenUsed="1"/>
-    <w:lsdException w:name="Table Grid 3" w:semiHidden="1" w:unhideWhenUsed="1"/>
-    <w:lsdException w:name="Table Grid 4" w:semiHidden="1" w:unhideWhenUsed="1"/>
-    <w:lsdException w:name="Table Grid 5" w:semiHidden="1" w:unhideWhenUsed="1"/>
-    <w:lsdException w:name="Table Grid 6" w:semiHidden="1" w:unhideWhenUsed="1"/>
-    <w:lsdException w:name="Table Grid 7" w:semiHidden="1" w:unhideWhenUsed="1"/>
-    <w:lsdException w:name="Table Grid 8" w:semiHidden="1" w:unhideWhenUsed="1"/>
-    <w:lsdException w:name="Table List 1" w:semiHidden="1" w:unhideWhenUsed="1"/>
-    <w:lsdException w:name="Table List 2" w:semiHidden="1" w:unhideWhenUsed="1"/>
-    <w:lsdException w:name="Table List 3" w:semiHidden="1" w:unhideWhenUsed="1"/>
-    <w:lsdException w:name="Table List 4" w:semiHidden="1" w:unhideWhenUsed="1"/>
-    <w:lsdException w:name="Table List 5" w:semiHidden="1" w:unhideWhenUsed="1"/>
-    <w:lsdException w:name="Table List 6" w:semiHidden="1" w:unhideWhenUsed="1"/>
-    <w:lsdException w:name="Table List 7" w:semiHidden="1" w:unhideWhenUsed="1"/>
-    <w:lsdException w:name="Table List 8" w:semiHidden="1" w:unhideWhenUsed="1"/>
-    <w:lsdException w:name="Table 3D effects 1" w:semiHidden="1" w:unhideWhenUsed="1"/>
-    <w:lsdException w:name="Table 3D effects 2" w:semiHidden="1" w:unhideWhenUsed="1"/>
-    <w:lsdException w:name="Table 3D effects 3" w:semiHidden="1" w:unhideWhenUsed="1"/>
-    <w:lsdException w:name="Table Contemporary" w:semiHidden="1" w:unhideWhenUsed="1"/>
-    <w:lsdException w:name="Table Elegant" w:semiHidden="1" w:unhideWhenUsed="1"/>
-    <w:lsdException w:name="Table Professional" w:semiHidden="1" w:unhideWhenUsed="1"/>
-    <w:lsdException w:name="Table Subtle 1" w:semiHidden="1" w:unhideWhenUsed="1"/>
-    <w:lsdException w:name="Table Subtle 2" w:semiHidden="1" w:unhideWhenUsed="1"/>
-    <w:lsdException w:name="Table Web 1" w:semiHidden="1" w:unhideWhenUsed="1"/>
-    <w:lsdException w:name="Table Web 2" w:semiHidden="1" w:unhideWhenUsed="1"/>
-    <w:lsdException w:name="Table Web 3" w:semiHidden="1" w:unhideWhenUsed="1"/>
-    <w:lsdException w:name="Balloon Text" w:semiHidden="1" w:unhideWhenUsed="1"/>
-    <w:lsdException w:name="Table Grid" w:uiPriority="39"/>
-    <w:lsdException w:name="Table Theme" w:semiHidden="1" w:unhideWhenUsed="1"/>
-    <w:lsdException w:name="Placeholder Text" w:semiHidden="1"/>
-    <w:lsdException w:name="No Spacing" w:uiPriority="1" w:qFormat="1"/>
-    <w:lsdException w:name="Light Shading" w:uiPriority="60"/>
-    <w:lsdException w:name="Light List" w:uiPriority="61"/>
-    <w:lsdException w:name="Light Grid" w:uiPriority="62"/>
-    <w:lsdException w:name="Medium Shading 1" w:uiPriority="63"/>
-    <w:lsdException w:name="Medium Shading 2" w:uiPriority="64"/>
-    <w:lsdException w:name="Medium List 1" w:uiPriority="65"/>
-    <w:lsdException w:name="Medium List 2" w:uiPriority="66"/>
-    <w:lsdException w:name="Medium Grid 1" w:uiPriority="67"/>
-    <w:lsdException w:name="Medium Grid 2" w:uiPriority="68"/>
-    <w:lsdException w:name="Medium Grid 3" w:uiPriority="69"/>
-    <w:lsdException w:name="Dark List" w:uiPriority="70"/>
-    <w:lsdException w:name="Colorful Shading" w:uiPriority="71"/>
-    <w:lsdException w:name="Colorful List" w:uiPriority="72"/>
-    <w:lsdException w:name="Colorful Grid" w:uiPriority="73"/>
-    <w:lsdException w:name="Light Shading Accent 1" w:uiPriority="60"/>
-    <w:lsdException w:name="Light List Accent 1" w:uiPriority="61"/>
-    <w:lsdException w:name="Light Grid Accent 1" w:uiPriority="62"/>
-    <w:lsdException w:name="Medium Shading 1 Accent 1" w:uiPriority="63"/>
-    <w:lsdException w:name="Medium Shading 2 Accent 1" w:uiPriority="64"/>
-    <w:lsdException w:name="Medium List 1 Accent 1" w:uiPriority="65"/>
-    <w:lsdException w:name="Revision" w:semiHidden="1"/>
-    <w:lsdException w:name="List Paragraph" w:uiPriority="34" w:qFormat="1"/>
-    <w:lsdException w:name="Quote" w:uiPriority="29" w:qFormat="1"/>
-    <w:lsdException w:name="Intense Quote" w:uiPriority="30" w:qFormat="1"/>
-    <w:lsdException w:name="Medium List 2 Accent 1" w:uiPriority="66"/>
-    <w:lsdException w:name="Medium Grid 1 Accent 1" w:uiPriority="67"/>
-    <w:lsdException w:name="Medium Grid 2 Accent 1" w:uiPriority="68"/>
-    <w:lsdException w:name="Medium Grid 3 Accent 1" w:uiPriority="69"/>
-    <w:lsdException w:name="Dark List Accent 1" w:uiPriority="70"/>
-    <w:lsdException w:name="Colorful Shading Accent 1" w:uiPriority="71"/>
-    <w:lsdException w:name="Colorful List Accent 1" w:uiPriority="72"/>
-    <w:lsdException w:name="Colorful Grid Accent 1" w:uiPriority="73"/>
-    <w:lsdException w:name="Light Shading Accent 2" w:uiPriority="60"/>
-    <w:lsdException w:name="Light List Accent 2" w:uiPriority="61"/>
-    <w:lsdException w:name="Light Grid Accent 2" w:uiPriority="62"/>
-    <w:lsdException w:name="Medium Shading 1 Accent 2" w:uiPriority="63"/>
-    <w:lsdException w:name="Medium Shading 2 Accent 2" w:uiPriority="64"/>
-    <w:lsdException w:name="Medium List 1 Accent 2" w:uiPriority="65"/>
-    <w:lsdException w:name="Medium List 2 Accent 2" w:uiPriority="66"/>
-    <w:lsdException w:name="Medium Grid 1 Accent 2" w:uiPriority="67"/>
-    <w:lsdException w:name="Medium Grid 2 Accent 2" w:uiPriority="68"/>
-    <w:lsdException w:name="Medium Grid 3 Accent 2" w:uiPriority="69"/>
-    <w:lsdException w:name="Dark List Accent 2" w:uiPriority="70"/>
-    <w:lsdException w:name="Colorful Shading Accent 2" w:uiPriority="71"/>
-    <w:lsdException w:name="Colorful List Accent 2" w:uiPriority="72"/>
-    <w:lsdException w:name="Colorful Grid Accent 2" w:uiPriority="73"/>
-    <w:lsdException w:name="Light Shading Accent 3" w:uiPriority="60"/>
-    <w:lsdException w:name="Light List Accent 3" w:uiPriority="61"/>
-    <w:lsdException w:name="Light Grid Accent 3" w:uiPriority="62"/>
-    <w:lsdException w:name="Medium Shading 1 Accent 3" w:uiPriority="63"/>
-    <w:lsdException w:name="Medium Shading 2 Accent 3" w:uiPriority="64"/>
-    <w:lsdException w:name="Medium List 1 Accent 3" w:uiPriority="65"/>
-    <w:lsdException w:name="Medium List 2 Accent 3" w:uiPriority="66"/>
-    <w:lsdException w:name="Medium Grid 1 Accent 3" w:uiPriority="67"/>
-    <w:lsdException w:name="Medium Grid 2 Accent 3" w:uiPriority="68"/>
-    <w:lsdException w:name="Medium Grid 3 Accent 3" w:uiPriority="69"/>
-    <w:lsdException w:name="Dark List Accent 3" w:uiPriority="70"/>
-    <w:lsdException w:name="Colorful Shading Accent 3" w:uiPriority="71"/>
-    <w:lsdException w:name="Colorful List Accent 3" w:uiPriority="72"/>
-    <w:lsdException w:name="Colorful Grid Accent 3" w:uiPriority="73"/>
-    <w:lsdException w:name="Light Shading Accent 4" w:uiPriority="60"/>
-    <w:lsdException w:name="Light List Accent 4" w:uiPriority="61"/>
-    <w:lsdException w:name="Light Grid Accent 4" w:uiPriority="62"/>
-    <w:lsdException w:name="Medium Shading 1 Accent 4" w:uiPriority="63"/>
-    <w:lsdException w:name="Medium Shading 2 Accent 4" w:uiPriority="64"/>
-    <w:lsdException w:name="Medium List 1 Accent 4" w:uiPriority="65"/>
-    <w:lsdException w:name="Medium List 2 Accent 4" w:uiPriority="66"/>
-    <w:lsdException w:name="Medium Grid 1 Accent 4" w:uiPriority="67"/>
-    <w:lsdException w:name="Medium Grid 2 Accent 4" w:uiPriority="68"/>
-    <w:lsdException w:name="Medium Grid 3 Accent 4" w:uiPriority="69"/>
-    <w:lsdException w:name="Dark List Accent 4" w:uiPriority="70"/>
-    <w:lsdException w:name="Colorful Shading Accent 4" w:uiPriority="71"/>
-    <w:lsdException w:name="Colorful List Accent 4" w:uiPriority="72"/>
-    <w:lsdException w:name="Colorful Grid Accent 4" w:uiPriority="73"/>
-    <w:lsdException w:name="Light Shading Accent 5" w:uiPriority="60"/>
-    <w:lsdException w:name="Light List Accent 5" w:uiPriority="61"/>
-    <w:lsdException w:name="Light Grid Accent 5" w:uiPriority="62"/>
-    <w:lsdException w:name="Medium Shading 1 Accent 5" w:uiPriority="63"/>
-    <w:lsdException w:name="Medium Shading 2 Accent 5" w:uiPriority="64"/>
-    <w:lsdException w:name="Medium List 1 Accent 5" w:uiPriority="65"/>
-    <w:lsdException w:name="Medium List 2 Accent 5" w:uiPriority="66"/>
-    <w:lsdException w:name="Medium Grid 1 Accent 5" w:uiPriority="67"/>
-    <w:lsdException w:name="Medium Grid 2 Accent 5" w:uiPriority="68"/>
-    <w:lsdException w:name="Medium Grid 3 Accent 5" w:uiPriority="69"/>
-    <w:lsdException w:name="Dark List Accent 5" w:uiPriority="70"/>
-    <w:lsdException w:name="Colorful Shading Accent 5" w:uiPriority="71"/>
-    <w:lsdException w:name="Colorful List Accent 5" w:uiPriority="72"/>
-    <w:lsdException w:name="Colorful Grid Accent 5" w:uiPriority="73"/>
-    <w:lsdException w:name="Light Shading Accent 6" w:uiPriority="60"/>
-    <w:lsdException w:name="Light List Accent 6" w:uiPriority="61"/>
-    <w:lsdException w:name="Light Grid Accent 6" w:uiPriority="62"/>
-    <w:lsdException w:name="Medium Shading 1 Accent 6" w:uiPriority="63"/>
-    <w:lsdException w:name="Medium Shading 2 Accent 6" w:uiPriority="64"/>
-    <w:lsdException w:name="Medium List 1 Accent 6" w:uiPriority="65"/>
-    <w:lsdException w:name="Medium List 2 Accent 6" w:uiPriority="66"/>
-    <w:lsdException w:name="Medium Grid 1 Accent 6" w:uiPriority="67"/>
-    <w:lsdException w:name="Medium Grid 2 Accent 6" w:uiPriority="68"/>
-    <w:lsdException w:name="Medium Grid 3 Accent 6" w:uiPriority="69"/>
-    <w:lsdException w:name="Dark List Accent 6" w:uiPriority="70"/>
-    <w:lsdException w:name="Colorful Shading Accent 6" w:uiPriority="71"/>
-    <w:lsdException w:name="Colorful List Accent 6" w:uiPriority="72"/>
-    <w:lsdException w:name="Colorful Grid Accent 6" w:uiPriority="73"/>
-    <w:lsdException w:name="Subtle Emphasis" w:uiPriority="19" w:qFormat="1"/>
-    <w:lsdException w:name="Intense Emphasis" w:uiPriority="21" w:qFormat="1"/>
-    <w:lsdException w:name="Subtle Reference" w:uiPriority="31" w:qFormat="1"/>
-    <w:lsdException w:name="Intense Reference" w:uiPriority="32" w:qFormat="1"/>
-    <w:lsdException w:name="Book Title" w:uiPriority="33" w:qFormat="1"/>
-    <w:lsdException w:name="Bibliography" w:semiHidden="1" w:uiPriority="37" w:unhideWhenUsed="1"/>
-    <w:lsdException w:name="TOC Heading" w:semiHidden="1" w:uiPriority="39" w:unhideWhenUsed="1" w:qFormat="1"/>
-    <w:lsdException w:name="Plain Table 1" w:uiPriority="41"/>
-    <w:lsdException w:name="Plain Table 2" w:uiPriority="42"/>
-    <w:lsdException w:name="Plain Table 3" w:uiPriority="43"/>
-    <w:lsdException w:name="Plain Table 4" w:uiPriority="44"/>
-    <w:lsdException w:name="Plain Table 5" w:uiPriority="45"/>
-    <w:lsdException w:name="Grid Table Light" w:uiPriority="40"/>
-    <w:lsdException w:name="Grid Table 1 Light" w:uiPriority="46"/>
-    <w:lsdException w:name="Grid Table 2" w:uiPriority="47"/>
-    <w:lsdException w:name="Grid Table 3" w:uiPriority="48"/>
-    <w:lsdException w:name="Grid Table 4" w:uiPriority="49"/>
-    <w:lsdException w:name="Grid Table 5 Dark" w:uiPriority="50"/>
-    <w:lsdException w:name="Grid Table 6 Colorful" w:uiPriority="51"/>
-    <w:lsdException w:name="Grid Table 7 Colorful" w:uiPriority="52"/>
-    <w:lsdException w:name="Grid Table 1 Light Accent 1" w:uiPriority="46"/>
-    <w:lsdException w:name="Grid Table 2 Accent 1" w:uiPriority="47"/>
-    <w:lsdException w:name="Grid Table 3 Accent 1" w:uiPriority="48"/>
-    <w:lsdException w:name="Grid Table 4 Accent 1" w:uiPriority="49"/>
-    <w:lsdException w:name="Grid Table 5 Dark Accent 1" w:uiPriority="50"/>
-    <w:lsdException w:name="Grid Table 6 Colorful Accent 1" w:uiPriority="51"/>
-    <w:lsdException w:name="Grid Table 7 Colorful Accent 1" w:uiPriority="52"/>
-    <w:lsdException w:name="Grid Table 1 Light Accent 2" w:uiPriority="46"/>
-    <w:lsdException w:name="Grid Table 2 Accent 2" w:uiPriority="47"/>
-    <w:lsdException w:name="Grid Table 3 Accent 2" w:uiPriority="48"/>
-    <w:lsdException w:name="Grid Table 4 Accent 2" w:uiPriority="49"/>
-    <w:lsdException w:name="Grid Table 5 Dark Accent 2" w:uiPriority="50"/>
-    <w:lsdException w:name="Grid Table 6 Colorful Accent 2" w:uiPriority="51"/>
-    <w:lsdException w:name="Grid Table 7 Colorful Accent 2" w:uiPriority="52"/>
-    <w:lsdException w:name="Grid Table 1 Light Accent 3" w:uiPriority="46"/>
-    <w:lsdException w:name="Grid Table 2 Accent 3" w:uiPriority="47"/>
-    <w:lsdException w:name="Grid Table 3 Accent 3" w:uiPriority="48"/>
-    <w:lsdException w:name="Grid Table 4 Accent 3" w:uiPriority="49"/>
-    <w:lsdException w:name="Grid Table 5 Dark Accent 3" w:uiPriority="50"/>
-    <w:lsdException w:name="Grid Table 6 Colorful Accent 3" w:uiPriority="51"/>
-    <w:lsdException w:name="Grid Table 7 Colorful Accent 3" w:uiPriority="52"/>
-    <w:lsdException w:name="Grid Table 1 Light Accent 4" w:uiPriority="46"/>
-    <w:lsdException w:name="Grid Table 2 Accent 4" w:uiPriority="47"/>
-    <w:lsdException w:name="Grid Table 3 Accent 4" w:uiPriority="48"/>
-    <w:lsdException w:name="Grid Table 4 Accent 4" w:uiPriority="49"/>
-    <w:lsdException w:name="Grid Table 5 Dark Accent 4" w:uiPriority="50"/>
-    <w:lsdException w:name="Grid Table 6 Colorful Accent 4" w:uiPriority="51"/>
-    <w:lsdException w:name="Grid Table 7 Colorful Accent 4" w:uiPriority="52"/>
-    <w:lsdException w:name="Grid Table 1 Light Accent 5" w:uiPriority="46"/>
-    <w:lsdException w:name="Grid Table 2 Accent 5" w:uiPriority="47"/>
-    <w:lsdException w:name="Grid Table 3 Accent 5" w:uiPriority="48"/>
-    <w:lsdException w:name="Grid Table 4 Accent 5" w:uiPriority="49"/>
-    <w:lsdException w:name="Grid Table 5 Dark Accent 5" w:uiPriority="50"/>
-    <w:lsdException w:name="Grid Table 6 Colorful Accent 5" w:uiPriority="51"/>
-    <w:lsdException w:name="Grid Table 7 Colorful Accent 5" w:uiPriority="52"/>
-    <w:lsdException w:name="Grid Table 1 Light Accent 6" w:uiPriority="46"/>
-    <w:lsdException w:name="Grid Table 2 Accent 6" w:uiPriority="47"/>
-    <w:lsdException w:name="Grid Table 3 Accent 6" w:uiPriority="48"/>
-    <w:lsdException w:name="Grid Table 4 Accent 6" w:uiPriority="49"/>
-    <w:lsdException w:name="Grid Table 5 Dark Accent 6" w:uiPriority="50"/>
-    <w:lsdException w:name="Grid Table 6 Colorful Accent 6" w:uiPriority="51"/>
-    <w:lsdException w:name="Grid Table 7 Colorful Accent 6" w:uiPriority="52"/>
-    <w:lsdException w:name="List Table 1 Light" w:uiPriority="46"/>
-    <w:lsdException w:name="List Table 2" w:uiPriority="47"/>
-    <w:lsdException w:name="List Table 3" w:uiPriority="48"/>
-    <w:lsdException w:name="List Table 4" w:uiPriority="49"/>
-    <w:lsdException w:name="List Table 5 Dark" w:uiPriority="50"/>
-    <w:lsdException w:name="List Table 6 Colorful" w:uiPriority="51"/>
-    <w:lsdException w:name="List Table 7 Colorful" w:uiPriority="52"/>
-    <w:lsdException w:name="List Table 1 Light Accent 1" w:uiPriority="46"/>
-    <w:lsdException w:name="List Table 2 Accent 1" w:uiPriority="47"/>
-    <w:lsdException w:name="List Table 3 Accent 1" w:uiPriority="48"/>
-    <w:lsdException w:name="List Table 4 Accent 1" w:uiPriority="49"/>
-    <w:lsdException w:name="List Table 5 Dark Accent 1" w:uiPriority="50"/>
-    <w:lsdException w:name="List Table 6 Colorful Accent 1" w:uiPriority="51"/>
-    <w:lsdException w:name="List Table 7 Colorful Accent 1" w:uiPriority="52"/>
-    <w:lsdException w:name="List Table 1 Light Accent 2" w:uiPriority="46"/>
-    <w:lsdException w:name="List Table 2 Accent 2" w:uiPriority="47"/>
-    <w:lsdException w:name="List Table 3 Accent 2" w:uiPriority="48"/>
-    <w:lsdException w:name="List Table 4 Accent 2" w:uiPriority="49"/>
-    <w:lsdException w:name="List Table 5 Dark Accent 2" w:uiPriority="50"/>
-    <w:lsdException w:name="List Table 6 Colorful Accent 2" w:uiPriority="51"/>
-    <w:lsdException w:name="List Table 7 Colorful Accent 2" w:uiPriority="52"/>
-    <w:lsdException w:name="List Table 1 Light Accent 3" w:uiPriority="46"/>
-    <w:lsdException w:name="List Table 2 Accent 3" w:uiPriority="47"/>
-    <w:lsdException w:name="List Table 3 Accent 3" w:uiPriority="48"/>
-    <w:lsdException w:name="List Table 4 Accent 3" w:uiPriority="49"/>
-    <w:lsdException w:name="List Table 5 Dark Accent 3" w:uiPriority="50"/>
-    <w:lsdException w:name="List Table 6 Colorful Accent 3" w:uiPriority="51"/>
-    <w:lsdException w:name="List Table 7 Colorful Accent 3" w:uiPriority="52"/>
-    <w:lsdException w:name="List Table 1 Light Accent 4" w:uiPriority="46"/>
-    <w:lsdException w:name="List Table 2 Accent 4" w:uiPriority="47"/>
-    <w:lsdException w:name="List Table 3 Accent 4" w:uiPriority="48"/>
-    <w:lsdException w:name="List Table 4 Accent 4" w:uiPriority="49"/>
-    <w:lsdException w:name="List Table 5 Dark Accent 4" w:uiPriority="50"/>
-    <w:lsdException w:name="List Table 6 Colorful Accent 4" w:uiPriority="51"/>
-    <w:lsdException w:name="List Table 7 Colorful Accent 4" w:uiPriority="52"/>
-    <w:lsdException w:name="List Table 1 Light Accent 5" w:uiPriority="46"/>
-    <w:lsdException w:name="List Table 2 Accent 5" w:uiPriority="47"/>
-    <w:lsdException w:name="List Table 3 Accent 5" w:uiPriority="48"/>
-    <w:lsdException w:name="List Table 4 Accent 5" w:uiPriority="49"/>
-    <w:lsdException w:name="List Table 5 Dark Accent 5" w:uiPriority="50"/>
-    <w:lsdException w:name="List Table 6 Colorful Accent 5" w:uiPriority="51"/>
-    <w:lsdException w:name="List Table 7 Colorful Accent 5" w:uiPriority="52"/>
-    <w:lsdException w:name="List Table 1 Light Accent 6" w:uiPriority="46"/>
-    <w:lsdException w:name="List Table 2 Accent 6" w:uiPriority="47"/>
-    <w:lsdException w:name="List Table 3 Accent 6" w:uiPriority="48"/>
-    <w:lsdException w:name="List Table 4 Accent 6" w:uiPriority="49"/>
-    <w:lsdException w:name="List Table 5 Dark Accent 6" w:uiPriority="50"/>
-    <w:lsdException w:name="List Table 6 Colorful Accent 6" w:uiPriority="51"/>
-    <w:lsdException w:name="List Table 7 Colorful Accent 6" w:uiPriority="52"/>
-    <w:lsdException w:name="Mention" w:semiHidden="1" w:unhideWhenUsed="1"/>
-    <w:lsdException w:name="Smart Hyperlink" w:semiHidden="1" w:unhideWhenUsed="1"/>
+  <w:latentStyles w:defLockedState="0" w:defUIPriority="99" w:defSemiHidden="1" w:defUnhideWhenUsed="1" w:defQFormat="0" w:count="267">
+    <w:lsdException w:name="Normal" w:semiHidden="0" w:uiPriority="0" w:unhideWhenUsed="0" w:qFormat="1"/>
+    <w:lsdException w:name="heading 1" w:semiHidden="0" w:uiPriority="9" w:unhideWhenUsed="0" w:qFormat="1"/>
+    <w:lsdException w:name="heading 2" w:uiPriority="9" w:qFormat="1"/>
+    <w:lsdException w:name="heading 3" w:uiPriority="9" w:qFormat="1"/>
+    <w:lsdException w:name="heading 4" w:uiPriority="9" w:qFormat="1"/>
+    <w:lsdException w:name="heading 5" w:uiPriority="9" w:qFormat="1"/>
+    <w:lsdException w:name="heading 6" w:uiPriority="9" w:qFormat="1"/>
+    <w:lsdException w:name="heading 7" w:uiPriority="9" w:qFormat="1"/>
+    <w:lsdException w:name="heading 8" w:uiPriority="9" w:qFormat="1"/>
+    <w:lsdException w:name="heading 9" w:uiPriority="9" w:qFormat="1"/>
+    <w:lsdException w:name="toc 1" w:uiPriority="39"/>
+    <w:lsdException w:name="toc 2" w:uiPriority="39"/>
+    <w:lsdException w:name="toc 3" w:uiPriority="39"/>
+    <w:lsdException w:name="toc 4" w:uiPriority="39"/>
+    <w:lsdException w:name="toc 5" w:uiPriority="39"/>
+    <w:lsdException w:name="toc 6" w:uiPriority="39"/>
+    <w:lsdException w:name="toc 7" w:uiPriority="39"/>
+    <w:lsdException w:name="toc 8" w:uiPriority="39"/>
+    <w:lsdException w:name="toc 9" w:uiPriority="39"/>
+    <w:lsdException w:name="caption" w:uiPriority="35" w:qFormat="1"/>
+    <w:lsdException w:name="Title" w:semiHidden="0" w:uiPriority="10" w:unhideWhenUsed="0" w:qFormat="1"/>
+    <w:lsdException w:name="Default Paragraph Font" w:uiPriority="1"/>
+    <w:lsdException w:name="Subtitle" w:semiHidden="0" w:uiPriority="11" w:unhideWhenUsed="0" w:qFormat="1"/>
+    <w:lsdException w:name="Strong" w:semiHidden="0" w:uiPriority="22" w:unhideWhenUsed="0" w:qFormat="1"/>
+    <w:lsdException w:name="Emphasis" w:semiHidden="0" w:uiPriority="20" w:unhideWhenUsed="0" w:qFormat="1"/>
+    <w:lsdException w:name="Table Grid" w:semiHidden="0" w:uiPriority="39" w:unhideWhenUsed="0"/>
+    <w:lsdException w:name="Placeholder Text" w:unhideWhenUsed="0"/>
+    <w:lsdException w:name="No Spacing" w:semiHidden="0" w:uiPriority="1" w:unhideWhenUsed="0" w:qFormat="1"/>
+    <w:lsdException w:name="Light Shading" w:semiHidden="0" w:uiPriority="60" w:unhideWhenUsed="0"/>
+    <w:lsdException w:name="Light List" w:semiHidden="0" w:uiPriority="61" w:unhideWhenUsed="0"/>
+    <w:lsdException w:name="Light Grid" w:semiHidden="0" w:uiPriority="62" w:unhideWhenUsed="0"/>
+    <w:lsdException w:name="Medium Shading 1" w:semiHidden="0" w:uiPriority="63" w:unhideWhenUsed="0"/>
+    <w:lsdException w:name="Medium Shading 2" w:semiHidden="0" w:uiPriority="64" w:unhideWhenUsed="0"/>
+    <w:lsdException w:name="Medium List 1" w:semiHidden="0" w:uiPriority="65" w:unhideWhenUsed="0"/>
+    <w:lsdException w:name="Medium List 2" w:semiHidden="0" w:uiPriority="66" w:unhideWhenUsed="0"/>
+    <w:lsdException w:name="Medium Grid 1" w:semiHidden="0" w:uiPriority="67" w:unhideWhenUsed="0"/>
+    <w:lsdException w:name="Medium Grid 2" w:semiHidden="0" w:uiPriority="68" w:unhideWhenUsed="0"/>
+    <w:lsdException w:name="Medium Grid 3" w:semiHidden="0" w:uiPriority="69" w:unhideWhenUsed="0"/>
+    <w:lsdException w:name="Dark List" w:semiHidden="0" w:uiPriority="70" w:unhideWhenUsed="0"/>
+    <w:lsdException w:name="Colorful Shading" w:semiHidden="0" w:uiPriority="71" w:unhideWhenUsed="0"/>
+    <w:lsdException w:name="Colorful List" w:semiHidden="0" w:uiPriority="72" w:unhideWhenUsed="0"/>
+    <w:lsdException w:name="Colorful Grid" w:semiHidden="0" w:uiPriority="73" w:unhideWhenUsed="0"/>
+    <w:lsdException w:name="Light Shading Accent 1" w:semiHidden="0" w:uiPriority="60" w:unhideWhenUsed="0"/>
+    <w:lsdException w:name="Light List Accent 1" w:semiHidden="0" w:uiPriority="61" w:unhideWhenUsed="0"/>
+    <w:lsdException w:name="Light Grid Accent 1" w:semiHidden="0" w:uiPriority="62" w:unhideWhenUsed="0"/>
+    <w:lsdException w:name="Medium Shading 1 Accent 1" w:semiHidden="0" w:uiPriority="63" w:unhideWhenUsed="0"/>
+    <w:lsdException w:name="Medium Shading 2 Accent 1" w:semiHidden="0" w:uiPriority="64" w:unhideWhenUsed="0"/>
+    <w:lsdException w:name="Medium List 1 Accent 1" w:semiHidden="0" w:uiPriority="65" w:unhideWhenUsed="0"/>
+    <w:lsdException w:name="Revision" w:unhideWhenUsed="0"/>
+    <w:lsdException w:name="List Paragraph" w:semiHidden="0" w:uiPriority="34" w:unhideWhenUsed="0" w:qFormat="1"/>
+    <w:lsdException w:name="Quote" w:semiHidden="0" w:uiPriority="29" w:unhideWhenUsed="0" w:qFormat="1"/>
+    <w:lsdException w:name="Intense Quote" w:semiHidden="0" w:uiPriority="30" w:unhideWhenUsed="0" w:qFormat="1"/>
+    <w:lsdException w:name="Medium List 2 Accent 1" w:semiHidden="0" w:uiPriority="66" w:unhideWhenUsed="0"/>
+    <w:lsdException w:name="Medium Grid 1 Accent 1" w:semiHidden="0" w:uiPriority="67" w:unhideWhenUsed="0"/>
+    <w:lsdException w:name="Medium Grid 2 Accent 1" w:semiHidden="0" w:uiPriority="68" w:unhideWhenUsed="0"/>
+    <w:lsdException w:name="Medium Grid 3 Accent 1" w:semiHidden="0" w:uiPriority="69" w:unhideWhenUsed="0"/>
+    <w:lsdException w:name="Dark List Accent 1" w:semiHidden="0" w:uiPriority="70" w:unhideWhenUsed="0"/>
+    <w:lsdException w:name="Colorful Shading Accent 1" w:semiHidden="0" w:uiPriority="71" w:unhideWhenUsed="0"/>
+    <w:lsdException w:name="Colorful List Accent 1" w:semiHidden="0" w:uiPriority="72" w:unhideWhenUsed="0"/>
+    <w:lsdException w:name="Colorful Grid Accent 1" w:semiHidden="0" w:uiPriority="73" w:unhideWhenUsed="0"/>
+    <w:lsdException w:name="Light Shading Accent 2" w:semiHidden="0" w:uiPriority="60" w:unhideWhenUsed="0"/>
+    <w:lsdException w:name="Light List Accent 2" w:semiHidden="0" w:uiPriority="61" w:unhideWhenUsed="0"/>
+    <w:lsdException w:name="Light Grid Accent 2" w:semiHidden="0" w:uiPriority="62" w:unhideWhenUsed="0"/>
+    <w:lsdException w:name="Medium Shading 1 Accent 2" w:semiHidden="0" w:uiPriority="63" w:unhideWhenUsed="0"/>
+    <w:lsdException w:name="Medium Shading 2 Accent 2" w:semiHidden="0" w:uiPriority="64" w:unhideWhenUsed="0"/>
+    <w:lsdException w:name="Medium List 1 Accent 2" w:semiHidden="0" w:uiPriority="65" w:unhideWhenUsed="0"/>
+    <w:lsdException w:name="Medium List 2 Accent 2" w:semiHidden="0" w:uiPriority="66" w:unhideWhenUsed="0"/>
+    <w:lsdException w:name="Medium Grid 1 Accent 2" w:semiHidden="0" w:uiPriority="67" w:unhideWhenUsed="0"/>
+    <w:lsdException w:name="Medium Grid 2 Accent 2" w:semiHidden="0" w:uiPriority="68" w:unhideWhenUsed="0"/>
+    <w:lsdException w:name="Medium Grid 3 Accent 2" w:semiHidden="0" w:uiPriority="69" w:unhideWhenUsed="0"/>
+    <w:lsdException w:name="Dark List Accent 2" w:semiHidden="0" w:uiPriority="70" w:unhideWhenUsed="0"/>
+    <w:lsdException w:name="Colorful Shading Accent 2" w:semiHidden="0" w:uiPriority="71" w:unhideWhenUsed="0"/>
+    <w:lsdException w:name="Colorful List Accent 2" w:semiHidden="0" w:uiPriority="72" w:unhideWhenUsed="0"/>
+    <w:lsdException w:name="Colorful Grid Accent 2" w:semiHidden="0" w:uiPriority="73" w:unhideWhenUsed="0"/>
+    <w:lsdException w:name="Light Shading Accent 3" w:semiHidden="0" w:uiPriority="60" w:unhideWhenUsed="0"/>
+    <w:lsdException w:name="Light List Accent 3" w:semiHidden="0" w:uiPriority="61" w:unhideWhenUsed="0"/>
+    <w:lsdException w:name="Light Grid Accent 3" w:semiHidden="0" w:uiPriority="62" w:unhideWhenUsed="0"/>
+    <w:lsdException w:name="Medium Shading 1 Accent 3" w:semiHidden="0" w:uiPriority="63" w:unhideWhenUsed="0"/>
+    <w:lsdException w:name="Medium Shading 2 Accent 3" w:semiHidden="0" w:uiPriority="64" w:unhideWhenUsed="0"/>
+    <w:lsdException w:name="Medium List 1 Accent 3" w:semiHidden="0" w:uiPriority="65" w:unhideWhenUsed="0"/>
+    <w:lsdException w:name="Medium List 2 Accent 3" w:semiHidden="0" w:uiPriority="66" w:unhideWhenUsed="0"/>
+    <w:lsdException w:name="Medium Grid 1 Accent 3" w:semiHidden="0" w:uiPriority="67" w:unhideWhenUsed="0"/>
+    <w:lsdException w:name="Medium Grid 2 Accent 3" w:semiHidden="0" w:uiPriority="68" w:unhideWhenUsed="0"/>
+    <w:lsdException w:name="Medium Grid 3 Accent 3" w:semiHidden="0" w:uiPriority="69" w:unhideWhenUsed="0"/>
+    <w:lsdException w:name="Dark List Accent 3" w:semiHidden="0" w:uiPriority="70" w:unhideWhenUsed="0"/>
+    <w:lsdException w:name="Colorful Shading Accent 3" w:semiHidden="0" w:uiPriority="71" w:unhideWhenUsed="0"/>
+    <w:lsdException w:name="Colorful List Accent 3" w:semiHidden="0" w:uiPriority="72" w:unhideWhenUsed="0"/>
+    <w:lsdException w:name="Colorful Grid Accent 3" w:semiHidden="0" w:uiPriority="73" w:unhideWhenUsed="0"/>
+    <w:lsdException w:name="Light Shading Accent 4" w:semiHidden="0" w:uiPriority="60" w:unhideWhenUsed="0"/>
+    <w:lsdException w:name="Light List Accent 4" w:semiHidden="0" w:uiPriority="61" w:unhideWhenUsed="0"/>
+    <w:lsdException w:name="Light Grid Accent 4" w:semiHidden="0" w:uiPriority="62" w:unhideWhenUsed="0"/>
+    <w:lsdException w:name="Medium Shading 1 Accent 4" w:semiHidden="0" w:uiPriority="63" w:unhideWhenUsed="0"/>
+    <w:lsdException w:name="Medium Shading 2 Accent 4" w:semiHidden="0" w:uiPriority="64" w:unhideWhenUsed="0"/>
+    <w:lsdException w:name="Medium List 1 Accent 4" w:semiHidden="0" w:uiPriority="65" w:unhideWhenUsed="0"/>
+    <w:lsdException w:name="Medium List 2 Accent 4" w:semiHidden="0" w:uiPriority="66" w:unhideWhenUsed="0"/>
+    <w:lsdException w:name="Medium Grid 1 Accent 4" w:semiHidden="0" w:uiPriority="67" w:unhideWhenUsed="0"/>
+    <w:lsdException w:name="Medium Grid 2 Accent 4" w:semiHidden="0" w:uiPriority="68" w:unhideWhenUsed="0"/>
+    <w:lsdException w:name="Medium Grid 3 Accent 4" w:semiHidden="0" w:uiPriority="69" w:unhideWhenUsed="0"/>
+    <w:lsdException w:name="Dark List Accent 4" w:semiHidden="0" w:uiPriority="70" w:unhideWhenUsed="0"/>
+    <w:lsdException w:name="Colorful Shading Accent 4" w:semiHidden="0" w:uiPriority="71" w:unhideWhenUsed="0"/>
+    <w:lsdException w:name="Colorful List Accent 4" w:semiHidden="0" w:uiPriority="72" w:unhideWhenUsed="0"/>
+    <w:lsdException w:name="Colorful Grid Accent 4" w:semiHidden="0" w:uiPriority="73" w:unhideWhenUsed="0"/>
+    <w:lsdException w:name="Light Shading Accent 5" w:semiHidden="0" w:uiPriority="60" w:unhideWhenUsed="0"/>
+    <w:lsdException w:name="Light List Accent 5" w:semiHidden="0" w:uiPriority="61" w:unhideWhenUsed="0"/>
+    <w:lsdException w:name="Light Grid Accent 5" w:semiHidden="0" w:uiPriority="62" w:unhideWhenUsed="0"/>
+    <w:lsdException w:name="Medium Shading 1 Accent 5" w:semiHidden="0" w:uiPriority="63" w:unhideWhenUsed="0"/>
+    <w:lsdException w:name="Medium Shading 2 Accent 5" w:semiHidden="0" w:uiPriority="64" w:unhideWhenUsed="0"/>
+    <w:lsdException w:name="Medium List 1 Accent 5" w:semiHidden="0" w:uiPriority="65" w:unhideWhenUsed="0"/>
+    <w:lsdException w:name="Medium List 2 Accent 5" w:semiHidden="0" w:uiPriority="66" w:unhideWhenUsed="0"/>
+    <w:lsdException w:name="Medium Grid 1 Accent 5" w:semiHidden="0" w:uiPriority="67" w:unhideWhenUsed="0"/>
+    <w:lsdException w:name="Medium Grid 2 Accent 5" w:semiHidden="0" w:uiPriority="68" w:unhideWhenUsed="0"/>
+    <w:lsdException w:name="Medium Grid 3 Accent 5" w:semiHidden="0" w:uiPriority="69" w:unhideWhenUsed="0"/>
+    <w:lsdException w:name="Dark List Accent 5" w:semiHidden="0" w:uiPriority="70" w:unhideWhenUsed="0"/>
+    <w:lsdException w:name="Colorful Shading Accent 5" w:semiHidden="0" w:uiPriority="71" w:unhideWhenUsed="0"/>
+    <w:lsdException w:name="Colorful List Accent 5" w:semiHidden="0" w:uiPriority="72" w:unhideWhenUsed="0"/>
+    <w:lsdException w:name="Colorful Grid Accent 5" w:semiHidden="0" w:uiPriority="73" w:unhideWhenUsed="0"/>
+    <w:lsdException w:name="Light Shading Accent 6" w:semiHidden="0" w:uiPriority="60" w:unhideWhenUsed="0"/>
+    <w:lsdException w:name="Light List Accent 6" w:semiHidden="0" w:uiPriority="61" w:unhideWhenUsed="0"/>
+    <w:lsdException w:name="Light Grid Accent 6" w:semiHidden="0" w:uiPriority="62" w:unhideWhenUsed="0"/>
+    <w:lsdException w:name="Medium Shading 1 Accent 6" w:semiHidden="0" w:uiPriority="63" w:unhideWhenUsed="0"/>
+    <w:lsdException w:name="Medium Shading 2 Accent 6" w:semiHidden="0" w:uiPriority="64" w:unhideWhenUsed="0"/>
+    <w:lsdException w:name="Medium List 1 Accent 6" w:semiHidden="0" w:uiPriority="65" w:unhideWhenUsed="0"/>
+    <w:lsdException w:name="Medium List 2 Accent 6" w:semiHidden="0" w:uiPriority="66" w:unhideWhenUsed="0"/>
+    <w:lsdException w:name="Medium Grid 1 Accent 6" w:semiHidden="0" w:uiPriority="67" w:unhideWhenUsed="0"/>
+    <w:lsdException w:name="Medium Grid 2 Accent 6" w:semiHidden="0" w:uiPriority="68" w:unhideWhenUsed="0"/>
+    <w:lsdException w:name="Medium Grid 3 Accent 6" w:semiHidden="0" w:uiPriority="69" w:unhideWhenUsed="0"/>
+    <w:lsdException w:name="Dark List Accent 6" w:semiHidden="0" w:uiPriority="70" w:unhideWhenUsed="0"/>
+    <w:lsdException w:name="Colorful Shading Accent 6" w:semiHidden="0" w:uiPriority="71" w:unhideWhenUsed="0"/>
+    <w:lsdException w:name="Colorful List Accent 6" w:semiHidden="0" w:uiPriority="72" w:unhideWhenUsed="0"/>
+    <w:lsdException w:name="Colorful Grid Accent 6" w:semiHidden="0" w:uiPriority="73" w:unhideWhenUsed="0"/>
+    <w:lsdException w:name="Subtle Emphasis" w:semiHidden="0" w:uiPriority="19" w:unhideWhenUsed="0" w:qFormat="1"/>
+    <w:lsdException w:name="Intense Emphasis" w:semiHidden="0" w:uiPriority="21" w:unhideWhenUsed="0" w:qFormat="1"/>
+    <w:lsdException w:name="Subtle Reference" w:semiHidden="0" w:uiPriority="31" w:unhideWhenUsed="0" w:qFormat="1"/>
+    <w:lsdException w:name="Intense Reference" w:semiHidden="0" w:uiPriority="32" w:unhideWhenUsed="0" w:qFormat="1"/>
+    <w:lsdException w:name="Book Title" w:semiHidden="0" w:uiPriority="33" w:unhideWhenUsed="0" w:qFormat="1"/>
+    <w:lsdException w:name="Bibliography" w:uiPriority="37"/>
+    <w:lsdException w:name="TOC Heading" w:uiPriority="39" w:qFormat="1"/>
   </w:latentStyles>
   <w:style w:type="paragraph" w:default="1" w:styleId="Normal">
     <w:name w:val="Normal"/>
@@ -8470,6 +8183,703 @@
     <w:unhideWhenUsed/>
     <w:rsid w:val="00227F5A"/>
   </w:style>
+  <w:style w:type="paragraph" w:styleId="BalloonText">
+    <w:name w:val="Balloon Text"/>
+    <w:basedOn w:val="Normal"/>
+    <w:link w:val="BalloonTextChar"/>
+    <w:uiPriority w:val="99"/>
+    <w:semiHidden/>
+    <w:unhideWhenUsed/>
+    <w:rsid w:val="00237416"/>
+    <w:rPr>
+      <w:rFonts w:ascii="Tahoma" w:hAnsi="Tahoma" w:cs="Tahoma"/>
+      <w:sz w:val="16"/>
+      <w:szCs w:val="16"/>
+    </w:rPr>
+  </w:style>
+  <w:style w:type="character" w:customStyle="1" w:styleId="BalloonTextChar">
+    <w:name w:val="Balloon Text Char"/>
+    <w:basedOn w:val="DefaultParagraphFont"/>
+    <w:link w:val="BalloonText"/>
+    <w:uiPriority w:val="99"/>
+    <w:semiHidden/>
+    <w:rsid w:val="00237416"/>
+    <w:rPr>
+      <w:rFonts w:ascii="Tahoma" w:eastAsia="Calibri" w:hAnsi="Tahoma" w:cs="Tahoma"/>
+      <w:color w:val="00000A"/>
+      <w:sz w:val="16"/>
+      <w:szCs w:val="16"/>
+    </w:rPr>
+  </w:style>
+</w:styles>
+</file>
+
+<file path=word/stylesWithEffects.xml><?xml version="1.0" encoding="utf-8"?>
+<w:styles xmlns:wpc="http://schemas.microsoft.com/office/word/2010/wordprocessingCanvas" xmlns:mc="http://schemas.openxmlformats.org/markup-compatibility/2006" xmlns:o="urn:schemas-microsoft-com:office:office" xmlns:r="http://schemas.openxmlformats.org/officeDocument/2006/relationships" xmlns:m="http://schemas.openxmlformats.org/officeDocument/2006/math" xmlns:v="urn:schemas-microsoft-com:vml" xmlns:wp14="http://schemas.microsoft.com/office/word/2010/wordprocessingDrawing" xmlns:wp="http://schemas.openxmlformats.org/drawingml/2006/wordprocessingDrawing" xmlns:w10="urn:schemas-microsoft-com:office:word" xmlns:w="http://schemas.openxmlformats.org/wordprocessingml/2006/main" xmlns:w14="http://schemas.microsoft.com/office/word/2010/wordml" xmlns:wpg="http://schemas.microsoft.com/office/word/2010/wordprocessingGroup" xmlns:wpi="http://schemas.microsoft.com/office/word/2010/wordprocessingInk" xmlns:wne="http://schemas.microsoft.com/office/word/2006/wordml" xmlns:wps="http://schemas.microsoft.com/office/word/2010/wordprocessingShape" mc:Ignorable="w14 wp14">
+  <w:docDefaults>
+    <w:rPrDefault>
+      <w:rPr>
+        <w:rFonts w:asciiTheme="minorHAnsi" w:eastAsiaTheme="minorHAnsi" w:hAnsiTheme="minorHAnsi" w:cstheme="minorBidi"/>
+        <w:szCs w:val="24"/>
+        <w:lang w:val="en-US" w:eastAsia="en-US" w:bidi="ar-SA"/>
+      </w:rPr>
+    </w:rPrDefault>
+    <w:pPrDefault/>
+  </w:docDefaults>
+  <w:latentStyles w:defLockedState="0" w:defUIPriority="99" w:defSemiHidden="1" w:defUnhideWhenUsed="1" w:defQFormat="0" w:count="267">
+    <w:lsdException w:name="Normal" w:semiHidden="0" w:uiPriority="0" w:unhideWhenUsed="0" w:qFormat="1"/>
+    <w:lsdException w:name="heading 1" w:semiHidden="0" w:uiPriority="9" w:unhideWhenUsed="0" w:qFormat="1"/>
+    <w:lsdException w:name="heading 2" w:uiPriority="9" w:qFormat="1"/>
+    <w:lsdException w:name="heading 3" w:uiPriority="9" w:qFormat="1"/>
+    <w:lsdException w:name="heading 4" w:uiPriority="9" w:qFormat="1"/>
+    <w:lsdException w:name="heading 5" w:uiPriority="9" w:qFormat="1"/>
+    <w:lsdException w:name="heading 6" w:uiPriority="9" w:qFormat="1"/>
+    <w:lsdException w:name="heading 7" w:uiPriority="9" w:qFormat="1"/>
+    <w:lsdException w:name="heading 8" w:uiPriority="9" w:qFormat="1"/>
+    <w:lsdException w:name="heading 9" w:uiPriority="9" w:qFormat="1"/>
+    <w:lsdException w:name="toc 1" w:uiPriority="39"/>
+    <w:lsdException w:name="toc 2" w:uiPriority="39"/>
+    <w:lsdException w:name="toc 3" w:uiPriority="39"/>
+    <w:lsdException w:name="toc 4" w:uiPriority="39"/>
+    <w:lsdException w:name="toc 5" w:uiPriority="39"/>
+    <w:lsdException w:name="toc 6" w:uiPriority="39"/>
+    <w:lsdException w:name="toc 7" w:uiPriority="39"/>
+    <w:lsdException w:name="toc 8" w:uiPriority="39"/>
+    <w:lsdException w:name="toc 9" w:uiPriority="39"/>
+    <w:lsdException w:name="caption" w:uiPriority="35" w:qFormat="1"/>
+    <w:lsdException w:name="Title" w:semiHidden="0" w:uiPriority="10" w:unhideWhenUsed="0" w:qFormat="1"/>
+    <w:lsdException w:name="Default Paragraph Font" w:uiPriority="1"/>
+    <w:lsdException w:name="Subtitle" w:semiHidden="0" w:uiPriority="11" w:unhideWhenUsed="0" w:qFormat="1"/>
+    <w:lsdException w:name="Strong" w:semiHidden="0" w:uiPriority="22" w:unhideWhenUsed="0" w:qFormat="1"/>
+    <w:lsdException w:name="Emphasis" w:semiHidden="0" w:uiPriority="20" w:unhideWhenUsed="0" w:qFormat="1"/>
+    <w:lsdException w:name="Table Grid" w:semiHidden="0" w:uiPriority="39" w:unhideWhenUsed="0"/>
+    <w:lsdException w:name="Placeholder Text" w:unhideWhenUsed="0"/>
+    <w:lsdException w:name="No Spacing" w:semiHidden="0" w:uiPriority="1" w:unhideWhenUsed="0" w:qFormat="1"/>
+    <w:lsdException w:name="Light Shading" w:semiHidden="0" w:uiPriority="60" w:unhideWhenUsed="0"/>
+    <w:lsdException w:name="Light List" w:semiHidden="0" w:uiPriority="61" w:unhideWhenUsed="0"/>
+    <w:lsdException w:name="Light Grid" w:semiHidden="0" w:uiPriority="62" w:unhideWhenUsed="0"/>
+    <w:lsdException w:name="Medium Shading 1" w:semiHidden="0" w:uiPriority="63" w:unhideWhenUsed="0"/>
+    <w:lsdException w:name="Medium Shading 2" w:semiHidden="0" w:uiPriority="64" w:unhideWhenUsed="0"/>
+    <w:lsdException w:name="Medium List 1" w:semiHidden="0" w:uiPriority="65" w:unhideWhenUsed="0"/>
+    <w:lsdException w:name="Medium List 2" w:semiHidden="0" w:uiPriority="66" w:unhideWhenUsed="0"/>
+    <w:lsdException w:name="Medium Grid 1" w:semiHidden="0" w:uiPriority="67" w:unhideWhenUsed="0"/>
+    <w:lsdException w:name="Medium Grid 2" w:semiHidden="0" w:uiPriority="68" w:unhideWhenUsed="0"/>
+    <w:lsdException w:name="Medium Grid 3" w:semiHidden="0" w:uiPriority="69" w:unhideWhenUsed="0"/>
+    <w:lsdException w:name="Dark List" w:semiHidden="0" w:uiPriority="70" w:unhideWhenUsed="0"/>
+    <w:lsdException w:name="Colorful Shading" w:semiHidden="0" w:uiPriority="71" w:unhideWhenUsed="0"/>
+    <w:lsdException w:name="Colorful List" w:semiHidden="0" w:uiPriority="72" w:unhideWhenUsed="0"/>
+    <w:lsdException w:name="Colorful Grid" w:semiHidden="0" w:uiPriority="73" w:unhideWhenUsed="0"/>
+    <w:lsdException w:name="Light Shading Accent 1" w:semiHidden="0" w:uiPriority="60" w:unhideWhenUsed="0"/>
+    <w:lsdException w:name="Light List Accent 1" w:semiHidden="0" w:uiPriority="61" w:unhideWhenUsed="0"/>
+    <w:lsdException w:name="Light Grid Accent 1" w:semiHidden="0" w:uiPriority="62" w:unhideWhenUsed="0"/>
+    <w:lsdException w:name="Medium Shading 1 Accent 1" w:semiHidden="0" w:uiPriority="63" w:unhideWhenUsed="0"/>
+    <w:lsdException w:name="Medium Shading 2 Accent 1" w:semiHidden="0" w:uiPriority="64" w:unhideWhenUsed="0"/>
+    <w:lsdException w:name="Medium List 1 Accent 1" w:semiHidden="0" w:uiPriority="65" w:unhideWhenUsed="0"/>
+    <w:lsdException w:name="Revision" w:unhideWhenUsed="0"/>
+    <w:lsdException w:name="List Paragraph" w:semiHidden="0" w:uiPriority="34" w:unhideWhenUsed="0" w:qFormat="1"/>
+    <w:lsdException w:name="Quote" w:semiHidden="0" w:uiPriority="29" w:unhideWhenUsed="0" w:qFormat="1"/>
+    <w:lsdException w:name="Intense Quote" w:semiHidden="0" w:uiPriority="30" w:unhideWhenUsed="0" w:qFormat="1"/>
+    <w:lsdException w:name="Medium List 2 Accent 1" w:semiHidden="0" w:uiPriority="66" w:unhideWhenUsed="0"/>
+    <w:lsdException w:name="Medium Grid 1 Accent 1" w:semiHidden="0" w:uiPriority="67" w:unhideWhenUsed="0"/>
+    <w:lsdException w:name="Medium Grid 2 Accent 1" w:semiHidden="0" w:uiPriority="68" w:unhideWhenUsed="0"/>
+    <w:lsdException w:name="Medium Grid 3 Accent 1" w:semiHidden="0" w:uiPriority="69" w:unhideWhenUsed="0"/>
+    <w:lsdException w:name="Dark List Accent 1" w:semiHidden="0" w:uiPriority="70" w:unhideWhenUsed="0"/>
+    <w:lsdException w:name="Colorful Shading Accent 1" w:semiHidden="0" w:uiPriority="71" w:unhideWhenUsed="0"/>
+    <w:lsdException w:name="Colorful List Accent 1" w:semiHidden="0" w:uiPriority="72" w:unhideWhenUsed="0"/>
+    <w:lsdException w:name="Colorful Grid Accent 1" w:semiHidden="0" w:uiPriority="73" w:unhideWhenUsed="0"/>
+    <w:lsdException w:name="Light Shading Accent 2" w:semiHidden="0" w:uiPriority="60" w:unhideWhenUsed="0"/>
+    <w:lsdException w:name="Light List Accent 2" w:semiHidden="0" w:uiPriority="61" w:unhideWhenUsed="0"/>
+    <w:lsdException w:name="Light Grid Accent 2" w:semiHidden="0" w:uiPriority="62" w:unhideWhenUsed="0"/>
+    <w:lsdException w:name="Medium Shading 1 Accent 2" w:semiHidden="0" w:uiPriority="63" w:unhideWhenUsed="0"/>
+    <w:lsdException w:name="Medium Shading 2 Accent 2" w:semiHidden="0" w:uiPriority="64" w:unhideWhenUsed="0"/>
+    <w:lsdException w:name="Medium List 1 Accent 2" w:semiHidden="0" w:uiPriority="65" w:unhideWhenUsed="0"/>
+    <w:lsdException w:name="Medium List 2 Accent 2" w:semiHidden="0" w:uiPriority="66" w:unhideWhenUsed="0"/>
+    <w:lsdException w:name="Medium Grid 1 Accent 2" w:semiHidden="0" w:uiPriority="67" w:unhideWhenUsed="0"/>
+    <w:lsdException w:name="Medium Grid 2 Accent 2" w:semiHidden="0" w:uiPriority="68" w:unhideWhenUsed="0"/>
+    <w:lsdException w:name="Medium Grid 3 Accent 2" w:semiHidden="0" w:uiPriority="69" w:unhideWhenUsed="0"/>
+    <w:lsdException w:name="Dark List Accent 2" w:semiHidden="0" w:uiPriority="70" w:unhideWhenUsed="0"/>
+    <w:lsdException w:name="Colorful Shading Accent 2" w:semiHidden="0" w:uiPriority="71" w:unhideWhenUsed="0"/>
+    <w:lsdException w:name="Colorful List Accent 2" w:semiHidden="0" w:uiPriority="72" w:unhideWhenUsed="0"/>
+    <w:lsdException w:name="Colorful Grid Accent 2" w:semiHidden="0" w:uiPriority="73" w:unhideWhenUsed="0"/>
+    <w:lsdException w:name="Light Shading Accent 3" w:semiHidden="0" w:uiPriority="60" w:unhideWhenUsed="0"/>
+    <w:lsdException w:name="Light List Accent 3" w:semiHidden="0" w:uiPriority="61" w:unhideWhenUsed="0"/>
+    <w:lsdException w:name="Light Grid Accent 3" w:semiHidden="0" w:uiPriority="62" w:unhideWhenUsed="0"/>
+    <w:lsdException w:name="Medium Shading 1 Accent 3" w:semiHidden="0" w:uiPriority="63" w:unhideWhenUsed="0"/>
+    <w:lsdException w:name="Medium Shading 2 Accent 3" w:semiHidden="0" w:uiPriority="64" w:unhideWhenUsed="0"/>
+    <w:lsdException w:name="Medium List 1 Accent 3" w:semiHidden="0" w:uiPriority="65" w:unhideWhenUsed="0"/>
+    <w:lsdException w:name="Medium List 2 Accent 3" w:semiHidden="0" w:uiPriority="66" w:unhideWhenUsed="0"/>
+    <w:lsdException w:name="Medium Grid 1 Accent 3" w:semiHidden="0" w:uiPriority="67" w:unhideWhenUsed="0"/>
+    <w:lsdException w:name="Medium Grid 2 Accent 3" w:semiHidden="0" w:uiPriority="68" w:unhideWhenUsed="0"/>
+    <w:lsdException w:name="Medium Grid 3 Accent 3" w:semiHidden="0" w:uiPriority="69" w:unhideWhenUsed="0"/>
+    <w:lsdException w:name="Dark List Accent 3" w:semiHidden="0" w:uiPriority="70" w:unhideWhenUsed="0"/>
+    <w:lsdException w:name="Colorful Shading Accent 3" w:semiHidden="0" w:uiPriority="71" w:unhideWhenUsed="0"/>
+    <w:lsdException w:name="Colorful List Accent 3" w:semiHidden="0" w:uiPriority="72" w:unhideWhenUsed="0"/>
+    <w:lsdException w:name="Colorful Grid Accent 3" w:semiHidden="0" w:uiPriority="73" w:unhideWhenUsed="0"/>
+    <w:lsdException w:name="Light Shading Accent 4" w:semiHidden="0" w:uiPriority="60" w:unhideWhenUsed="0"/>
+    <w:lsdException w:name="Light List Accent 4" w:semiHidden="0" w:uiPriority="61" w:unhideWhenUsed="0"/>
+    <w:lsdException w:name="Light Grid Accent 4" w:semiHidden="0" w:uiPriority="62" w:unhideWhenUsed="0"/>
+    <w:lsdException w:name="Medium Shading 1 Accent 4" w:semiHidden="0" w:uiPriority="63" w:unhideWhenUsed="0"/>
+    <w:lsdException w:name="Medium Shading 2 Accent 4" w:semiHidden="0" w:uiPriority="64" w:unhideWhenUsed="0"/>
+    <w:lsdException w:name="Medium List 1 Accent 4" w:semiHidden="0" w:uiPriority="65" w:unhideWhenUsed="0"/>
+    <w:lsdException w:name="Medium List 2 Accent 4" w:semiHidden="0" w:uiPriority="66" w:unhideWhenUsed="0"/>
+    <w:lsdException w:name="Medium Grid 1 Accent 4" w:semiHidden="0" w:uiPriority="67" w:unhideWhenUsed="0"/>
+    <w:lsdException w:name="Medium Grid 2 Accent 4" w:semiHidden="0" w:uiPriority="68" w:unhideWhenUsed="0"/>
+    <w:lsdException w:name="Medium Grid 3 Accent 4" w:semiHidden="0" w:uiPriority="69" w:unhideWhenUsed="0"/>
+    <w:lsdException w:name="Dark List Accent 4" w:semiHidden="0" w:uiPriority="70" w:unhideWhenUsed="0"/>
+    <w:lsdException w:name="Colorful Shading Accent 4" w:semiHidden="0" w:uiPriority="71" w:unhideWhenUsed="0"/>
+    <w:lsdException w:name="Colorful List Accent 4" w:semiHidden="0" w:uiPriority="72" w:unhideWhenUsed="0"/>
+    <w:lsdException w:name="Colorful Grid Accent 4" w:semiHidden="0" w:uiPriority="73" w:unhideWhenUsed="0"/>
+    <w:lsdException w:name="Light Shading Accent 5" w:semiHidden="0" w:uiPriority="60" w:unhideWhenUsed="0"/>
+    <w:lsdException w:name="Light List Accent 5" w:semiHidden="0" w:uiPriority="61" w:unhideWhenUsed="0"/>
+    <w:lsdException w:name="Light Grid Accent 5" w:semiHidden="0" w:uiPriority="62" w:unhideWhenUsed="0"/>
+    <w:lsdException w:name="Medium Shading 1 Accent 5" w:semiHidden="0" w:uiPriority="63" w:unhideWhenUsed="0"/>
+    <w:lsdException w:name="Medium Shading 2 Accent 5" w:semiHidden="0" w:uiPriority="64" w:unhideWhenUsed="0"/>
+    <w:lsdException w:name="Medium List 1 Accent 5" w:semiHidden="0" w:uiPriority="65" w:unhideWhenUsed="0"/>
+    <w:lsdException w:name="Medium List 2 Accent 5" w:semiHidden="0" w:uiPriority="66" w:unhideWhenUsed="0"/>
+    <w:lsdException w:name="Medium Grid 1 Accent 5" w:semiHidden="0" w:uiPriority="67" w:unhideWhenUsed="0"/>
+    <w:lsdException w:name="Medium Grid 2 Accent 5" w:semiHidden="0" w:uiPriority="68" w:unhideWhenUsed="0"/>
+    <w:lsdException w:name="Medium Grid 3 Accent 5" w:semiHidden="0" w:uiPriority="69" w:unhideWhenUsed="0"/>
+    <w:lsdException w:name="Dark List Accent 5" w:semiHidden="0" w:uiPriority="70" w:unhideWhenUsed="0"/>
+    <w:lsdException w:name="Colorful Shading Accent 5" w:semiHidden="0" w:uiPriority="71" w:unhideWhenUsed="0"/>
+    <w:lsdException w:name="Colorful List Accent 5" w:semiHidden="0" w:uiPriority="72" w:unhideWhenUsed="0"/>
+    <w:lsdException w:name="Colorful Grid Accent 5" w:semiHidden="0" w:uiPriority="73" w:unhideWhenUsed="0"/>
+    <w:lsdException w:name="Light Shading Accent 6" w:semiHidden="0" w:uiPriority="60" w:unhideWhenUsed="0"/>
+    <w:lsdException w:name="Light List Accent 6" w:semiHidden="0" w:uiPriority="61" w:unhideWhenUsed="0"/>
+    <w:lsdException w:name="Light Grid Accent 6" w:semiHidden="0" w:uiPriority="62" w:unhideWhenUsed="0"/>
+    <w:lsdException w:name="Medium Shading 1 Accent 6" w:semiHidden="0" w:uiPriority="63" w:unhideWhenUsed="0"/>
+    <w:lsdException w:name="Medium Shading 2 Accent 6" w:semiHidden="0" w:uiPriority="64" w:unhideWhenUsed="0"/>
+    <w:lsdException w:name="Medium List 1 Accent 6" w:semiHidden="0" w:uiPriority="65" w:unhideWhenUsed="0"/>
+    <w:lsdException w:name="Medium List 2 Accent 6" w:semiHidden="0" w:uiPriority="66" w:unhideWhenUsed="0"/>
+    <w:lsdException w:name="Medium Grid 1 Accent 6" w:semiHidden="0" w:uiPriority="67" w:unhideWhenUsed="0"/>
+    <w:lsdException w:name="Medium Grid 2 Accent 6" w:semiHidden="0" w:uiPriority="68" w:unhideWhenUsed="0"/>
+    <w:lsdException w:name="Medium Grid 3 Accent 6" w:semiHidden="0" w:uiPriority="69" w:unhideWhenUsed="0"/>
+    <w:lsdException w:name="Dark List Accent 6" w:semiHidden="0" w:uiPriority="70" w:unhideWhenUsed="0"/>
+    <w:lsdException w:name="Colorful Shading Accent 6" w:semiHidden="0" w:uiPriority="71" w:unhideWhenUsed="0"/>
+    <w:lsdException w:name="Colorful List Accent 6" w:semiHidden="0" w:uiPriority="72" w:unhideWhenUsed="0"/>
+    <w:lsdException w:name="Colorful Grid Accent 6" w:semiHidden="0" w:uiPriority="73" w:unhideWhenUsed="0"/>
+    <w:lsdException w:name="Subtle Emphasis" w:semiHidden="0" w:uiPriority="19" w:unhideWhenUsed="0" w:qFormat="1"/>
+    <w:lsdException w:name="Intense Emphasis" w:semiHidden="0" w:uiPriority="21" w:unhideWhenUsed="0" w:qFormat="1"/>
+    <w:lsdException w:name="Subtle Reference" w:semiHidden="0" w:uiPriority="31" w:unhideWhenUsed="0" w:qFormat="1"/>
+    <w:lsdException w:name="Intense Reference" w:semiHidden="0" w:uiPriority="32" w:unhideWhenUsed="0" w:qFormat="1"/>
+    <w:lsdException w:name="Book Title" w:semiHidden="0" w:uiPriority="33" w:unhideWhenUsed="0" w:qFormat="1"/>
+    <w:lsdException w:name="Bibliography" w:uiPriority="37"/>
+    <w:lsdException w:name="TOC Heading" w:uiPriority="39" w:qFormat="1"/>
+  </w:latentStyles>
+  <w:style w:type="paragraph" w:default="1" w:styleId="Normal">
+    <w:name w:val="Normal"/>
+    <w:qFormat/>
+    <w:rsid w:val="00F84978"/>
+    <w:rPr>
+      <w:rFonts w:ascii="Calibri" w:eastAsia="Calibri" w:hAnsi="Calibri"/>
+      <w:color w:val="00000A"/>
+      <w:sz w:val="24"/>
+    </w:rPr>
+  </w:style>
+  <w:style w:type="paragraph" w:styleId="Heading1">
+    <w:name w:val="heading 1"/>
+    <w:basedOn w:val="Normal"/>
+    <w:next w:val="Normal"/>
+    <w:link w:val="Heading1Char"/>
+    <w:uiPriority w:val="9"/>
+    <w:qFormat/>
+    <w:rsid w:val="0071008E"/>
+    <w:pPr>
+      <w:keepNext/>
+      <w:keepLines/>
+      <w:spacing w:before="240"/>
+      <w:outlineLvl w:val="0"/>
+    </w:pPr>
+    <w:rPr>
+      <w:rFonts w:asciiTheme="majorHAnsi" w:eastAsiaTheme="majorEastAsia" w:hAnsiTheme="majorHAnsi" w:cstheme="majorBidi"/>
+      <w:color w:val="2F5496" w:themeColor="accent1" w:themeShade="BF"/>
+      <w:sz w:val="32"/>
+      <w:szCs w:val="32"/>
+    </w:rPr>
+  </w:style>
+  <w:style w:type="paragraph" w:styleId="Heading2">
+    <w:name w:val="heading 2"/>
+    <w:basedOn w:val="Normal"/>
+    <w:next w:val="Normal"/>
+    <w:link w:val="Heading2Char"/>
+    <w:uiPriority w:val="9"/>
+    <w:semiHidden/>
+    <w:unhideWhenUsed/>
+    <w:qFormat/>
+    <w:rsid w:val="0040774B"/>
+    <w:pPr>
+      <w:keepNext/>
+      <w:keepLines/>
+      <w:spacing w:before="40"/>
+      <w:outlineLvl w:val="1"/>
+    </w:pPr>
+    <w:rPr>
+      <w:rFonts w:asciiTheme="majorHAnsi" w:eastAsiaTheme="majorEastAsia" w:hAnsiTheme="majorHAnsi" w:cstheme="majorBidi"/>
+      <w:color w:val="2F5496" w:themeColor="accent1" w:themeShade="BF"/>
+      <w:sz w:val="26"/>
+      <w:szCs w:val="26"/>
+    </w:rPr>
+  </w:style>
+  <w:style w:type="paragraph" w:styleId="Heading3">
+    <w:name w:val="heading 3"/>
+    <w:basedOn w:val="Normal"/>
+    <w:next w:val="Normal"/>
+    <w:link w:val="Heading3Char"/>
+    <w:uiPriority w:val="9"/>
+    <w:semiHidden/>
+    <w:unhideWhenUsed/>
+    <w:qFormat/>
+    <w:rsid w:val="0040774B"/>
+    <w:pPr>
+      <w:keepNext/>
+      <w:keepLines/>
+      <w:spacing w:before="40"/>
+      <w:outlineLvl w:val="2"/>
+    </w:pPr>
+    <w:rPr>
+      <w:rFonts w:asciiTheme="majorHAnsi" w:eastAsiaTheme="majorEastAsia" w:hAnsiTheme="majorHAnsi" w:cstheme="majorBidi"/>
+      <w:color w:val="1F3763" w:themeColor="accent1" w:themeShade="7F"/>
+    </w:rPr>
+  </w:style>
+  <w:style w:type="paragraph" w:styleId="Heading4">
+    <w:name w:val="heading 4"/>
+    <w:basedOn w:val="Normal"/>
+    <w:next w:val="Normal"/>
+    <w:link w:val="Heading4Char"/>
+    <w:uiPriority w:val="9"/>
+    <w:semiHidden/>
+    <w:unhideWhenUsed/>
+    <w:qFormat/>
+    <w:rsid w:val="0040774B"/>
+    <w:pPr>
+      <w:keepNext/>
+      <w:keepLines/>
+      <w:spacing w:before="40"/>
+      <w:outlineLvl w:val="3"/>
+    </w:pPr>
+    <w:rPr>
+      <w:rFonts w:asciiTheme="majorHAnsi" w:eastAsiaTheme="majorEastAsia" w:hAnsiTheme="majorHAnsi" w:cstheme="majorBidi"/>
+      <w:i/>
+      <w:iCs/>
+      <w:color w:val="2F5496" w:themeColor="accent1" w:themeShade="BF"/>
+    </w:rPr>
+  </w:style>
+  <w:style w:type="character" w:default="1" w:styleId="DefaultParagraphFont">
+    <w:name w:val="Default Paragraph Font"/>
+    <w:uiPriority w:val="1"/>
+    <w:semiHidden/>
+    <w:unhideWhenUsed/>
+  </w:style>
+  <w:style w:type="table" w:default="1" w:styleId="TableNormal">
+    <w:name w:val="Normal Table"/>
+    <w:uiPriority w:val="99"/>
+    <w:semiHidden/>
+    <w:unhideWhenUsed/>
+    <w:tblPr>
+      <w:tblInd w:w="0" w:type="dxa"/>
+      <w:tblCellMar>
+        <w:top w:w="0" w:type="dxa"/>
+        <w:left w:w="108" w:type="dxa"/>
+        <w:bottom w:w="0" w:type="dxa"/>
+        <w:right w:w="108" w:type="dxa"/>
+      </w:tblCellMar>
+    </w:tblPr>
+  </w:style>
+  <w:style w:type="numbering" w:default="1" w:styleId="NoList">
+    <w:name w:val="No List"/>
+    <w:uiPriority w:val="99"/>
+    <w:semiHidden/>
+    <w:unhideWhenUsed/>
+  </w:style>
+  <w:style w:type="character" w:customStyle="1" w:styleId="TitleChar">
+    <w:name w:val="Title Char"/>
+    <w:basedOn w:val="DefaultParagraphFont"/>
+    <w:link w:val="Title"/>
+    <w:uiPriority w:val="10"/>
+    <w:qFormat/>
+    <w:rsid w:val="0071008E"/>
+    <w:rPr>
+      <w:rFonts w:asciiTheme="majorHAnsi" w:eastAsiaTheme="majorEastAsia" w:hAnsiTheme="majorHAnsi" w:cstheme="majorBidi"/>
+      <w:spacing w:val="-10"/>
+      <w:kern w:val="2"/>
+      <w:sz w:val="56"/>
+      <w:szCs w:val="56"/>
+    </w:rPr>
+  </w:style>
+  <w:style w:type="character" w:customStyle="1" w:styleId="Heading1Char">
+    <w:name w:val="Heading 1 Char"/>
+    <w:basedOn w:val="DefaultParagraphFont"/>
+    <w:link w:val="Heading1"/>
+    <w:uiPriority w:val="9"/>
+    <w:qFormat/>
+    <w:rsid w:val="0071008E"/>
+    <w:rPr>
+      <w:rFonts w:asciiTheme="majorHAnsi" w:eastAsiaTheme="majorEastAsia" w:hAnsiTheme="majorHAnsi" w:cstheme="majorBidi"/>
+      <w:color w:val="2F5496" w:themeColor="accent1" w:themeShade="BF"/>
+      <w:sz w:val="32"/>
+      <w:szCs w:val="32"/>
+    </w:rPr>
+  </w:style>
+  <w:style w:type="character" w:customStyle="1" w:styleId="NumberingSymbols">
+    <w:name w:val="Numbering Symbols"/>
+    <w:qFormat/>
+  </w:style>
+  <w:style w:type="paragraph" w:customStyle="1" w:styleId="Heading">
+    <w:name w:val="Heading"/>
+    <w:basedOn w:val="Normal"/>
+    <w:next w:val="BodyText"/>
+    <w:qFormat/>
+    <w:pPr>
+      <w:keepNext/>
+      <w:spacing w:before="240" w:after="120"/>
+    </w:pPr>
+    <w:rPr>
+      <w:rFonts w:ascii="Liberation Sans" w:eastAsia="WenQuanYi Micro Hei" w:hAnsi="Liberation Sans" w:cs="Lohit Devanagari"/>
+      <w:sz w:val="28"/>
+      <w:szCs w:val="28"/>
+    </w:rPr>
+  </w:style>
+  <w:style w:type="paragraph" w:styleId="BodyText">
+    <w:name w:val="Body Text"/>
+    <w:basedOn w:val="Normal"/>
+    <w:pPr>
+      <w:spacing w:after="140" w:line="276" w:lineRule="auto"/>
+    </w:pPr>
+  </w:style>
+  <w:style w:type="paragraph" w:styleId="List">
+    <w:name w:val="List"/>
+    <w:basedOn w:val="BodyText"/>
+    <w:rPr>
+      <w:rFonts w:cs="Lohit Devanagari"/>
+    </w:rPr>
+  </w:style>
+  <w:style w:type="paragraph" w:styleId="Caption">
+    <w:name w:val="caption"/>
+    <w:basedOn w:val="Normal"/>
+    <w:qFormat/>
+    <w:pPr>
+      <w:suppressLineNumbers/>
+      <w:spacing w:before="120" w:after="120"/>
+    </w:pPr>
+    <w:rPr>
+      <w:rFonts w:cs="Lohit Devanagari"/>
+      <w:i/>
+      <w:iCs/>
+    </w:rPr>
+  </w:style>
+  <w:style w:type="paragraph" w:customStyle="1" w:styleId="Index">
+    <w:name w:val="Index"/>
+    <w:basedOn w:val="Normal"/>
+    <w:qFormat/>
+    <w:pPr>
+      <w:suppressLineNumbers/>
+    </w:pPr>
+    <w:rPr>
+      <w:rFonts w:cs="Lohit Devanagari"/>
+    </w:rPr>
+  </w:style>
+  <w:style w:type="paragraph" w:styleId="Title">
+    <w:name w:val="Title"/>
+    <w:basedOn w:val="Normal"/>
+    <w:next w:val="Normal"/>
+    <w:link w:val="TitleChar"/>
+    <w:uiPriority w:val="10"/>
+    <w:qFormat/>
+    <w:rsid w:val="0071008E"/>
+    <w:pPr>
+      <w:contextualSpacing/>
+    </w:pPr>
+    <w:rPr>
+      <w:rFonts w:asciiTheme="majorHAnsi" w:eastAsiaTheme="majorEastAsia" w:hAnsiTheme="majorHAnsi" w:cstheme="majorBidi"/>
+      <w:spacing w:val="-10"/>
+      <w:kern w:val="2"/>
+      <w:sz w:val="56"/>
+      <w:szCs w:val="56"/>
+    </w:rPr>
+  </w:style>
+  <w:style w:type="paragraph" w:styleId="ListParagraph">
+    <w:name w:val="List Paragraph"/>
+    <w:basedOn w:val="Normal"/>
+    <w:uiPriority w:val="34"/>
+    <w:qFormat/>
+    <w:rsid w:val="00664F26"/>
+    <w:pPr>
+      <w:ind w:left="720"/>
+      <w:contextualSpacing/>
+    </w:pPr>
+  </w:style>
+  <w:style w:type="paragraph" w:styleId="TOC1">
+    <w:name w:val="toc 1"/>
+    <w:basedOn w:val="Normal"/>
+    <w:next w:val="Normal"/>
+    <w:autoRedefine/>
+    <w:uiPriority w:val="39"/>
+    <w:unhideWhenUsed/>
+    <w:rsid w:val="009E53D3"/>
+    <w:pPr>
+      <w:spacing w:after="100"/>
+    </w:pPr>
+  </w:style>
+  <w:style w:type="character" w:styleId="Hyperlink">
+    <w:name w:val="Hyperlink"/>
+    <w:basedOn w:val="DefaultParagraphFont"/>
+    <w:uiPriority w:val="99"/>
+    <w:unhideWhenUsed/>
+    <w:rsid w:val="009E53D3"/>
+    <w:rPr>
+      <w:color w:val="0563C1" w:themeColor="hyperlink"/>
+      <w:u w:val="single"/>
+    </w:rPr>
+  </w:style>
+  <w:style w:type="paragraph" w:styleId="Header">
+    <w:name w:val="header"/>
+    <w:basedOn w:val="Normal"/>
+    <w:link w:val="HeaderChar"/>
+    <w:uiPriority w:val="99"/>
+    <w:unhideWhenUsed/>
+    <w:rsid w:val="009E53D3"/>
+    <w:pPr>
+      <w:tabs>
+        <w:tab w:val="center" w:pos="4680"/>
+        <w:tab w:val="right" w:pos="9360"/>
+      </w:tabs>
+    </w:pPr>
+  </w:style>
+  <w:style w:type="character" w:customStyle="1" w:styleId="HeaderChar">
+    <w:name w:val="Header Char"/>
+    <w:basedOn w:val="DefaultParagraphFont"/>
+    <w:link w:val="Header"/>
+    <w:uiPriority w:val="99"/>
+    <w:rsid w:val="009E53D3"/>
+    <w:rPr>
+      <w:rFonts w:ascii="Calibri" w:eastAsia="Calibri" w:hAnsi="Calibri"/>
+      <w:color w:val="00000A"/>
+      <w:sz w:val="24"/>
+    </w:rPr>
+  </w:style>
+  <w:style w:type="paragraph" w:styleId="Footer">
+    <w:name w:val="footer"/>
+    <w:basedOn w:val="Normal"/>
+    <w:link w:val="FooterChar"/>
+    <w:uiPriority w:val="99"/>
+    <w:unhideWhenUsed/>
+    <w:rsid w:val="009E53D3"/>
+    <w:pPr>
+      <w:tabs>
+        <w:tab w:val="center" w:pos="4680"/>
+        <w:tab w:val="right" w:pos="9360"/>
+      </w:tabs>
+    </w:pPr>
+  </w:style>
+  <w:style w:type="character" w:customStyle="1" w:styleId="FooterChar">
+    <w:name w:val="Footer Char"/>
+    <w:basedOn w:val="DefaultParagraphFont"/>
+    <w:link w:val="Footer"/>
+    <w:uiPriority w:val="99"/>
+    <w:rsid w:val="009E53D3"/>
+    <w:rPr>
+      <w:rFonts w:ascii="Calibri" w:eastAsia="Calibri" w:hAnsi="Calibri"/>
+      <w:color w:val="00000A"/>
+      <w:sz w:val="24"/>
+    </w:rPr>
+  </w:style>
+  <w:style w:type="paragraph" w:customStyle="1" w:styleId="Head1">
+    <w:name w:val="Head 1"/>
+    <w:basedOn w:val="Normal"/>
+    <w:autoRedefine/>
+    <w:qFormat/>
+    <w:rsid w:val="0040774B"/>
+    <w:rPr>
+      <w:rFonts w:ascii="Liberation Serif" w:hAnsi="Liberation Serif"/>
+      <w:b/>
+      <w:bCs/>
+      <w:color w:val="000000"/>
+      <w:sz w:val="28"/>
+      <w:szCs w:val="22"/>
+    </w:rPr>
+  </w:style>
+  <w:style w:type="paragraph" w:customStyle="1" w:styleId="Head2">
+    <w:name w:val="Head 2"/>
+    <w:basedOn w:val="Normal"/>
+    <w:autoRedefine/>
+    <w:qFormat/>
+    <w:rsid w:val="0040774B"/>
+    <w:rPr>
+      <w:rFonts w:ascii="Liberation Serif" w:hAnsi="Liberation Serif"/>
+      <w:b/>
+      <w:bCs/>
+      <w:color w:val="000000"/>
+      <w:szCs w:val="22"/>
+    </w:rPr>
+  </w:style>
+  <w:style w:type="paragraph" w:customStyle="1" w:styleId="Head3">
+    <w:name w:val="Head 3"/>
+    <w:basedOn w:val="Normal"/>
+    <w:autoRedefine/>
+    <w:qFormat/>
+    <w:rsid w:val="0040774B"/>
+    <w:rPr>
+      <w:rFonts w:ascii="Liberation Serif" w:hAnsi="Liberation Serif"/>
+      <w:b/>
+      <w:bCs/>
+      <w:color w:val="000000"/>
+      <w:sz w:val="22"/>
+      <w:szCs w:val="22"/>
+    </w:rPr>
+  </w:style>
+  <w:style w:type="paragraph" w:customStyle="1" w:styleId="Head4">
+    <w:name w:val="Head 4"/>
+    <w:basedOn w:val="Normal"/>
+    <w:autoRedefine/>
+    <w:qFormat/>
+    <w:rsid w:val="0040774B"/>
+    <w:rPr>
+      <w:rFonts w:ascii="Liberation Serif" w:hAnsi="Liberation Serif"/>
+      <w:color w:val="000000"/>
+      <w:sz w:val="22"/>
+      <w:szCs w:val="22"/>
+      <w:u w:val="single"/>
+    </w:rPr>
+  </w:style>
+  <w:style w:type="character" w:customStyle="1" w:styleId="Heading2Char">
+    <w:name w:val="Heading 2 Char"/>
+    <w:basedOn w:val="DefaultParagraphFont"/>
+    <w:link w:val="Heading2"/>
+    <w:uiPriority w:val="9"/>
+    <w:semiHidden/>
+    <w:rsid w:val="0040774B"/>
+    <w:rPr>
+      <w:rFonts w:asciiTheme="majorHAnsi" w:eastAsiaTheme="majorEastAsia" w:hAnsiTheme="majorHAnsi" w:cstheme="majorBidi"/>
+      <w:color w:val="2F5496" w:themeColor="accent1" w:themeShade="BF"/>
+      <w:sz w:val="26"/>
+      <w:szCs w:val="26"/>
+    </w:rPr>
+  </w:style>
+  <w:style w:type="character" w:customStyle="1" w:styleId="Heading3Char">
+    <w:name w:val="Heading 3 Char"/>
+    <w:basedOn w:val="DefaultParagraphFont"/>
+    <w:link w:val="Heading3"/>
+    <w:uiPriority w:val="9"/>
+    <w:semiHidden/>
+    <w:rsid w:val="0040774B"/>
+    <w:rPr>
+      <w:rFonts w:asciiTheme="majorHAnsi" w:eastAsiaTheme="majorEastAsia" w:hAnsiTheme="majorHAnsi" w:cstheme="majorBidi"/>
+      <w:color w:val="1F3763" w:themeColor="accent1" w:themeShade="7F"/>
+      <w:sz w:val="24"/>
+    </w:rPr>
+  </w:style>
+  <w:style w:type="character" w:customStyle="1" w:styleId="Heading4Char">
+    <w:name w:val="Heading 4 Char"/>
+    <w:basedOn w:val="DefaultParagraphFont"/>
+    <w:link w:val="Heading4"/>
+    <w:uiPriority w:val="9"/>
+    <w:semiHidden/>
+    <w:rsid w:val="0040774B"/>
+    <w:rPr>
+      <w:rFonts w:asciiTheme="majorHAnsi" w:eastAsiaTheme="majorEastAsia" w:hAnsiTheme="majorHAnsi" w:cstheme="majorBidi"/>
+      <w:i/>
+      <w:iCs/>
+      <w:color w:val="2F5496" w:themeColor="accent1" w:themeShade="BF"/>
+      <w:sz w:val="24"/>
+    </w:rPr>
+  </w:style>
+  <w:style w:type="paragraph" w:styleId="TOC2">
+    <w:name w:val="toc 2"/>
+    <w:basedOn w:val="Normal"/>
+    <w:next w:val="Normal"/>
+    <w:autoRedefine/>
+    <w:uiPriority w:val="39"/>
+    <w:unhideWhenUsed/>
+    <w:rsid w:val="0040774B"/>
+    <w:pPr>
+      <w:spacing w:after="100"/>
+      <w:ind w:left="240"/>
+    </w:pPr>
+  </w:style>
+  <w:style w:type="paragraph" w:styleId="TOC3">
+    <w:name w:val="toc 3"/>
+    <w:basedOn w:val="Normal"/>
+    <w:next w:val="Normal"/>
+    <w:autoRedefine/>
+    <w:uiPriority w:val="39"/>
+    <w:unhideWhenUsed/>
+    <w:rsid w:val="0040774B"/>
+    <w:pPr>
+      <w:spacing w:after="100"/>
+      <w:ind w:left="480"/>
+    </w:pPr>
+  </w:style>
+  <w:style w:type="paragraph" w:styleId="TOC4">
+    <w:name w:val="toc 4"/>
+    <w:basedOn w:val="Normal"/>
+    <w:next w:val="Normal"/>
+    <w:autoRedefine/>
+    <w:uiPriority w:val="39"/>
+    <w:unhideWhenUsed/>
+    <w:rsid w:val="0040774B"/>
+    <w:pPr>
+      <w:spacing w:after="100"/>
+      <w:ind w:left="720"/>
+    </w:pPr>
+  </w:style>
+  <w:style w:type="paragraph" w:customStyle="1" w:styleId="Head5">
+    <w:name w:val="Head 5"/>
+    <w:basedOn w:val="Head4"/>
+    <w:autoRedefine/>
+    <w:qFormat/>
+    <w:rsid w:val="008127B8"/>
+    <w:rPr>
+      <w:i/>
+    </w:rPr>
+  </w:style>
+  <w:style w:type="paragraph" w:styleId="TOC5">
+    <w:name w:val="toc 5"/>
+    <w:basedOn w:val="Normal"/>
+    <w:next w:val="Normal"/>
+    <w:autoRedefine/>
+    <w:uiPriority w:val="39"/>
+    <w:unhideWhenUsed/>
+    <w:rsid w:val="008127B8"/>
+    <w:pPr>
+      <w:spacing w:after="100"/>
+      <w:ind w:left="960"/>
+    </w:pPr>
+  </w:style>
+  <w:style w:type="character" w:styleId="PageNumber">
+    <w:name w:val="page number"/>
+    <w:basedOn w:val="DefaultParagraphFont"/>
+    <w:uiPriority w:val="99"/>
+    <w:semiHidden/>
+    <w:unhideWhenUsed/>
+    <w:rsid w:val="00227F5A"/>
+  </w:style>
+  <w:style w:type="paragraph" w:styleId="BalloonText">
+    <w:name w:val="Balloon Text"/>
+    <w:basedOn w:val="Normal"/>
+    <w:link w:val="BalloonTextChar"/>
+    <w:uiPriority w:val="99"/>
+    <w:semiHidden/>
+    <w:unhideWhenUsed/>
+    <w:rsid w:val="00237416"/>
+    <w:rPr>
+      <w:rFonts w:ascii="Tahoma" w:hAnsi="Tahoma" w:cs="Tahoma"/>
+      <w:sz w:val="16"/>
+      <w:szCs w:val="16"/>
+    </w:rPr>
+  </w:style>
+  <w:style w:type="character" w:customStyle="1" w:styleId="BalloonTextChar">
+    <w:name w:val="Balloon Text Char"/>
+    <w:basedOn w:val="DefaultParagraphFont"/>
+    <w:link w:val="BalloonText"/>
+    <w:uiPriority w:val="99"/>
+    <w:semiHidden/>
+    <w:rsid w:val="00237416"/>
+    <w:rPr>
+      <w:rFonts w:ascii="Tahoma" w:eastAsia="Calibri" w:hAnsi="Tahoma" w:cs="Tahoma"/>
+      <w:color w:val="00000A"/>
+      <w:sz w:val="16"/>
+      <w:szCs w:val="16"/>
+    </w:rPr>
+  </w:style>
 </w:styles>
 </file>
 
@@ -8728,7 +9138,7 @@
   <a:extraClrSchemeLst/>
   <a:extLst>
     <a:ext uri="{05A4C25C-085E-4340-85A3-A5531E510DB2}">
-      <thm15:themeFamily xmlns:thm15="http://schemas.microsoft.com/office/thememl/2012/main" name="Office Theme" id="{62F939B6-93AF-4DB8-9C6B-D6C7DFDC589F}" vid="{4A3C46E8-61CC-4603-A589-7422A47A8E4A}"/>
+      <thm15:themeFamily xmlns:thm15="http://schemas.microsoft.com/office/thememl/2012/main" xmlns="" name="Office Theme" id="{62F939B6-93AF-4DB8-9C6B-D6C7DFDC589F}" vid="{4A3C46E8-61CC-4603-A589-7422A47A8E4A}"/>
     </a:ext>
   </a:extLst>
 </a:theme>
@@ -8739,7 +9149,7 @@
 </file>
 
 <file path=customXml/itemProps1.xml><?xml version="1.0" encoding="utf-8"?>
-<ds:datastoreItem xmlns:ds="http://schemas.openxmlformats.org/officeDocument/2006/customXml" ds:itemID="{204E2A27-2063-254F-9B9A-9FA60CA159FF}">
+<ds:datastoreItem xmlns:ds="http://schemas.openxmlformats.org/officeDocument/2006/customXml" ds:itemID="{E2188408-9615-43A9-B3D8-D588A1974990}">
   <ds:schemaRefs>
     <ds:schemaRef ds:uri="http://schemas.openxmlformats.org/officeDocument/2006/bibliography"/>
   </ds:schemaRefs>

</xml_diff>

<commit_message>
SRS and URN TOC updates and PDFizations
</commit_message>
<xml_diff>
--- a/docs/deliverable4/Getana_Deliverable_4_URN.docx
+++ b/docs/deliverable4/Getana_Deliverable_4_URN.docx
@@ -1,6 +1,6 @@
 
 <file path=word/document.xml><?xml version="1.0" encoding="utf-8"?>
-<w:document xmlns:wpc="http://schemas.microsoft.com/office/word/2010/wordprocessingCanvas" xmlns:mc="http://schemas.openxmlformats.org/markup-compatibility/2006" xmlns:o="urn:schemas-microsoft-com:office:office" xmlns:r="http://schemas.openxmlformats.org/officeDocument/2006/relationships" xmlns:m="http://schemas.openxmlformats.org/officeDocument/2006/math" xmlns:v="urn:schemas-microsoft-com:vml" xmlns:wp14="http://schemas.microsoft.com/office/word/2010/wordprocessingDrawing" xmlns:wp="http://schemas.openxmlformats.org/drawingml/2006/wordprocessingDrawing" xmlns:w10="urn:schemas-microsoft-com:office:word" xmlns:w="http://schemas.openxmlformats.org/wordprocessingml/2006/main" xmlns:w14="http://schemas.microsoft.com/office/word/2010/wordml" xmlns:wpg="http://schemas.microsoft.com/office/word/2010/wordprocessingGroup" xmlns:wpi="http://schemas.microsoft.com/office/word/2010/wordprocessingInk" xmlns:wne="http://schemas.microsoft.com/office/word/2006/wordml" xmlns:wps="http://schemas.microsoft.com/office/word/2010/wordprocessingShape" mc:Ignorable="w14 wp14">
+<w:document xmlns:wpc="http://schemas.microsoft.com/office/word/2010/wordprocessingCanvas" xmlns:cx="http://schemas.microsoft.com/office/drawing/2014/chartex" xmlns:cx1="http://schemas.microsoft.com/office/drawing/2015/9/8/chartex" xmlns:cx2="http://schemas.microsoft.com/office/drawing/2015/10/21/chartex" xmlns:cx3="http://schemas.microsoft.com/office/drawing/2016/5/9/chartex" xmlns:cx4="http://schemas.microsoft.com/office/drawing/2016/5/10/chartex" xmlns:cx5="http://schemas.microsoft.com/office/drawing/2016/5/11/chartex" xmlns:cx6="http://schemas.microsoft.com/office/drawing/2016/5/12/chartex" xmlns:cx7="http://schemas.microsoft.com/office/drawing/2016/5/13/chartex" xmlns:cx8="http://schemas.microsoft.com/office/drawing/2016/5/14/chartex" xmlns:mc="http://schemas.openxmlformats.org/markup-compatibility/2006" xmlns:aink="http://schemas.microsoft.com/office/drawing/2016/ink" xmlns:am3d="http://schemas.microsoft.com/office/drawing/2017/model3d" xmlns:o="urn:schemas-microsoft-com:office:office" xmlns:r="http://schemas.openxmlformats.org/officeDocument/2006/relationships" xmlns:m="http://schemas.openxmlformats.org/officeDocument/2006/math" xmlns:v="urn:schemas-microsoft-com:vml" xmlns:wp14="http://schemas.microsoft.com/office/word/2010/wordprocessingDrawing" xmlns:wp="http://schemas.openxmlformats.org/drawingml/2006/wordprocessingDrawing" xmlns:w10="urn:schemas-microsoft-com:office:word" xmlns:w="http://schemas.openxmlformats.org/wordprocessingml/2006/main" xmlns:w14="http://schemas.microsoft.com/office/word/2010/wordml" xmlns:w15="http://schemas.microsoft.com/office/word/2012/wordml" xmlns:w16cid="http://schemas.microsoft.com/office/word/2016/wordml/cid" xmlns:w16se="http://schemas.microsoft.com/office/word/2015/wordml/symex" xmlns:wpg="http://schemas.microsoft.com/office/word/2010/wordprocessingGroup" xmlns:wpi="http://schemas.microsoft.com/office/word/2010/wordprocessingInk" xmlns:wne="http://schemas.microsoft.com/office/word/2006/wordml" xmlns:wps="http://schemas.microsoft.com/office/word/2010/wordprocessingShape" mc:Ignorable="w14 w15 w16se w16cid wp14">
   <w:body>
     <w:p>
       <w:pPr>
@@ -107,6 +107,8 @@
         <w:lastRenderedPageBreak/>
         <w:t>Table of Contents</w:t>
       </w:r>
+      <w:bookmarkStart w:id="0" w:name="_GoBack"/>
+      <w:bookmarkEnd w:id="0"/>
     </w:p>
     <w:p>
       <w:pPr>
@@ -156,7 +158,7 @@
         </w:rPr>
         <w:fldChar w:fldCharType="separate"/>
       </w:r>
-      <w:hyperlink w:anchor="_Toc513307320" w:history="1">
+      <w:hyperlink w:anchor="_Toc513589777" w:history="1">
         <w:r>
           <w:rPr>
             <w:rStyle w:val="Hyperlink"/>
@@ -183,7 +185,7 @@
             <w:noProof/>
             <w:webHidden/>
           </w:rPr>
-          <w:instrText xml:space="preserve"> PAGEREF _Toc513307320 \h </w:instrText>
+          <w:instrText xml:space="preserve"> PAGEREF _Toc513589777 \h </w:instrText>
         </w:r>
         <w:r>
           <w:rPr>
@@ -226,7 +228,7 @@
           <w:color w:val="auto"/>
         </w:rPr>
       </w:pPr>
-      <w:hyperlink w:anchor="_Toc513307321" w:history="1">
+      <w:hyperlink w:anchor="_Toc513589778" w:history="1">
         <w:r>
           <w:rPr>
             <w:rStyle w:val="Hyperlink"/>
@@ -253,7 +255,7 @@
             <w:noProof/>
             <w:webHidden/>
           </w:rPr>
-          <w:instrText xml:space="preserve"> PAGEREF _Toc513307321 \h </w:instrText>
+          <w:instrText xml:space="preserve"> PAGEREF _Toc513589778 \h </w:instrText>
         </w:r>
         <w:r>
           <w:rPr>
@@ -296,7 +298,7 @@
           <w:color w:val="auto"/>
         </w:rPr>
       </w:pPr>
-      <w:hyperlink w:anchor="_Toc513307322" w:history="1">
+      <w:hyperlink w:anchor="_Toc513589779" w:history="1">
         <w:r>
           <w:rPr>
             <w:rStyle w:val="Hyperlink"/>
@@ -323,7 +325,7 @@
             <w:noProof/>
             <w:webHidden/>
           </w:rPr>
-          <w:instrText xml:space="preserve"> PAGEREF _Toc513307322 \h </w:instrText>
+          <w:instrText xml:space="preserve"> PAGEREF _Toc513589779 \h </w:instrText>
         </w:r>
         <w:r>
           <w:rPr>
@@ -366,7 +368,7 @@
           <w:color w:val="auto"/>
         </w:rPr>
       </w:pPr>
-      <w:hyperlink w:anchor="_Toc513307323" w:history="1">
+      <w:hyperlink w:anchor="_Toc513589780" w:history="1">
         <w:r>
           <w:rPr>
             <w:rStyle w:val="Hyperlink"/>
@@ -393,7 +395,7 @@
             <w:noProof/>
             <w:webHidden/>
           </w:rPr>
-          <w:instrText xml:space="preserve"> PAGEREF _Toc513307323 \h </w:instrText>
+          <w:instrText xml:space="preserve"> PAGEREF _Toc513589780 \h </w:instrText>
         </w:r>
         <w:r>
           <w:rPr>
@@ -436,7 +438,7 @@
           <w:color w:val="auto"/>
         </w:rPr>
       </w:pPr>
-      <w:hyperlink w:anchor="_Toc513307324" w:history="1">
+      <w:hyperlink w:anchor="_Toc513589781" w:history="1">
         <w:r>
           <w:rPr>
             <w:rStyle w:val="Hyperlink"/>
@@ -463,7 +465,7 @@
             <w:noProof/>
             <w:webHidden/>
           </w:rPr>
-          <w:instrText xml:space="preserve"> PAGEREF _Toc513307324 \h </w:instrText>
+          <w:instrText xml:space="preserve"> PAGEREF _Toc513589781 \h </w:instrText>
         </w:r>
         <w:r>
           <w:rPr>
@@ -506,7 +508,7 @@
           <w:color w:val="auto"/>
         </w:rPr>
       </w:pPr>
-      <w:hyperlink w:anchor="_Toc513307325" w:history="1">
+      <w:hyperlink w:anchor="_Toc513589782" w:history="1">
         <w:r>
           <w:rPr>
             <w:rStyle w:val="Hyperlink"/>
@@ -533,7 +535,7 @@
             <w:noProof/>
             <w:webHidden/>
           </w:rPr>
-          <w:instrText xml:space="preserve"> PAGEREF _Toc513307325 \h </w:instrText>
+          <w:instrText xml:space="preserve"> PAGEREF _Toc513589782 \h </w:instrText>
         </w:r>
         <w:r>
           <w:rPr>
@@ -576,7 +578,7 @@
           <w:color w:val="auto"/>
         </w:rPr>
       </w:pPr>
-      <w:hyperlink w:anchor="_Toc513307326" w:history="1">
+      <w:hyperlink w:anchor="_Toc513589783" w:history="1">
         <w:r>
           <w:rPr>
             <w:rStyle w:val="Hyperlink"/>
@@ -603,7 +605,7 @@
             <w:noProof/>
             <w:webHidden/>
           </w:rPr>
-          <w:instrText xml:space="preserve"> PAGEREF _Toc513307326 \h </w:instrText>
+          <w:instrText xml:space="preserve"> PAGEREF _Toc513589783 \h </w:instrText>
         </w:r>
         <w:r>
           <w:rPr>
@@ -646,7 +648,7 @@
           <w:color w:val="auto"/>
         </w:rPr>
       </w:pPr>
-      <w:hyperlink w:anchor="_Toc513307327" w:history="1">
+      <w:hyperlink w:anchor="_Toc513589784" w:history="1">
         <w:r>
           <w:rPr>
             <w:rStyle w:val="Hyperlink"/>
@@ -673,7 +675,7 @@
             <w:noProof/>
             <w:webHidden/>
           </w:rPr>
-          <w:instrText xml:space="preserve"> PAGEREF _Toc513307327 \h </w:instrText>
+          <w:instrText xml:space="preserve"> PAGEREF _Toc513589784 \h </w:instrText>
         </w:r>
         <w:r>
           <w:rPr>
@@ -716,7 +718,7 @@
           <w:color w:val="auto"/>
         </w:rPr>
       </w:pPr>
-      <w:hyperlink w:anchor="_Toc513307328" w:history="1">
+      <w:hyperlink w:anchor="_Toc513589785" w:history="1">
         <w:r>
           <w:rPr>
             <w:rStyle w:val="Hyperlink"/>
@@ -743,7 +745,7 @@
             <w:noProof/>
             <w:webHidden/>
           </w:rPr>
-          <w:instrText xml:space="preserve"> PAGEREF _Toc513307328 \h </w:instrText>
+          <w:instrText xml:space="preserve"> PAGEREF _Toc513589785 \h </w:instrText>
         </w:r>
         <w:r>
           <w:rPr>
@@ -786,7 +788,7 @@
           <w:color w:val="auto"/>
         </w:rPr>
       </w:pPr>
-      <w:hyperlink w:anchor="_Toc513307329" w:history="1">
+      <w:hyperlink w:anchor="_Toc513589786" w:history="1">
         <w:r>
           <w:rPr>
             <w:rStyle w:val="Hyperlink"/>
@@ -813,7 +815,7 @@
             <w:noProof/>
             <w:webHidden/>
           </w:rPr>
-          <w:instrText xml:space="preserve"> PAGEREF _Toc513307329 \h </w:instrText>
+          <w:instrText xml:space="preserve"> PAGEREF _Toc513589786 \h </w:instrText>
         </w:r>
         <w:r>
           <w:rPr>
@@ -856,7 +858,7 @@
           <w:color w:val="auto"/>
         </w:rPr>
       </w:pPr>
-      <w:hyperlink w:anchor="_Toc513307330" w:history="1">
+      <w:hyperlink w:anchor="_Toc513589787" w:history="1">
         <w:r>
           <w:rPr>
             <w:rStyle w:val="Hyperlink"/>
@@ -883,7 +885,7 @@
             <w:noProof/>
             <w:webHidden/>
           </w:rPr>
-          <w:instrText xml:space="preserve"> PAGEREF _Toc513307330 \h </w:instrText>
+          <w:instrText xml:space="preserve"> PAGEREF _Toc513589787 \h </w:instrText>
         </w:r>
         <w:r>
           <w:rPr>
@@ -926,7 +928,7 @@
           <w:color w:val="auto"/>
         </w:rPr>
       </w:pPr>
-      <w:hyperlink w:anchor="_Toc513307331" w:history="1">
+      <w:hyperlink w:anchor="_Toc513589788" w:history="1">
         <w:r>
           <w:rPr>
             <w:rStyle w:val="Hyperlink"/>
@@ -953,7 +955,7 @@
             <w:noProof/>
             <w:webHidden/>
           </w:rPr>
-          <w:instrText xml:space="preserve"> PAGEREF _Toc513307331 \h </w:instrText>
+          <w:instrText xml:space="preserve"> PAGEREF _Toc513589788 \h </w:instrText>
         </w:r>
         <w:r>
           <w:rPr>
@@ -996,7 +998,7 @@
           <w:color w:val="auto"/>
         </w:rPr>
       </w:pPr>
-      <w:hyperlink w:anchor="_Toc513307332" w:history="1">
+      <w:hyperlink w:anchor="_Toc513589789" w:history="1">
         <w:r>
           <w:rPr>
             <w:rStyle w:val="Hyperlink"/>
@@ -1023,7 +1025,7 @@
             <w:noProof/>
             <w:webHidden/>
           </w:rPr>
-          <w:instrText xml:space="preserve"> PAGEREF _Toc513307332 \h </w:instrText>
+          <w:instrText xml:space="preserve"> PAGEREF _Toc513589789 \h </w:instrText>
         </w:r>
         <w:r>
           <w:rPr>
@@ -1066,7 +1068,7 @@
           <w:color w:val="auto"/>
         </w:rPr>
       </w:pPr>
-      <w:hyperlink w:anchor="_Toc513307333" w:history="1">
+      <w:hyperlink w:anchor="_Toc513589790" w:history="1">
         <w:r>
           <w:rPr>
             <w:rStyle w:val="Hyperlink"/>
@@ -1093,7 +1095,7 @@
             <w:noProof/>
             <w:webHidden/>
           </w:rPr>
-          <w:instrText xml:space="preserve"> PAGEREF _Toc513307333 \h </w:instrText>
+          <w:instrText xml:space="preserve"> PAGEREF _Toc513589790 \h </w:instrText>
         </w:r>
         <w:r>
           <w:rPr>
@@ -1136,7 +1138,7 @@
           <w:color w:val="auto"/>
         </w:rPr>
       </w:pPr>
-      <w:hyperlink w:anchor="_Toc513307334" w:history="1">
+      <w:hyperlink w:anchor="_Toc513589791" w:history="1">
         <w:r>
           <w:rPr>
             <w:rStyle w:val="Hyperlink"/>
@@ -1163,7 +1165,7 @@
             <w:noProof/>
             <w:webHidden/>
           </w:rPr>
-          <w:instrText xml:space="preserve"> PAGEREF _Toc513307334 \h </w:instrText>
+          <w:instrText xml:space="preserve"> PAGEREF _Toc513589791 \h </w:instrText>
         </w:r>
         <w:r>
           <w:rPr>
@@ -1206,7 +1208,7 @@
           <w:color w:val="auto"/>
         </w:rPr>
       </w:pPr>
-      <w:hyperlink w:anchor="_Toc513307335" w:history="1">
+      <w:hyperlink w:anchor="_Toc513589792" w:history="1">
         <w:r>
           <w:rPr>
             <w:rStyle w:val="Hyperlink"/>
@@ -1233,7 +1235,7 @@
             <w:noProof/>
             <w:webHidden/>
           </w:rPr>
-          <w:instrText xml:space="preserve"> PAGEREF _Toc513307335 \h </w:instrText>
+          <w:instrText xml:space="preserve"> PAGEREF _Toc513589792 \h </w:instrText>
         </w:r>
         <w:r>
           <w:rPr>
@@ -1276,7 +1278,7 @@
           <w:color w:val="auto"/>
         </w:rPr>
       </w:pPr>
-      <w:hyperlink w:anchor="_Toc513307336" w:history="1">
+      <w:hyperlink w:anchor="_Toc513589793" w:history="1">
         <w:r>
           <w:rPr>
             <w:rStyle w:val="Hyperlink"/>
@@ -1303,7 +1305,7 @@
             <w:noProof/>
             <w:webHidden/>
           </w:rPr>
-          <w:instrText xml:space="preserve"> PAGEREF _Toc513307336 \h </w:instrText>
+          <w:instrText xml:space="preserve"> PAGEREF _Toc513589793 \h </w:instrText>
         </w:r>
         <w:r>
           <w:rPr>
@@ -1346,7 +1348,7 @@
           <w:color w:val="auto"/>
         </w:rPr>
       </w:pPr>
-      <w:hyperlink w:anchor="_Toc513307337" w:history="1">
+      <w:hyperlink w:anchor="_Toc513589794" w:history="1">
         <w:r>
           <w:rPr>
             <w:rStyle w:val="Hyperlink"/>
@@ -1373,7 +1375,7 @@
             <w:noProof/>
             <w:webHidden/>
           </w:rPr>
-          <w:instrText xml:space="preserve"> PAGEREF _Toc513307337 \h </w:instrText>
+          <w:instrText xml:space="preserve"> PAGEREF _Toc513589794 \h </w:instrText>
         </w:r>
         <w:r>
           <w:rPr>
@@ -1416,7 +1418,7 @@
           <w:color w:val="auto"/>
         </w:rPr>
       </w:pPr>
-      <w:hyperlink w:anchor="_Toc513307338" w:history="1">
+      <w:hyperlink w:anchor="_Toc513589795" w:history="1">
         <w:r>
           <w:rPr>
             <w:rStyle w:val="Hyperlink"/>
@@ -1443,7 +1445,7 @@
             <w:noProof/>
             <w:webHidden/>
           </w:rPr>
-          <w:instrText xml:space="preserve"> PAGEREF _Toc513307338 \h </w:instrText>
+          <w:instrText xml:space="preserve"> PAGEREF _Toc513589795 \h </w:instrText>
         </w:r>
         <w:r>
           <w:rPr>
@@ -1486,7 +1488,7 @@
           <w:color w:val="auto"/>
         </w:rPr>
       </w:pPr>
-      <w:hyperlink w:anchor="_Toc513307339" w:history="1">
+      <w:hyperlink w:anchor="_Toc513589796" w:history="1">
         <w:r>
           <w:rPr>
             <w:rStyle w:val="Hyperlink"/>
@@ -1513,7 +1515,7 @@
             <w:noProof/>
             <w:webHidden/>
           </w:rPr>
-          <w:instrText xml:space="preserve"> PAGEREF _Toc513307339 \h </w:instrText>
+          <w:instrText xml:space="preserve"> PAGEREF _Toc513589796 \h </w:instrText>
         </w:r>
         <w:r>
           <w:rPr>
@@ -1556,7 +1558,7 @@
           <w:color w:val="auto"/>
         </w:rPr>
       </w:pPr>
-      <w:hyperlink w:anchor="_Toc513307340" w:history="1">
+      <w:hyperlink w:anchor="_Toc513589797" w:history="1">
         <w:r>
           <w:rPr>
             <w:rStyle w:val="Hyperlink"/>
@@ -1583,7 +1585,7 @@
             <w:noProof/>
             <w:webHidden/>
           </w:rPr>
-          <w:instrText xml:space="preserve"> PAGEREF _Toc513307340 \h </w:instrText>
+          <w:instrText xml:space="preserve"> PAGEREF _Toc513589797 \h </w:instrText>
         </w:r>
         <w:r>
           <w:rPr>
@@ -1653,12 +1655,12 @@
           <w:sz w:val="22"/>
         </w:rPr>
       </w:pPr>
-      <w:bookmarkStart w:id="0" w:name="_Toc513307320"/>
+      <w:bookmarkStart w:id="1" w:name="_Toc513589777"/>
       <w:r>
         <w:lastRenderedPageBreak/>
         <w:t>1. Goal Requirements Language</w:t>
       </w:r>
-      <w:bookmarkEnd w:id="0"/>
+      <w:bookmarkEnd w:id="1"/>
     </w:p>
     <w:p>
       <w:pPr>
@@ -1722,11 +1724,11 @@
       <w:pPr>
         <w:pStyle w:val="Head2"/>
       </w:pPr>
-      <w:bookmarkStart w:id="1" w:name="_Toc513307321"/>
+      <w:bookmarkStart w:id="2" w:name="_Toc513589778"/>
       <w:r>
         <w:t>1.1 Strategies</w:t>
       </w:r>
-      <w:bookmarkEnd w:id="1"/>
+      <w:bookmarkEnd w:id="2"/>
     </w:p>
     <w:p>
       <w:pPr>
@@ -1893,12 +1895,12 @@
       <w:pPr>
         <w:pStyle w:val="Head3"/>
       </w:pPr>
-      <w:bookmarkStart w:id="2" w:name="_Toc513307322"/>
+      <w:bookmarkStart w:id="3" w:name="_Toc513589779"/>
       <w:r>
         <w:lastRenderedPageBreak/>
         <w:t>1.1.1 Combined Strategy #1: Team Getana Deemphasizes Project and Students Avoid RaiderNAV</w:t>
       </w:r>
-      <w:bookmarkEnd w:id="2"/>
+      <w:bookmarkEnd w:id="3"/>
     </w:p>
     <w:p>
       <w:pPr>
@@ -2103,7 +2105,7 @@
                     </pic:cNvPicPr>
                   </pic:nvPicPr>
                   <pic:blipFill>
-                    <a:blip r:embed="rId9"/>
+                    <a:blip r:embed="rId8"/>
                     <a:stretch>
                       <a:fillRect/>
                     </a:stretch>
@@ -2161,7 +2163,7 @@
                     </pic:cNvPicPr>
                   </pic:nvPicPr>
                   <pic:blipFill>
-                    <a:blip r:embed="rId10"/>
+                    <a:blip r:embed="rId9"/>
                     <a:stretch>
                       <a:fillRect/>
                     </a:stretch>
@@ -2219,7 +2221,7 @@
                     </pic:cNvPicPr>
                   </pic:nvPicPr>
                   <pic:blipFill>
-                    <a:blip r:embed="rId11"/>
+                    <a:blip r:embed="rId10"/>
                     <a:stretch>
                       <a:fillRect/>
                     </a:stretch>
@@ -2280,12 +2282,12 @@
       <w:pPr>
         <w:pStyle w:val="Head3"/>
       </w:pPr>
-      <w:bookmarkStart w:id="3" w:name="_Toc513307323"/>
+      <w:bookmarkStart w:id="4" w:name="_Toc513589780"/>
       <w:r>
         <w:lastRenderedPageBreak/>
         <w:t>1.1.2 Combined Strategy #2: Team Getana Emphasizes Project and Students Avoid RaiderNAV</w:t>
       </w:r>
-      <w:bookmarkEnd w:id="3"/>
+      <w:bookmarkEnd w:id="4"/>
     </w:p>
     <w:p>
       <w:pPr>
@@ -2471,7 +2473,7 @@
                     </pic:cNvPicPr>
                   </pic:nvPicPr>
                   <pic:blipFill>
-                    <a:blip r:embed="rId12"/>
+                    <a:blip r:embed="rId11"/>
                     <a:stretch>
                       <a:fillRect/>
                     </a:stretch>
@@ -2529,7 +2531,7 @@
                     </pic:cNvPicPr>
                   </pic:nvPicPr>
                   <pic:blipFill>
-                    <a:blip r:embed="rId13"/>
+                    <a:blip r:embed="rId12"/>
                     <a:stretch>
                       <a:fillRect/>
                     </a:stretch>
@@ -2587,7 +2589,7 @@
                     </pic:cNvPicPr>
                   </pic:nvPicPr>
                   <pic:blipFill>
-                    <a:blip r:embed="rId14"/>
+                    <a:blip r:embed="rId13"/>
                     <a:stretch>
                       <a:fillRect/>
                     </a:stretch>
@@ -2648,12 +2650,12 @@
       <w:pPr>
         <w:pStyle w:val="Head3"/>
       </w:pPr>
-      <w:bookmarkStart w:id="4" w:name="_Toc513307324"/>
+      <w:bookmarkStart w:id="5" w:name="_Toc513589781"/>
       <w:r>
         <w:lastRenderedPageBreak/>
         <w:t>1.1.3 Combined Strategy #3: Team Getana Deemphasizes Project and Students Use RaiderNAV</w:t>
       </w:r>
-      <w:bookmarkEnd w:id="4"/>
+      <w:bookmarkEnd w:id="5"/>
     </w:p>
     <w:p>
       <w:pPr>
@@ -2839,7 +2841,7 @@
                     </pic:cNvPicPr>
                   </pic:nvPicPr>
                   <pic:blipFill>
-                    <a:blip r:embed="rId15"/>
+                    <a:blip r:embed="rId14"/>
                     <a:stretch>
                       <a:fillRect/>
                     </a:stretch>
@@ -2897,7 +2899,7 @@
                     </pic:cNvPicPr>
                   </pic:nvPicPr>
                   <pic:blipFill>
-                    <a:blip r:embed="rId16"/>
+                    <a:blip r:embed="rId15"/>
                     <a:stretch>
                       <a:fillRect/>
                     </a:stretch>
@@ -2955,7 +2957,7 @@
                     </pic:cNvPicPr>
                   </pic:nvPicPr>
                   <pic:blipFill>
-                    <a:blip r:embed="rId17"/>
+                    <a:blip r:embed="rId16"/>
                     <a:stretch>
                       <a:fillRect/>
                     </a:stretch>
@@ -3016,12 +3018,12 @@
       <w:pPr>
         <w:pStyle w:val="Head3"/>
       </w:pPr>
-      <w:bookmarkStart w:id="5" w:name="_Toc513307325"/>
+      <w:bookmarkStart w:id="6" w:name="_Toc513589782"/>
       <w:r>
         <w:lastRenderedPageBreak/>
         <w:t>1.1.4 Combined Strategy #4: Team Getana Emphasizes Project and Students Use RaiderNAV</w:t>
       </w:r>
-      <w:bookmarkEnd w:id="5"/>
+      <w:bookmarkEnd w:id="6"/>
     </w:p>
     <w:p>
       <w:pPr>
@@ -3188,7 +3190,7 @@
                     </pic:cNvPicPr>
                   </pic:nvPicPr>
                   <pic:blipFill>
-                    <a:blip r:embed="rId18"/>
+                    <a:blip r:embed="rId17"/>
                     <a:stretch>
                       <a:fillRect/>
                     </a:stretch>
@@ -3245,7 +3247,7 @@
                     </pic:cNvPicPr>
                   </pic:nvPicPr>
                   <pic:blipFill>
-                    <a:blip r:embed="rId19"/>
+                    <a:blip r:embed="rId18"/>
                     <a:stretch>
                       <a:fillRect/>
                     </a:stretch>
@@ -3324,7 +3326,7 @@
                     </pic:cNvPicPr>
                   </pic:nvPicPr>
                   <pic:blipFill>
-                    <a:blip r:embed="rId20"/>
+                    <a:blip r:embed="rId19"/>
                     <a:stretch>
                       <a:fillRect/>
                     </a:stretch>
@@ -3380,12 +3382,12 @@
       <w:pPr>
         <w:pStyle w:val="Head2"/>
       </w:pPr>
-      <w:bookmarkStart w:id="6" w:name="_Toc513307326"/>
+      <w:bookmarkStart w:id="7" w:name="_Toc513589783"/>
       <w:r>
         <w:lastRenderedPageBreak/>
         <w:t>1.2 Analysis of Combined Strategies</w:t>
       </w:r>
-      <w:bookmarkEnd w:id="6"/>
+      <w:bookmarkEnd w:id="7"/>
     </w:p>
     <w:p>
       <w:pPr>
@@ -3567,12 +3569,12 @@
       <w:pPr>
         <w:pStyle w:val="Head1"/>
       </w:pPr>
-      <w:bookmarkStart w:id="7" w:name="_Toc513307327"/>
+      <w:bookmarkStart w:id="8" w:name="_Toc513589784"/>
       <w:r>
         <w:lastRenderedPageBreak/>
         <w:t>2. Use Case Maps</w:t>
       </w:r>
-      <w:bookmarkEnd w:id="7"/>
+      <w:bookmarkEnd w:id="8"/>
     </w:p>
     <w:p>
       <w:pPr>
@@ -3814,11 +3816,11 @@
       <w:pPr>
         <w:pStyle w:val="Head2"/>
       </w:pPr>
-      <w:bookmarkStart w:id="8" w:name="_Toc513307328"/>
+      <w:bookmarkStart w:id="9" w:name="_Toc513589785"/>
       <w:r>
         <w:t>2.1 Main Sequence Actions</w:t>
       </w:r>
-      <w:bookmarkEnd w:id="8"/>
+      <w:bookmarkEnd w:id="9"/>
     </w:p>
     <w:p>
       <w:pPr>
@@ -3956,7 +3958,7 @@
                     </pic:cNvPicPr>
                   </pic:nvPicPr>
                   <pic:blipFill>
-                    <a:blip r:embed="rId21">
+                    <a:blip r:embed="rId20">
                       <a:extLst>
                         <a:ext uri="{28A0092B-C50C-407E-A947-70E740481C1C}">
                           <a14:useLocalDpi xmlns:a14="http://schemas.microsoft.com/office/drawing/2010/main" val="0"/>
@@ -4036,12 +4038,12 @@
       <w:pPr>
         <w:pStyle w:val="Head3"/>
       </w:pPr>
-      <w:bookmarkStart w:id="9" w:name="_Toc513307329"/>
+      <w:bookmarkStart w:id="10" w:name="_Toc513589786"/>
       <w:r>
         <w:lastRenderedPageBreak/>
         <w:t>2.1.1 Unscheduled Navigation</w:t>
       </w:r>
-      <w:bookmarkEnd w:id="9"/>
+      <w:bookmarkEnd w:id="10"/>
     </w:p>
     <w:p>
       <w:pPr>
@@ -4153,7 +4155,7 @@
                     </pic:cNvPicPr>
                   </pic:nvPicPr>
                   <pic:blipFill>
-                    <a:blip r:embed="rId22">
+                    <a:blip r:embed="rId21">
                       <a:extLst>
                         <a:ext uri="{28A0092B-C50C-407E-A947-70E740481C1C}">
                           <a14:useLocalDpi xmlns:a14="http://schemas.microsoft.com/office/drawing/2010/main" val="0"/>
@@ -4212,7 +4214,7 @@
       <w:pPr>
         <w:pStyle w:val="Head4"/>
       </w:pPr>
-      <w:bookmarkStart w:id="10" w:name="_Toc513307330"/>
+      <w:bookmarkStart w:id="11" w:name="_Toc513589787"/>
       <w:r>
         <w:lastRenderedPageBreak/>
         <w:t>2</w:t>
@@ -4220,7 +4222,7 @@
       <w:r>
         <w:t>.1.1.1 Show Shortest Route between Two Locations</w:t>
       </w:r>
-      <w:bookmarkEnd w:id="10"/>
+      <w:bookmarkEnd w:id="11"/>
     </w:p>
     <w:p>
       <w:pPr>
@@ -4336,7 +4338,7 @@
                     </pic:cNvPicPr>
                   </pic:nvPicPr>
                   <pic:blipFill>
-                    <a:blip r:embed="rId23"/>
+                    <a:blip r:embed="rId22"/>
                     <a:stretch>
                       <a:fillRect/>
                     </a:stretch>
@@ -4411,12 +4413,12 @@
       <w:pPr>
         <w:pStyle w:val="Head3"/>
       </w:pPr>
-      <w:bookmarkStart w:id="11" w:name="_Toc513307331"/>
+      <w:bookmarkStart w:id="12" w:name="_Toc513589788"/>
       <w:r>
         <w:lastRenderedPageBreak/>
         <w:t>2.1.2 Schedule Action</w:t>
       </w:r>
-      <w:bookmarkEnd w:id="11"/>
+      <w:bookmarkEnd w:id="12"/>
     </w:p>
     <w:p>
       <w:pPr>
@@ -4553,7 +4555,7 @@
                     </pic:cNvPicPr>
                   </pic:nvPicPr>
                   <pic:blipFill>
-                    <a:blip r:embed="rId24">
+                    <a:blip r:embed="rId23">
                       <a:extLst>
                         <a:ext uri="{28A0092B-C50C-407E-A947-70E740481C1C}">
                           <a14:useLocalDpi xmlns:a14="http://schemas.microsoft.com/office/drawing/2010/main" val="0"/>
@@ -4644,12 +4646,12 @@
       <w:pPr>
         <w:pStyle w:val="Head4"/>
       </w:pPr>
-      <w:bookmarkStart w:id="12" w:name="_Toc513307332"/>
+      <w:bookmarkStart w:id="13" w:name="_Toc513589789"/>
       <w:r>
         <w:lastRenderedPageBreak/>
         <w:t>2.1.2.1 Create New Schedule</w:t>
       </w:r>
-      <w:bookmarkEnd w:id="12"/>
+      <w:bookmarkEnd w:id="13"/>
     </w:p>
     <w:p>
       <w:pPr>
@@ -4788,7 +4790,7 @@
                     </pic:cNvPicPr>
                   </pic:nvPicPr>
                   <pic:blipFill>
-                    <a:blip r:embed="rId25">
+                    <a:blip r:embed="rId24">
                       <a:extLst>
                         <a:ext uri="{28A0092B-C50C-407E-A947-70E740481C1C}">
                           <a14:useLocalDpi xmlns:a14="http://schemas.microsoft.com/office/drawing/2010/main" val="0"/>
@@ -4881,11 +4883,11 @@
       <w:pPr>
         <w:pStyle w:val="Head4"/>
       </w:pPr>
-      <w:bookmarkStart w:id="13" w:name="_Toc513307333"/>
+      <w:bookmarkStart w:id="14" w:name="_Toc513589790"/>
       <w:r>
         <w:t>2.1.2.2 Edit Existing Schedule</w:t>
       </w:r>
-      <w:bookmarkEnd w:id="13"/>
+      <w:bookmarkEnd w:id="14"/>
     </w:p>
     <w:p>
       <w:pPr>
@@ -5046,7 +5048,7 @@
                     </pic:cNvPicPr>
                   </pic:nvPicPr>
                   <pic:blipFill>
-                    <a:blip r:embed="rId26">
+                    <a:blip r:embed="rId25">
                       <a:extLst>
                         <a:ext uri="{28A0092B-C50C-407E-A947-70E740481C1C}">
                           <a14:useLocalDpi xmlns:a14="http://schemas.microsoft.com/office/drawing/2010/main" val="0"/>
@@ -5138,12 +5140,12 @@
       <w:pPr>
         <w:pStyle w:val="Head5"/>
       </w:pPr>
-      <w:bookmarkStart w:id="14" w:name="_Toc513307334"/>
+      <w:bookmarkStart w:id="15" w:name="_Toc513589791"/>
       <w:r>
         <w:lastRenderedPageBreak/>
         <w:t>2.1.2.2.1 Creating a New Course</w:t>
       </w:r>
-      <w:bookmarkEnd w:id="14"/>
+      <w:bookmarkEnd w:id="15"/>
     </w:p>
     <w:p>
       <w:pPr>
@@ -5237,7 +5239,7 @@
                     </pic:cNvPicPr>
                   </pic:nvPicPr>
                   <pic:blipFill>
-                    <a:blip r:embed="rId27">
+                    <a:blip r:embed="rId26">
                       <a:extLst>
                         <a:ext uri="{28A0092B-C50C-407E-A947-70E740481C1C}">
                           <a14:useLocalDpi xmlns:a14="http://schemas.microsoft.com/office/drawing/2010/main" val="0"/>
@@ -5317,12 +5319,12 @@
       <w:pPr>
         <w:pStyle w:val="Head5"/>
       </w:pPr>
-      <w:bookmarkStart w:id="15" w:name="_Toc513307335"/>
+      <w:bookmarkStart w:id="16" w:name="_Toc513589792"/>
       <w:r>
         <w:lastRenderedPageBreak/>
         <w:t>2.1.2.2.2 Deleting a Schedule</w:t>
       </w:r>
-      <w:bookmarkEnd w:id="15"/>
+      <w:bookmarkEnd w:id="16"/>
     </w:p>
     <w:p>
       <w:pPr>
@@ -5468,7 +5470,7 @@
                     </pic:cNvPicPr>
                   </pic:nvPicPr>
                   <pic:blipFill>
-                    <a:blip r:embed="rId28">
+                    <a:blip r:embed="rId27">
                       <a:extLst>
                         <a:ext uri="{28A0092B-C50C-407E-A947-70E740481C1C}">
                           <a14:useLocalDpi xmlns:a14="http://schemas.microsoft.com/office/drawing/2010/main" val="0"/>
@@ -5548,12 +5550,12 @@
       <w:pPr>
         <w:pStyle w:val="Head5"/>
       </w:pPr>
-      <w:bookmarkStart w:id="16" w:name="_Toc513307336"/>
+      <w:bookmarkStart w:id="17" w:name="_Toc513589793"/>
       <w:r>
         <w:lastRenderedPageBreak/>
         <w:t>2.1.2.2.3 Renaming a Schedule</w:t>
       </w:r>
-      <w:bookmarkEnd w:id="16"/>
+      <w:bookmarkEnd w:id="17"/>
     </w:p>
     <w:p>
       <w:pPr>
@@ -5643,7 +5645,7 @@
                     </pic:cNvPicPr>
                   </pic:nvPicPr>
                   <pic:blipFill>
-                    <a:blip r:embed="rId29">
+                    <a:blip r:embed="rId28">
                       <a:extLst>
                         <a:ext uri="{28A0092B-C50C-407E-A947-70E740481C1C}">
                           <a14:useLocalDpi xmlns:a14="http://schemas.microsoft.com/office/drawing/2010/main" val="0"/>
@@ -5707,12 +5709,12 @@
       <w:r>
         <w:br w:type="page"/>
       </w:r>
-      <w:bookmarkStart w:id="17" w:name="_Toc513307337"/>
+      <w:bookmarkStart w:id="18" w:name="_Toc513589794"/>
       <w:r>
         <w:lastRenderedPageBreak/>
         <w:t>2.1.2.2.4 Editing a Course</w:t>
       </w:r>
-      <w:bookmarkEnd w:id="17"/>
+      <w:bookmarkEnd w:id="18"/>
     </w:p>
     <w:p>
       <w:pPr>
@@ -5847,7 +5849,7 @@
                     </pic:cNvPicPr>
                   </pic:nvPicPr>
                   <pic:blipFill>
-                    <a:blip r:embed="rId30">
+                    <a:blip r:embed="rId29">
                       <a:extLst>
                         <a:ext uri="{28A0092B-C50C-407E-A947-70E740481C1C}">
                           <a14:useLocalDpi xmlns:a14="http://schemas.microsoft.com/office/drawing/2010/main" val="0"/>
@@ -5915,12 +5917,12 @@
       <w:r>
         <w:br w:type="page"/>
       </w:r>
-      <w:bookmarkStart w:id="18" w:name="_Toc513307338"/>
+      <w:bookmarkStart w:id="19" w:name="_Toc513589795"/>
       <w:r>
         <w:lastRenderedPageBreak/>
         <w:t>2.2 Scenarios</w:t>
       </w:r>
-      <w:bookmarkEnd w:id="18"/>
+      <w:bookmarkEnd w:id="19"/>
     </w:p>
     <w:p>
       <w:pPr>
@@ -5937,11 +5939,11 @@
       <w:pPr>
         <w:pStyle w:val="Head3"/>
       </w:pPr>
-      <w:bookmarkStart w:id="19" w:name="_Toc513307339"/>
+      <w:bookmarkStart w:id="20" w:name="_Toc513589796"/>
       <w:r>
         <w:t>2.2.1 User performs an unscheduled navigation</w:t>
       </w:r>
-      <w:bookmarkEnd w:id="19"/>
+      <w:bookmarkEnd w:id="20"/>
     </w:p>
     <w:p>
       <w:pPr>
@@ -5998,8 +6000,6 @@
         </w:rPr>
         <w:t xml:space="preserve"> respective</w:t>
       </w:r>
-      <w:bookmarkStart w:id="20" w:name="_GoBack"/>
-      <w:bookmarkEnd w:id="20"/>
       <w:r>
         <w:rPr>
           <w:rFonts w:ascii="Liberation Serif" w:hAnsi="Liberation Serif"/>
@@ -6108,7 +6108,7 @@
                     </pic:cNvPicPr>
                   </pic:nvPicPr>
                   <pic:blipFill>
-                    <a:blip r:embed="rId31">
+                    <a:blip r:embed="rId30">
                       <a:extLst>
                         <a:ext uri="{28A0092B-C50C-407E-A947-70E740481C1C}">
                           <a14:useLocalDpi xmlns:a14="http://schemas.microsoft.com/office/drawing/2010/main" val="0"/>
@@ -6218,7 +6218,7 @@
                     </pic:cNvPicPr>
                   </pic:nvPicPr>
                   <pic:blipFill>
-                    <a:blip r:embed="rId32">
+                    <a:blip r:embed="rId31">
                       <a:extLst>
                         <a:ext uri="{28A0092B-C50C-407E-A947-70E740481C1C}">
                           <a14:useLocalDpi xmlns:a14="http://schemas.microsoft.com/office/drawing/2010/main" val="0"/>
@@ -6282,7 +6282,7 @@
       <w:pPr>
         <w:pStyle w:val="Head3"/>
       </w:pPr>
-      <w:bookmarkStart w:id="21" w:name="_Toc513307340"/>
+      <w:bookmarkStart w:id="21" w:name="_Toc513589797"/>
       <w:r>
         <w:lastRenderedPageBreak/>
         <w:t>2.2.2 User edits a course in a schedule</w:t>
@@ -6581,7 +6581,7 @@
                     </pic:cNvPicPr>
                   </pic:nvPicPr>
                   <pic:blipFill>
-                    <a:blip r:embed="rId33">
+                    <a:blip r:embed="rId32">
                       <a:extLst>
                         <a:ext uri="{28A0092B-C50C-407E-A947-70E740481C1C}">
                           <a14:useLocalDpi xmlns:a14="http://schemas.microsoft.com/office/drawing/2010/main" val="0"/>
@@ -6691,7 +6691,7 @@
                     </pic:cNvPicPr>
                   </pic:nvPicPr>
                   <pic:blipFill>
-                    <a:blip r:embed="rId34">
+                    <a:blip r:embed="rId33">
                       <a:extLst>
                         <a:ext uri="{28A0092B-C50C-407E-A947-70E740481C1C}">
                           <a14:useLocalDpi xmlns:a14="http://schemas.microsoft.com/office/drawing/2010/main" val="0"/>
@@ -6780,7 +6780,7 @@
                     </pic:cNvPicPr>
                   </pic:nvPicPr>
                   <pic:blipFill>
-                    <a:blip r:embed="rId35">
+                    <a:blip r:embed="rId34">
                       <a:extLst>
                         <a:ext uri="{28A0092B-C50C-407E-A947-70E740481C1C}">
                           <a14:useLocalDpi xmlns:a14="http://schemas.microsoft.com/office/drawing/2010/main" val="0"/>
@@ -6869,7 +6869,7 @@
                     </pic:cNvPicPr>
                   </pic:nvPicPr>
                   <pic:blipFill>
-                    <a:blip r:embed="rId36">
+                    <a:blip r:embed="rId35">
                       <a:extLst>
                         <a:ext uri="{28A0092B-C50C-407E-A947-70E740481C1C}">
                           <a14:useLocalDpi xmlns:a14="http://schemas.microsoft.com/office/drawing/2010/main" val="0"/>
@@ -6916,8 +6916,8 @@
       </w:pPr>
     </w:p>
     <w:sectPr>
-      <w:footerReference w:type="even" r:id="rId37"/>
-      <w:footerReference w:type="default" r:id="rId38"/>
+      <w:footerReference w:type="even" r:id="rId36"/>
+      <w:footerReference w:type="default" r:id="rId37"/>
       <w:pgSz w:w="12240" w:h="15840"/>
       <w:pgMar w:top="1440" w:right="1440" w:bottom="1440" w:left="1440" w:header="0" w:footer="0" w:gutter="0"/>
       <w:cols w:space="720"/>
@@ -6930,7 +6930,7 @@
 </file>
 
 <file path=word/endnotes.xml><?xml version="1.0" encoding="utf-8"?>
-<w:endnotes xmlns:wpc="http://schemas.microsoft.com/office/word/2010/wordprocessingCanvas" xmlns:mc="http://schemas.openxmlformats.org/markup-compatibility/2006" xmlns:o="urn:schemas-microsoft-com:office:office" xmlns:r="http://schemas.openxmlformats.org/officeDocument/2006/relationships" xmlns:m="http://schemas.openxmlformats.org/officeDocument/2006/math" xmlns:v="urn:schemas-microsoft-com:vml" xmlns:wp14="http://schemas.microsoft.com/office/word/2010/wordprocessingDrawing" xmlns:wp="http://schemas.openxmlformats.org/drawingml/2006/wordprocessingDrawing" xmlns:w10="urn:schemas-microsoft-com:office:word" xmlns:w="http://schemas.openxmlformats.org/wordprocessingml/2006/main" xmlns:w14="http://schemas.microsoft.com/office/word/2010/wordml" xmlns:wpg="http://schemas.microsoft.com/office/word/2010/wordprocessingGroup" xmlns:wpi="http://schemas.microsoft.com/office/word/2010/wordprocessingInk" xmlns:wne="http://schemas.microsoft.com/office/word/2006/wordml" xmlns:wps="http://schemas.microsoft.com/office/word/2010/wordprocessingShape" mc:Ignorable="w14 wp14">
+<w:endnotes xmlns:wpc="http://schemas.microsoft.com/office/word/2010/wordprocessingCanvas" xmlns:cx="http://schemas.microsoft.com/office/drawing/2014/chartex" xmlns:cx1="http://schemas.microsoft.com/office/drawing/2015/9/8/chartex" xmlns:cx2="http://schemas.microsoft.com/office/drawing/2015/10/21/chartex" xmlns:cx3="http://schemas.microsoft.com/office/drawing/2016/5/9/chartex" xmlns:cx4="http://schemas.microsoft.com/office/drawing/2016/5/10/chartex" xmlns:cx5="http://schemas.microsoft.com/office/drawing/2016/5/11/chartex" xmlns:cx6="http://schemas.microsoft.com/office/drawing/2016/5/12/chartex" xmlns:cx7="http://schemas.microsoft.com/office/drawing/2016/5/13/chartex" xmlns:cx8="http://schemas.microsoft.com/office/drawing/2016/5/14/chartex" xmlns:mc="http://schemas.openxmlformats.org/markup-compatibility/2006" xmlns:aink="http://schemas.microsoft.com/office/drawing/2016/ink" xmlns:am3d="http://schemas.microsoft.com/office/drawing/2017/model3d" xmlns:o="urn:schemas-microsoft-com:office:office" xmlns:r="http://schemas.openxmlformats.org/officeDocument/2006/relationships" xmlns:m="http://schemas.openxmlformats.org/officeDocument/2006/math" xmlns:v="urn:schemas-microsoft-com:vml" xmlns:wp14="http://schemas.microsoft.com/office/word/2010/wordprocessingDrawing" xmlns:wp="http://schemas.openxmlformats.org/drawingml/2006/wordprocessingDrawing" xmlns:w10="urn:schemas-microsoft-com:office:word" xmlns:w="http://schemas.openxmlformats.org/wordprocessingml/2006/main" xmlns:w14="http://schemas.microsoft.com/office/word/2010/wordml" xmlns:w15="http://schemas.microsoft.com/office/word/2012/wordml" xmlns:w16cid="http://schemas.microsoft.com/office/word/2016/wordml/cid" xmlns:w16se="http://schemas.microsoft.com/office/word/2015/wordml/symex" xmlns:wpg="http://schemas.microsoft.com/office/word/2010/wordprocessingGroup" xmlns:wpi="http://schemas.microsoft.com/office/word/2010/wordprocessingInk" xmlns:wne="http://schemas.microsoft.com/office/word/2006/wordml" xmlns:wps="http://schemas.microsoft.com/office/word/2010/wordprocessingShape" mc:Ignorable="w14 w15 w16se w16cid wp14">
   <w:endnote w:type="separator" w:id="-1">
     <w:p>
       <w:r>
@@ -6949,7 +6949,7 @@
 </file>
 
 <file path=word/footer1.xml><?xml version="1.0" encoding="utf-8"?>
-<w:ftr xmlns:wpc="http://schemas.microsoft.com/office/word/2010/wordprocessingCanvas" xmlns:mc="http://schemas.openxmlformats.org/markup-compatibility/2006" xmlns:o="urn:schemas-microsoft-com:office:office" xmlns:r="http://schemas.openxmlformats.org/officeDocument/2006/relationships" xmlns:m="http://schemas.openxmlformats.org/officeDocument/2006/math" xmlns:v="urn:schemas-microsoft-com:vml" xmlns:wp14="http://schemas.microsoft.com/office/word/2010/wordprocessingDrawing" xmlns:wp="http://schemas.openxmlformats.org/drawingml/2006/wordprocessingDrawing" xmlns:w10="urn:schemas-microsoft-com:office:word" xmlns:w="http://schemas.openxmlformats.org/wordprocessingml/2006/main" xmlns:w14="http://schemas.microsoft.com/office/word/2010/wordml" xmlns:wpg="http://schemas.microsoft.com/office/word/2010/wordprocessingGroup" xmlns:wpi="http://schemas.microsoft.com/office/word/2010/wordprocessingInk" xmlns:wne="http://schemas.microsoft.com/office/word/2006/wordml" xmlns:wps="http://schemas.microsoft.com/office/word/2010/wordprocessingShape" mc:Ignorable="w14 wp14">
+<w:ftr xmlns:wpc="http://schemas.microsoft.com/office/word/2010/wordprocessingCanvas" xmlns:cx="http://schemas.microsoft.com/office/drawing/2014/chartex" xmlns:cx1="http://schemas.microsoft.com/office/drawing/2015/9/8/chartex" xmlns:cx2="http://schemas.microsoft.com/office/drawing/2015/10/21/chartex" xmlns:cx3="http://schemas.microsoft.com/office/drawing/2016/5/9/chartex" xmlns:cx4="http://schemas.microsoft.com/office/drawing/2016/5/10/chartex" xmlns:cx5="http://schemas.microsoft.com/office/drawing/2016/5/11/chartex" xmlns:cx6="http://schemas.microsoft.com/office/drawing/2016/5/12/chartex" xmlns:cx7="http://schemas.microsoft.com/office/drawing/2016/5/13/chartex" xmlns:cx8="http://schemas.microsoft.com/office/drawing/2016/5/14/chartex" xmlns:mc="http://schemas.openxmlformats.org/markup-compatibility/2006" xmlns:aink="http://schemas.microsoft.com/office/drawing/2016/ink" xmlns:am3d="http://schemas.microsoft.com/office/drawing/2017/model3d" xmlns:o="urn:schemas-microsoft-com:office:office" xmlns:r="http://schemas.openxmlformats.org/officeDocument/2006/relationships" xmlns:m="http://schemas.openxmlformats.org/officeDocument/2006/math" xmlns:v="urn:schemas-microsoft-com:vml" xmlns:wp14="http://schemas.microsoft.com/office/word/2010/wordprocessingDrawing" xmlns:wp="http://schemas.openxmlformats.org/drawingml/2006/wordprocessingDrawing" xmlns:w10="urn:schemas-microsoft-com:office:word" xmlns:w="http://schemas.openxmlformats.org/wordprocessingml/2006/main" xmlns:w14="http://schemas.microsoft.com/office/word/2010/wordml" xmlns:w15="http://schemas.microsoft.com/office/word/2012/wordml" xmlns:w16cid="http://schemas.microsoft.com/office/word/2016/wordml/cid" xmlns:w16se="http://schemas.microsoft.com/office/word/2015/wordml/symex" xmlns:wpg="http://schemas.microsoft.com/office/word/2010/wordprocessingGroup" xmlns:wpi="http://schemas.microsoft.com/office/word/2010/wordprocessingInk" xmlns:wne="http://schemas.microsoft.com/office/word/2006/wordml" xmlns:wps="http://schemas.microsoft.com/office/word/2010/wordprocessingShape" mc:Ignorable="w14 w15 w16se w16cid wp14">
   <w:sdt>
     <w:sdtPr>
       <w:rPr>
@@ -7006,7 +7006,7 @@
 </file>
 
 <file path=word/footer2.xml><?xml version="1.0" encoding="utf-8"?>
-<w:ftr xmlns:wpc="http://schemas.microsoft.com/office/word/2010/wordprocessingCanvas" xmlns:mc="http://schemas.openxmlformats.org/markup-compatibility/2006" xmlns:o="urn:schemas-microsoft-com:office:office" xmlns:r="http://schemas.openxmlformats.org/officeDocument/2006/relationships" xmlns:m="http://schemas.openxmlformats.org/officeDocument/2006/math" xmlns:v="urn:schemas-microsoft-com:vml" xmlns:wp14="http://schemas.microsoft.com/office/word/2010/wordprocessingDrawing" xmlns:wp="http://schemas.openxmlformats.org/drawingml/2006/wordprocessingDrawing" xmlns:w10="urn:schemas-microsoft-com:office:word" xmlns:w="http://schemas.openxmlformats.org/wordprocessingml/2006/main" xmlns:w14="http://schemas.microsoft.com/office/word/2010/wordml" xmlns:wpg="http://schemas.microsoft.com/office/word/2010/wordprocessingGroup" xmlns:wpi="http://schemas.microsoft.com/office/word/2010/wordprocessingInk" xmlns:wne="http://schemas.microsoft.com/office/word/2006/wordml" xmlns:wps="http://schemas.microsoft.com/office/word/2010/wordprocessingShape" mc:Ignorable="w14 wp14">
+<w:ftr xmlns:wpc="http://schemas.microsoft.com/office/word/2010/wordprocessingCanvas" xmlns:cx="http://schemas.microsoft.com/office/drawing/2014/chartex" xmlns:cx1="http://schemas.microsoft.com/office/drawing/2015/9/8/chartex" xmlns:cx2="http://schemas.microsoft.com/office/drawing/2015/10/21/chartex" xmlns:cx3="http://schemas.microsoft.com/office/drawing/2016/5/9/chartex" xmlns:cx4="http://schemas.microsoft.com/office/drawing/2016/5/10/chartex" xmlns:cx5="http://schemas.microsoft.com/office/drawing/2016/5/11/chartex" xmlns:cx6="http://schemas.microsoft.com/office/drawing/2016/5/12/chartex" xmlns:cx7="http://schemas.microsoft.com/office/drawing/2016/5/13/chartex" xmlns:cx8="http://schemas.microsoft.com/office/drawing/2016/5/14/chartex" xmlns:mc="http://schemas.openxmlformats.org/markup-compatibility/2006" xmlns:aink="http://schemas.microsoft.com/office/drawing/2016/ink" xmlns:am3d="http://schemas.microsoft.com/office/drawing/2017/model3d" xmlns:o="urn:schemas-microsoft-com:office:office" xmlns:r="http://schemas.openxmlformats.org/officeDocument/2006/relationships" xmlns:m="http://schemas.openxmlformats.org/officeDocument/2006/math" xmlns:v="urn:schemas-microsoft-com:vml" xmlns:wp14="http://schemas.microsoft.com/office/word/2010/wordprocessingDrawing" xmlns:wp="http://schemas.openxmlformats.org/drawingml/2006/wordprocessingDrawing" xmlns:w10="urn:schemas-microsoft-com:office:word" xmlns:w="http://schemas.openxmlformats.org/wordprocessingml/2006/main" xmlns:w14="http://schemas.microsoft.com/office/word/2010/wordml" xmlns:w15="http://schemas.microsoft.com/office/word/2012/wordml" xmlns:w16cid="http://schemas.microsoft.com/office/word/2016/wordml/cid" xmlns:w16se="http://schemas.microsoft.com/office/word/2015/wordml/symex" xmlns:wpg="http://schemas.microsoft.com/office/word/2010/wordprocessingGroup" xmlns:wpi="http://schemas.microsoft.com/office/word/2010/wordprocessingInk" xmlns:wne="http://schemas.microsoft.com/office/word/2006/wordml" xmlns:wps="http://schemas.microsoft.com/office/word/2010/wordprocessingShape" mc:Ignorable="w14 w15 w16se w16cid wp14">
   <w:sdt>
     <w:sdtPr>
       <w:rPr>
@@ -7076,7 +7076,7 @@
 </file>
 
 <file path=word/footnotes.xml><?xml version="1.0" encoding="utf-8"?>
-<w:footnotes xmlns:wpc="http://schemas.microsoft.com/office/word/2010/wordprocessingCanvas" xmlns:mc="http://schemas.openxmlformats.org/markup-compatibility/2006" xmlns:o="urn:schemas-microsoft-com:office:office" xmlns:r="http://schemas.openxmlformats.org/officeDocument/2006/relationships" xmlns:m="http://schemas.openxmlformats.org/officeDocument/2006/math" xmlns:v="urn:schemas-microsoft-com:vml" xmlns:wp14="http://schemas.microsoft.com/office/word/2010/wordprocessingDrawing" xmlns:wp="http://schemas.openxmlformats.org/drawingml/2006/wordprocessingDrawing" xmlns:w10="urn:schemas-microsoft-com:office:word" xmlns:w="http://schemas.openxmlformats.org/wordprocessingml/2006/main" xmlns:w14="http://schemas.microsoft.com/office/word/2010/wordml" xmlns:wpg="http://schemas.microsoft.com/office/word/2010/wordprocessingGroup" xmlns:wpi="http://schemas.microsoft.com/office/word/2010/wordprocessingInk" xmlns:wne="http://schemas.microsoft.com/office/word/2006/wordml" xmlns:wps="http://schemas.microsoft.com/office/word/2010/wordprocessingShape" mc:Ignorable="w14 wp14">
+<w:footnotes xmlns:wpc="http://schemas.microsoft.com/office/word/2010/wordprocessingCanvas" xmlns:cx="http://schemas.microsoft.com/office/drawing/2014/chartex" xmlns:cx1="http://schemas.microsoft.com/office/drawing/2015/9/8/chartex" xmlns:cx2="http://schemas.microsoft.com/office/drawing/2015/10/21/chartex" xmlns:cx3="http://schemas.microsoft.com/office/drawing/2016/5/9/chartex" xmlns:cx4="http://schemas.microsoft.com/office/drawing/2016/5/10/chartex" xmlns:cx5="http://schemas.microsoft.com/office/drawing/2016/5/11/chartex" xmlns:cx6="http://schemas.microsoft.com/office/drawing/2016/5/12/chartex" xmlns:cx7="http://schemas.microsoft.com/office/drawing/2016/5/13/chartex" xmlns:cx8="http://schemas.microsoft.com/office/drawing/2016/5/14/chartex" xmlns:mc="http://schemas.openxmlformats.org/markup-compatibility/2006" xmlns:aink="http://schemas.microsoft.com/office/drawing/2016/ink" xmlns:am3d="http://schemas.microsoft.com/office/drawing/2017/model3d" xmlns:o="urn:schemas-microsoft-com:office:office" xmlns:r="http://schemas.openxmlformats.org/officeDocument/2006/relationships" xmlns:m="http://schemas.openxmlformats.org/officeDocument/2006/math" xmlns:v="urn:schemas-microsoft-com:vml" xmlns:wp14="http://schemas.microsoft.com/office/word/2010/wordprocessingDrawing" xmlns:wp="http://schemas.openxmlformats.org/drawingml/2006/wordprocessingDrawing" xmlns:w10="urn:schemas-microsoft-com:office:word" xmlns:w="http://schemas.openxmlformats.org/wordprocessingml/2006/main" xmlns:w14="http://schemas.microsoft.com/office/word/2010/wordml" xmlns:w15="http://schemas.microsoft.com/office/word/2012/wordml" xmlns:w16cid="http://schemas.microsoft.com/office/word/2016/wordml/cid" xmlns:w16se="http://schemas.microsoft.com/office/word/2015/wordml/symex" xmlns:wpg="http://schemas.microsoft.com/office/word/2010/wordprocessingGroup" xmlns:wpi="http://schemas.microsoft.com/office/word/2010/wordprocessingInk" xmlns:wne="http://schemas.microsoft.com/office/word/2006/wordml" xmlns:wps="http://schemas.microsoft.com/office/word/2010/wordprocessingShape" mc:Ignorable="w14 w15 w16se w16cid wp14">
   <w:footnote w:type="separator" w:id="-1">
     <w:p>
       <w:r>
@@ -7095,8 +7095,8 @@
 </file>
 
 <file path=word/numbering.xml><?xml version="1.0" encoding="utf-8"?>
-<w:numbering xmlns:wpc="http://schemas.microsoft.com/office/word/2010/wordprocessingCanvas" xmlns:mc="http://schemas.openxmlformats.org/markup-compatibility/2006" xmlns:o="urn:schemas-microsoft-com:office:office" xmlns:r="http://schemas.openxmlformats.org/officeDocument/2006/relationships" xmlns:m="http://schemas.openxmlformats.org/officeDocument/2006/math" xmlns:v="urn:schemas-microsoft-com:vml" xmlns:wp14="http://schemas.microsoft.com/office/word/2010/wordprocessingDrawing" xmlns:wp="http://schemas.openxmlformats.org/drawingml/2006/wordprocessingDrawing" xmlns:w10="urn:schemas-microsoft-com:office:word" xmlns:w="http://schemas.openxmlformats.org/wordprocessingml/2006/main" xmlns:w14="http://schemas.microsoft.com/office/word/2010/wordml" xmlns:wpg="http://schemas.microsoft.com/office/word/2010/wordprocessingGroup" xmlns:wpi="http://schemas.microsoft.com/office/word/2010/wordprocessingInk" xmlns:wne="http://schemas.microsoft.com/office/word/2006/wordml" xmlns:wps="http://schemas.microsoft.com/office/word/2010/wordprocessingShape" mc:Ignorable="w14 wp14">
-  <w:abstractNum w:abstractNumId="0">
+<w:numbering xmlns:wpc="http://schemas.microsoft.com/office/word/2010/wordprocessingCanvas" xmlns:cx="http://schemas.microsoft.com/office/drawing/2014/chartex" xmlns:cx1="http://schemas.microsoft.com/office/drawing/2015/9/8/chartex" xmlns:cx2="http://schemas.microsoft.com/office/drawing/2015/10/21/chartex" xmlns:cx3="http://schemas.microsoft.com/office/drawing/2016/5/9/chartex" xmlns:cx4="http://schemas.microsoft.com/office/drawing/2016/5/10/chartex" xmlns:cx5="http://schemas.microsoft.com/office/drawing/2016/5/11/chartex" xmlns:cx6="http://schemas.microsoft.com/office/drawing/2016/5/12/chartex" xmlns:cx7="http://schemas.microsoft.com/office/drawing/2016/5/13/chartex" xmlns:cx8="http://schemas.microsoft.com/office/drawing/2016/5/14/chartex" xmlns:mc="http://schemas.openxmlformats.org/markup-compatibility/2006" xmlns:aink="http://schemas.microsoft.com/office/drawing/2016/ink" xmlns:am3d="http://schemas.microsoft.com/office/drawing/2017/model3d" xmlns:o="urn:schemas-microsoft-com:office:office" xmlns:r="http://schemas.openxmlformats.org/officeDocument/2006/relationships" xmlns:m="http://schemas.openxmlformats.org/officeDocument/2006/math" xmlns:v="urn:schemas-microsoft-com:vml" xmlns:wp14="http://schemas.microsoft.com/office/word/2010/wordprocessingDrawing" xmlns:wp="http://schemas.openxmlformats.org/drawingml/2006/wordprocessingDrawing" xmlns:w10="urn:schemas-microsoft-com:office:word" xmlns:w="http://schemas.openxmlformats.org/wordprocessingml/2006/main" xmlns:w14="http://schemas.microsoft.com/office/word/2010/wordml" xmlns:w15="http://schemas.microsoft.com/office/word/2012/wordml" xmlns:w16cid="http://schemas.microsoft.com/office/word/2016/wordml/cid" xmlns:w16se="http://schemas.microsoft.com/office/word/2015/wordml/symex" xmlns:wpg="http://schemas.microsoft.com/office/word/2010/wordprocessingGroup" xmlns:wpi="http://schemas.microsoft.com/office/word/2010/wordprocessingInk" xmlns:wne="http://schemas.microsoft.com/office/word/2006/wordml" xmlns:wps="http://schemas.microsoft.com/office/word/2010/wordprocessingShape" mc:Ignorable="w14 w15 w16se w16cid wp14">
+  <w:abstractNum w:abstractNumId="0" w15:restartNumberingAfterBreak="0">
     <w:nsid w:val="2A05408E"/>
     <w:multiLevelType w:val="multilevel"/>
     <w:tmpl w:val="94B2E0E8"/>
@@ -7209,7 +7209,7 @@
       </w:pPr>
     </w:lvl>
   </w:abstractNum>
-  <w:abstractNum w:abstractNumId="1">
+  <w:abstractNum w:abstractNumId="1" w15:restartNumberingAfterBreak="0">
     <w:nsid w:val="5B244CCE"/>
     <w:multiLevelType w:val="multilevel"/>
     <w:tmpl w:val="75DCEA00"/>
@@ -7304,7 +7304,7 @@
       </w:pPr>
     </w:lvl>
   </w:abstractNum>
-  <w:abstractNum w:abstractNumId="2">
+  <w:abstractNum w:abstractNumId="2" w15:restartNumberingAfterBreak="0">
     <w:nsid w:val="6A0B7879"/>
     <w:multiLevelType w:val="multilevel"/>
     <w:tmpl w:val="02942BE0"/>
@@ -7417,7 +7417,7 @@
       </w:pPr>
     </w:lvl>
   </w:abstractNum>
-  <w:abstractNum w:abstractNumId="3">
+  <w:abstractNum w:abstractNumId="3" w15:restartNumberingAfterBreak="0">
     <w:nsid w:val="7216117C"/>
     <w:multiLevelType w:val="multilevel"/>
     <w:tmpl w:val="F1F03624"/>
@@ -7546,7 +7546,7 @@
 </file>
 
 <file path=word/styles.xml><?xml version="1.0" encoding="utf-8"?>
-<w:styles xmlns:mc="http://schemas.openxmlformats.org/markup-compatibility/2006" xmlns:r="http://schemas.openxmlformats.org/officeDocument/2006/relationships" xmlns:w="http://schemas.openxmlformats.org/wordprocessingml/2006/main" xmlns:w14="http://schemas.microsoft.com/office/word/2010/wordml" mc:Ignorable="w14">
+<w:styles xmlns:mc="http://schemas.openxmlformats.org/markup-compatibility/2006" xmlns:r="http://schemas.openxmlformats.org/officeDocument/2006/relationships" xmlns:w="http://schemas.openxmlformats.org/wordprocessingml/2006/main" xmlns:w14="http://schemas.microsoft.com/office/word/2010/wordml" xmlns:w15="http://schemas.microsoft.com/office/word/2012/wordml" xmlns:w16cid="http://schemas.microsoft.com/office/word/2016/wordml/cid" xmlns:w16se="http://schemas.microsoft.com/office/word/2015/wordml/symex" mc:Ignorable="w14 w15 w16se w16cid">
   <w:docDefaults>
     <w:rPrDefault>
       <w:rPr>
@@ -7557,813 +7557,382 @@
     </w:rPrDefault>
     <w:pPrDefault/>
   </w:docDefaults>
-  <w:latentStyles w:defLockedState="0" w:defUIPriority="99" w:defSemiHidden="1" w:defUnhideWhenUsed="1" w:defQFormat="0" w:count="267">
-    <w:lsdException w:name="Normal" w:semiHidden="0" w:uiPriority="0" w:unhideWhenUsed="0" w:qFormat="1"/>
-    <w:lsdException w:name="heading 1" w:semiHidden="0" w:uiPriority="9" w:unhideWhenUsed="0" w:qFormat="1"/>
-    <w:lsdException w:name="heading 2" w:uiPriority="9" w:qFormat="1"/>
-    <w:lsdException w:name="heading 3" w:uiPriority="9" w:qFormat="1"/>
-    <w:lsdException w:name="heading 4" w:uiPriority="9" w:qFormat="1"/>
-    <w:lsdException w:name="heading 5" w:uiPriority="9" w:qFormat="1"/>
-    <w:lsdException w:name="heading 6" w:uiPriority="9" w:qFormat="1"/>
-    <w:lsdException w:name="heading 7" w:uiPriority="9" w:qFormat="1"/>
-    <w:lsdException w:name="heading 8" w:uiPriority="9" w:qFormat="1"/>
-    <w:lsdException w:name="heading 9" w:uiPriority="9" w:qFormat="1"/>
-    <w:lsdException w:name="toc 1" w:uiPriority="39"/>
-    <w:lsdException w:name="toc 2" w:uiPriority="39"/>
-    <w:lsdException w:name="toc 3" w:uiPriority="39"/>
-    <w:lsdException w:name="toc 4" w:uiPriority="39"/>
-    <w:lsdException w:name="toc 5" w:uiPriority="39"/>
-    <w:lsdException w:name="toc 6" w:uiPriority="39"/>
-    <w:lsdException w:name="toc 7" w:uiPriority="39"/>
-    <w:lsdException w:name="toc 8" w:uiPriority="39"/>
-    <w:lsdException w:name="toc 9" w:uiPriority="39"/>
-    <w:lsdException w:name="caption" w:uiPriority="35" w:qFormat="1"/>
-    <w:lsdException w:name="Title" w:semiHidden="0" w:uiPriority="10" w:unhideWhenUsed="0" w:qFormat="1"/>
-    <w:lsdException w:name="Default Paragraph Font" w:uiPriority="1"/>
-    <w:lsdException w:name="Subtitle" w:semiHidden="0" w:uiPriority="11" w:unhideWhenUsed="0" w:qFormat="1"/>
-    <w:lsdException w:name="Strong" w:semiHidden="0" w:uiPriority="22" w:unhideWhenUsed="0" w:qFormat="1"/>
-    <w:lsdException w:name="Emphasis" w:semiHidden="0" w:uiPriority="20" w:unhideWhenUsed="0" w:qFormat="1"/>
-    <w:lsdException w:name="Table Grid" w:semiHidden="0" w:uiPriority="39" w:unhideWhenUsed="0"/>
-    <w:lsdException w:name="Placeholder Text" w:unhideWhenUsed="0"/>
-    <w:lsdException w:name="No Spacing" w:semiHidden="0" w:uiPriority="1" w:unhideWhenUsed="0" w:qFormat="1"/>
-    <w:lsdException w:name="Light Shading" w:semiHidden="0" w:uiPriority="60" w:unhideWhenUsed="0"/>
-    <w:lsdException w:name="Light List" w:semiHidden="0" w:uiPriority="61" w:unhideWhenUsed="0"/>
-    <w:lsdException w:name="Light Grid" w:semiHidden="0" w:uiPriority="62" w:unhideWhenUsed="0"/>
-    <w:lsdException w:name="Medium Shading 1" w:semiHidden="0" w:uiPriority="63" w:unhideWhenUsed="0"/>
-    <w:lsdException w:name="Medium Shading 2" w:semiHidden="0" w:uiPriority="64" w:unhideWhenUsed="0"/>
-    <w:lsdException w:name="Medium List 1" w:semiHidden="0" w:uiPriority="65" w:unhideWhenUsed="0"/>
-    <w:lsdException w:name="Medium List 2" w:semiHidden="0" w:uiPriority="66" w:unhideWhenUsed="0"/>
-    <w:lsdException w:name="Medium Grid 1" w:semiHidden="0" w:uiPriority="67" w:unhideWhenUsed="0"/>
-    <w:lsdException w:name="Medium Grid 2" w:semiHidden="0" w:uiPriority="68" w:unhideWhenUsed="0"/>
-    <w:lsdException w:name="Medium Grid 3" w:semiHidden="0" w:uiPriority="69" w:unhideWhenUsed="0"/>
-    <w:lsdException w:name="Dark List" w:semiHidden="0" w:uiPriority="70" w:unhideWhenUsed="0"/>
-    <w:lsdException w:name="Colorful Shading" w:semiHidden="0" w:uiPriority="71" w:unhideWhenUsed="0"/>
-    <w:lsdException w:name="Colorful List" w:semiHidden="0" w:uiPriority="72" w:unhideWhenUsed="0"/>
-    <w:lsdException w:name="Colorful Grid" w:semiHidden="0" w:uiPriority="73" w:unhideWhenUsed="0"/>
-    <w:lsdException w:name="Light Shading Accent 1" w:semiHidden="0" w:uiPriority="60" w:unhideWhenUsed="0"/>
-    <w:lsdException w:name="Light List Accent 1" w:semiHidden="0" w:uiPriority="61" w:unhideWhenUsed="0"/>
-    <w:lsdException w:name="Light Grid Accent 1" w:semiHidden="0" w:uiPriority="62" w:unhideWhenUsed="0"/>
-    <w:lsdException w:name="Medium Shading 1 Accent 1" w:semiHidden="0" w:uiPriority="63" w:unhideWhenUsed="0"/>
-    <w:lsdException w:name="Medium Shading 2 Accent 1" w:semiHidden="0" w:uiPriority="64" w:unhideWhenUsed="0"/>
-    <w:lsdException w:name="Medium List 1 Accent 1" w:semiHidden="0" w:uiPriority="65" w:unhideWhenUsed="0"/>
-    <w:lsdException w:name="Revision" w:unhideWhenUsed="0"/>
-    <w:lsdException w:name="List Paragraph" w:semiHidden="0" w:uiPriority="34" w:unhideWhenUsed="0" w:qFormat="1"/>
-    <w:lsdException w:name="Quote" w:semiHidden="0" w:uiPriority="29" w:unhideWhenUsed="0" w:qFormat="1"/>
-    <w:lsdException w:name="Intense Quote" w:semiHidden="0" w:uiPriority="30" w:unhideWhenUsed="0" w:qFormat="1"/>
-    <w:lsdException w:name="Medium List 2 Accent 1" w:semiHidden="0" w:uiPriority="66" w:unhideWhenUsed="0"/>
-    <w:lsdException w:name="Medium Grid 1 Accent 1" w:semiHidden="0" w:uiPriority="67" w:unhideWhenUsed="0"/>
-    <w:lsdException w:name="Medium Grid 2 Accent 1" w:semiHidden="0" w:uiPriority="68" w:unhideWhenUsed="0"/>
-    <w:lsdException w:name="Medium Grid 3 Accent 1" w:semiHidden="0" w:uiPriority="69" w:unhideWhenUsed="0"/>
-    <w:lsdException w:name="Dark List Accent 1" w:semiHidden="0" w:uiPriority="70" w:unhideWhenUsed="0"/>
-    <w:lsdException w:name="Colorful Shading Accent 1" w:semiHidden="0" w:uiPriority="71" w:unhideWhenUsed="0"/>
-    <w:lsdException w:name="Colorful List Accent 1" w:semiHidden="0" w:uiPriority="72" w:unhideWhenUsed="0"/>
-    <w:lsdException w:name="Colorful Grid Accent 1" w:semiHidden="0" w:uiPriority="73" w:unhideWhenUsed="0"/>
-    <w:lsdException w:name="Light Shading Accent 2" w:semiHidden="0" w:uiPriority="60" w:unhideWhenUsed="0"/>
-    <w:lsdException w:name="Light List Accent 2" w:semiHidden="0" w:uiPriority="61" w:unhideWhenUsed="0"/>
-    <w:lsdException w:name="Light Grid Accent 2" w:semiHidden="0" w:uiPriority="62" w:unhideWhenUsed="0"/>
-    <w:lsdException w:name="Medium Shading 1 Accent 2" w:semiHidden="0" w:uiPriority="63" w:unhideWhenUsed="0"/>
-    <w:lsdException w:name="Medium Shading 2 Accent 2" w:semiHidden="0" w:uiPriority="64" w:unhideWhenUsed="0"/>
-    <w:lsdException w:name="Medium List 1 Accent 2" w:semiHidden="0" w:uiPriority="65" w:unhideWhenUsed="0"/>
-    <w:lsdException w:name="Medium List 2 Accent 2" w:semiHidden="0" w:uiPriority="66" w:unhideWhenUsed="0"/>
-    <w:lsdException w:name="Medium Grid 1 Accent 2" w:semiHidden="0" w:uiPriority="67" w:unhideWhenUsed="0"/>
-    <w:lsdException w:name="Medium Grid 2 Accent 2" w:semiHidden="0" w:uiPriority="68" w:unhideWhenUsed="0"/>
-    <w:lsdException w:name="Medium Grid 3 Accent 2" w:semiHidden="0" w:uiPriority="69" w:unhideWhenUsed="0"/>
-    <w:lsdException w:name="Dark List Accent 2" w:semiHidden="0" w:uiPriority="70" w:unhideWhenUsed="0"/>
-    <w:lsdException w:name="Colorful Shading Accent 2" w:semiHidden="0" w:uiPriority="71" w:unhideWhenUsed="0"/>
-    <w:lsdException w:name="Colorful List Accent 2" w:semiHidden="0" w:uiPriority="72" w:unhideWhenUsed="0"/>
-    <w:lsdException w:name="Colorful Grid Accent 2" w:semiHidden="0" w:uiPriority="73" w:unhideWhenUsed="0"/>
-    <w:lsdException w:name="Light Shading Accent 3" w:semiHidden="0" w:uiPriority="60" w:unhideWhenUsed="0"/>
-    <w:lsdException w:name="Light List Accent 3" w:semiHidden="0" w:uiPriority="61" w:unhideWhenUsed="0"/>
-    <w:lsdException w:name="Light Grid Accent 3" w:semiHidden="0" w:uiPriority="62" w:unhideWhenUsed="0"/>
-    <w:lsdException w:name="Medium Shading 1 Accent 3" w:semiHidden="0" w:uiPriority="63" w:unhideWhenUsed="0"/>
-    <w:lsdException w:name="Medium Shading 2 Accent 3" w:semiHidden="0" w:uiPriority="64" w:unhideWhenUsed="0"/>
-    <w:lsdException w:name="Medium List 1 Accent 3" w:semiHidden="0" w:uiPriority="65" w:unhideWhenUsed="0"/>
-    <w:lsdException w:name="Medium List 2 Accent 3" w:semiHidden="0" w:uiPriority="66" w:unhideWhenUsed="0"/>
-    <w:lsdException w:name="Medium Grid 1 Accent 3" w:semiHidden="0" w:uiPriority="67" w:unhideWhenUsed="0"/>
-    <w:lsdException w:name="Medium Grid 2 Accent 3" w:semiHidden="0" w:uiPriority="68" w:unhideWhenUsed="0"/>
-    <w:lsdException w:name="Medium Grid 3 Accent 3" w:semiHidden="0" w:uiPriority="69" w:unhideWhenUsed="0"/>
-    <w:lsdException w:name="Dark List Accent 3" w:semiHidden="0" w:uiPriority="70" w:unhideWhenUsed="0"/>
-    <w:lsdException w:name="Colorful Shading Accent 3" w:semiHidden="0" w:uiPriority="71" w:unhideWhenUsed="0"/>
-    <w:lsdException w:name="Colorful List Accent 3" w:semiHidden="0" w:uiPriority="72" w:unhideWhenUsed="0"/>
-    <w:lsdException w:name="Colorful Grid Accent 3" w:semiHidden="0" w:uiPriority="73" w:unhideWhenUsed="0"/>
-    <w:lsdException w:name="Light Shading Accent 4" w:semiHidden="0" w:uiPriority="60" w:unhideWhenUsed="0"/>
-    <w:lsdException w:name="Light List Accent 4" w:semiHidden="0" w:uiPriority="61" w:unhideWhenUsed="0"/>
-    <w:lsdException w:name="Light Grid Accent 4" w:semiHidden="0" w:uiPriority="62" w:unhideWhenUsed="0"/>
-    <w:lsdException w:name="Medium Shading 1 Accent 4" w:semiHidden="0" w:uiPriority="63" w:unhideWhenUsed="0"/>
-    <w:lsdException w:name="Medium Shading 2 Accent 4" w:semiHidden="0" w:uiPriority="64" w:unhideWhenUsed="0"/>
-    <w:lsdException w:name="Medium List 1 Accent 4" w:semiHidden="0" w:uiPriority="65" w:unhideWhenUsed="0"/>
-    <w:lsdException w:name="Medium List 2 Accent 4" w:semiHidden="0" w:uiPriority="66" w:unhideWhenUsed="0"/>
-    <w:lsdException w:name="Medium Grid 1 Accent 4" w:semiHidden="0" w:uiPriority="67" w:unhideWhenUsed="0"/>
-    <w:lsdException w:name="Medium Grid 2 Accent 4" w:semiHidden="0" w:uiPriority="68" w:unhideWhenUsed="0"/>
-    <w:lsdException w:name="Medium Grid 3 Accent 4" w:semiHidden="0" w:uiPriority="69" w:unhideWhenUsed="0"/>
-    <w:lsdException w:name="Dark List Accent 4" w:semiHidden="0" w:uiPriority="70" w:unhideWhenUsed="0"/>
-    <w:lsdException w:name="Colorful Shading Accent 4" w:semiHidden="0" w:uiPriority="71" w:unhideWhenUsed="0"/>
-    <w:lsdException w:name="Colorful List Accent 4" w:semiHidden="0" w:uiPriority="72" w:unhideWhenUsed="0"/>
-    <w:lsdException w:name="Colorful Grid Accent 4" w:semiHidden="0" w:uiPriority="73" w:unhideWhenUsed="0"/>
-    <w:lsdException w:name="Light Shading Accent 5" w:semiHidden="0" w:uiPriority="60" w:unhideWhenUsed="0"/>
-    <w:lsdException w:name="Light List Accent 5" w:semiHidden="0" w:uiPriority="61" w:unhideWhenUsed="0"/>
-    <w:lsdException w:name="Light Grid Accent 5" w:semiHidden="0" w:uiPriority="62" w:unhideWhenUsed="0"/>
-    <w:lsdException w:name="Medium Shading 1 Accent 5" w:semiHidden="0" w:uiPriority="63" w:unhideWhenUsed="0"/>
-    <w:lsdException w:name="Medium Shading 2 Accent 5" w:semiHidden="0" w:uiPriority="64" w:unhideWhenUsed="0"/>
-    <w:lsdException w:name="Medium List 1 Accent 5" w:semiHidden="0" w:uiPriority="65" w:unhideWhenUsed="0"/>
-    <w:lsdException w:name="Medium List 2 Accent 5" w:semiHidden="0" w:uiPriority="66" w:unhideWhenUsed="0"/>
-    <w:lsdException w:name="Medium Grid 1 Accent 5" w:semiHidden="0" w:uiPriority="67" w:unhideWhenUsed="0"/>
-    <w:lsdException w:name="Medium Grid 2 Accent 5" w:semiHidden="0" w:uiPriority="68" w:unhideWhenUsed="0"/>
-    <w:lsdException w:name="Medium Grid 3 Accent 5" w:semiHidden="0" w:uiPriority="69" w:unhideWhenUsed="0"/>
-    <w:lsdException w:name="Dark List Accent 5" w:semiHidden="0" w:uiPriority="70" w:unhideWhenUsed="0"/>
-    <w:lsdException w:name="Colorful Shading Accent 5" w:semiHidden="0" w:uiPriority="71" w:unhideWhenUsed="0"/>
-    <w:lsdException w:name="Colorful List Accent 5" w:semiHidden="0" w:uiPriority="72" w:unhideWhenUsed="0"/>
-    <w:lsdException w:name="Colorful Grid Accent 5" w:semiHidden="0" w:uiPriority="73" w:unhideWhenUsed="0"/>
-    <w:lsdException w:name="Light Shading Accent 6" w:semiHidden="0" w:uiPriority="60" w:unhideWhenUsed="0"/>
-    <w:lsdException w:name="Light List Accent 6" w:semiHidden="0" w:uiPriority="61" w:unhideWhenUsed="0"/>
-    <w:lsdException w:name="Light Grid Accent 6" w:semiHidden="0" w:uiPriority="62" w:unhideWhenUsed="0"/>
-    <w:lsdException w:name="Medium Shading 1 Accent 6" w:semiHidden="0" w:uiPriority="63" w:unhideWhenUsed="0"/>
-    <w:lsdException w:name="Medium Shading 2 Accent 6" w:semiHidden="0" w:uiPriority="64" w:unhideWhenUsed="0"/>
-    <w:lsdException w:name="Medium List 1 Accent 6" w:semiHidden="0" w:uiPriority="65" w:unhideWhenUsed="0"/>
-    <w:lsdException w:name="Medium List 2 Accent 6" w:semiHidden="0" w:uiPriority="66" w:unhideWhenUsed="0"/>
-    <w:lsdException w:name="Medium Grid 1 Accent 6" w:semiHidden="0" w:uiPriority="67" w:unhideWhenUsed="0"/>
-    <w:lsdException w:name="Medium Grid 2 Accent 6" w:semiHidden="0" w:uiPriority="68" w:unhideWhenUsed="0"/>
-    <w:lsdException w:name="Medium Grid 3 Accent 6" w:semiHidden="0" w:uiPriority="69" w:unhideWhenUsed="0"/>
-    <w:lsdException w:name="Dark List Accent 6" w:semiHidden="0" w:uiPriority="70" w:unhideWhenUsed="0"/>
-    <w:lsdException w:name="Colorful Shading Accent 6" w:semiHidden="0" w:uiPriority="71" w:unhideWhenUsed="0"/>
-    <w:lsdException w:name="Colorful List Accent 6" w:semiHidden="0" w:uiPriority="72" w:unhideWhenUsed="0"/>
-    <w:lsdException w:name="Colorful Grid Accent 6" w:semiHidden="0" w:uiPriority="73" w:unhideWhenUsed="0"/>
-    <w:lsdException w:name="Subtle Emphasis" w:semiHidden="0" w:uiPriority="19" w:unhideWhenUsed="0" w:qFormat="1"/>
-    <w:lsdException w:name="Intense Emphasis" w:semiHidden="0" w:uiPriority="21" w:unhideWhenUsed="0" w:qFormat="1"/>
-    <w:lsdException w:name="Subtle Reference" w:semiHidden="0" w:uiPriority="31" w:unhideWhenUsed="0" w:qFormat="1"/>
-    <w:lsdException w:name="Intense Reference" w:semiHidden="0" w:uiPriority="32" w:unhideWhenUsed="0" w:qFormat="1"/>
-    <w:lsdException w:name="Book Title" w:semiHidden="0" w:uiPriority="33" w:unhideWhenUsed="0" w:qFormat="1"/>
-    <w:lsdException w:name="Bibliography" w:uiPriority="37"/>
-    <w:lsdException w:name="TOC Heading" w:uiPriority="39" w:qFormat="1"/>
-  </w:latentStyles>
-  <w:style w:type="paragraph" w:default="1" w:styleId="Normal">
-    <w:name w:val="Normal"/>
-    <w:qFormat/>
-    <w:rsid w:val="00F84978"/>
-    <w:rPr>
-      <w:rFonts w:ascii="Calibri" w:eastAsia="Calibri" w:hAnsi="Calibri"/>
-      <w:color w:val="00000A"/>
-      <w:sz w:val="24"/>
-    </w:rPr>
-  </w:style>
-  <w:style w:type="paragraph" w:styleId="Heading1">
-    <w:name w:val="heading 1"/>
-    <w:basedOn w:val="Normal"/>
-    <w:next w:val="Normal"/>
-    <w:link w:val="Heading1Char"/>
-    <w:uiPriority w:val="9"/>
-    <w:qFormat/>
-    <w:rsid w:val="0071008E"/>
-    <w:pPr>
-      <w:keepNext/>
-      <w:keepLines/>
-      <w:spacing w:before="240"/>
-      <w:outlineLvl w:val="0"/>
-    </w:pPr>
-    <w:rPr>
-      <w:rFonts w:asciiTheme="majorHAnsi" w:eastAsiaTheme="majorEastAsia" w:hAnsiTheme="majorHAnsi" w:cstheme="majorBidi"/>
-      <w:color w:val="2F5496" w:themeColor="accent1" w:themeShade="BF"/>
-      <w:sz w:val="32"/>
-      <w:szCs w:val="32"/>
-    </w:rPr>
-  </w:style>
-  <w:style w:type="paragraph" w:styleId="Heading2">
-    <w:name w:val="heading 2"/>
-    <w:basedOn w:val="Normal"/>
-    <w:next w:val="Normal"/>
-    <w:link w:val="Heading2Char"/>
-    <w:uiPriority w:val="9"/>
-    <w:semiHidden/>
-    <w:unhideWhenUsed/>
-    <w:qFormat/>
-    <w:rsid w:val="0040774B"/>
-    <w:pPr>
-      <w:keepNext/>
-      <w:keepLines/>
-      <w:spacing w:before="40"/>
-      <w:outlineLvl w:val="1"/>
-    </w:pPr>
-    <w:rPr>
-      <w:rFonts w:asciiTheme="majorHAnsi" w:eastAsiaTheme="majorEastAsia" w:hAnsiTheme="majorHAnsi" w:cstheme="majorBidi"/>
-      <w:color w:val="2F5496" w:themeColor="accent1" w:themeShade="BF"/>
-      <w:sz w:val="26"/>
-      <w:szCs w:val="26"/>
-    </w:rPr>
-  </w:style>
-  <w:style w:type="paragraph" w:styleId="Heading3">
-    <w:name w:val="heading 3"/>
-    <w:basedOn w:val="Normal"/>
-    <w:next w:val="Normal"/>
-    <w:link w:val="Heading3Char"/>
-    <w:uiPriority w:val="9"/>
-    <w:semiHidden/>
-    <w:unhideWhenUsed/>
-    <w:qFormat/>
-    <w:rsid w:val="0040774B"/>
-    <w:pPr>
-      <w:keepNext/>
-      <w:keepLines/>
-      <w:spacing w:before="40"/>
-      <w:outlineLvl w:val="2"/>
-    </w:pPr>
-    <w:rPr>
-      <w:rFonts w:asciiTheme="majorHAnsi" w:eastAsiaTheme="majorEastAsia" w:hAnsiTheme="majorHAnsi" w:cstheme="majorBidi"/>
-      <w:color w:val="1F3763" w:themeColor="accent1" w:themeShade="7F"/>
-    </w:rPr>
-  </w:style>
-  <w:style w:type="paragraph" w:styleId="Heading4">
-    <w:name w:val="heading 4"/>
-    <w:basedOn w:val="Normal"/>
-    <w:next w:val="Normal"/>
-    <w:link w:val="Heading4Char"/>
-    <w:uiPriority w:val="9"/>
-    <w:semiHidden/>
-    <w:unhideWhenUsed/>
-    <w:qFormat/>
-    <w:rsid w:val="0040774B"/>
-    <w:pPr>
-      <w:keepNext/>
-      <w:keepLines/>
-      <w:spacing w:before="40"/>
-      <w:outlineLvl w:val="3"/>
-    </w:pPr>
-    <w:rPr>
-      <w:rFonts w:asciiTheme="majorHAnsi" w:eastAsiaTheme="majorEastAsia" w:hAnsiTheme="majorHAnsi" w:cstheme="majorBidi"/>
-      <w:i/>
-      <w:iCs/>
-      <w:color w:val="2F5496" w:themeColor="accent1" w:themeShade="BF"/>
-    </w:rPr>
-  </w:style>
-  <w:style w:type="character" w:default="1" w:styleId="DefaultParagraphFont">
-    <w:name w:val="Default Paragraph Font"/>
-    <w:uiPriority w:val="1"/>
-    <w:semiHidden/>
-    <w:unhideWhenUsed/>
-  </w:style>
-  <w:style w:type="table" w:default="1" w:styleId="TableNormal">
-    <w:name w:val="Normal Table"/>
-    <w:uiPriority w:val="99"/>
-    <w:semiHidden/>
-    <w:unhideWhenUsed/>
-    <w:tblPr>
-      <w:tblInd w:w="0" w:type="dxa"/>
-      <w:tblCellMar>
-        <w:top w:w="0" w:type="dxa"/>
-        <w:left w:w="108" w:type="dxa"/>
-        <w:bottom w:w="0" w:type="dxa"/>
-        <w:right w:w="108" w:type="dxa"/>
-      </w:tblCellMar>
-    </w:tblPr>
-  </w:style>
-  <w:style w:type="numbering" w:default="1" w:styleId="NoList">
-    <w:name w:val="No List"/>
-    <w:uiPriority w:val="99"/>
-    <w:semiHidden/>
-    <w:unhideWhenUsed/>
-  </w:style>
-  <w:style w:type="character" w:customStyle="1" w:styleId="TitleChar">
-    <w:name w:val="Title Char"/>
-    <w:basedOn w:val="DefaultParagraphFont"/>
-    <w:link w:val="Title"/>
-    <w:uiPriority w:val="10"/>
-    <w:qFormat/>
-    <w:rsid w:val="0071008E"/>
-    <w:rPr>
-      <w:rFonts w:asciiTheme="majorHAnsi" w:eastAsiaTheme="majorEastAsia" w:hAnsiTheme="majorHAnsi" w:cstheme="majorBidi"/>
-      <w:spacing w:val="-10"/>
-      <w:kern w:val="2"/>
-      <w:sz w:val="56"/>
-      <w:szCs w:val="56"/>
-    </w:rPr>
-  </w:style>
-  <w:style w:type="character" w:customStyle="1" w:styleId="Heading1Char">
-    <w:name w:val="Heading 1 Char"/>
-    <w:basedOn w:val="DefaultParagraphFont"/>
-    <w:link w:val="Heading1"/>
-    <w:uiPriority w:val="9"/>
-    <w:qFormat/>
-    <w:rsid w:val="0071008E"/>
-    <w:rPr>
-      <w:rFonts w:asciiTheme="majorHAnsi" w:eastAsiaTheme="majorEastAsia" w:hAnsiTheme="majorHAnsi" w:cstheme="majorBidi"/>
-      <w:color w:val="2F5496" w:themeColor="accent1" w:themeShade="BF"/>
-      <w:sz w:val="32"/>
-      <w:szCs w:val="32"/>
-    </w:rPr>
-  </w:style>
-  <w:style w:type="character" w:customStyle="1" w:styleId="NumberingSymbols">
-    <w:name w:val="Numbering Symbols"/>
-    <w:qFormat/>
-  </w:style>
-  <w:style w:type="paragraph" w:customStyle="1" w:styleId="Heading">
-    <w:name w:val="Heading"/>
-    <w:basedOn w:val="Normal"/>
-    <w:next w:val="BodyText"/>
-    <w:qFormat/>
-    <w:pPr>
-      <w:keepNext/>
-      <w:spacing w:before="240" w:after="120"/>
-    </w:pPr>
-    <w:rPr>
-      <w:rFonts w:ascii="Liberation Sans" w:eastAsia="WenQuanYi Micro Hei" w:hAnsi="Liberation Sans" w:cs="Lohit Devanagari"/>
-      <w:sz w:val="28"/>
-      <w:szCs w:val="28"/>
-    </w:rPr>
-  </w:style>
-  <w:style w:type="paragraph" w:styleId="BodyText">
-    <w:name w:val="Body Text"/>
-    <w:basedOn w:val="Normal"/>
-    <w:pPr>
-      <w:spacing w:after="140" w:line="276" w:lineRule="auto"/>
-    </w:pPr>
-  </w:style>
-  <w:style w:type="paragraph" w:styleId="List">
-    <w:name w:val="List"/>
-    <w:basedOn w:val="BodyText"/>
-    <w:rPr>
-      <w:rFonts w:cs="Lohit Devanagari"/>
-    </w:rPr>
-  </w:style>
-  <w:style w:type="paragraph" w:styleId="Caption">
-    <w:name w:val="caption"/>
-    <w:basedOn w:val="Normal"/>
-    <w:qFormat/>
-    <w:pPr>
-      <w:suppressLineNumbers/>
-      <w:spacing w:before="120" w:after="120"/>
-    </w:pPr>
-    <w:rPr>
-      <w:rFonts w:cs="Lohit Devanagari"/>
-      <w:i/>
-      <w:iCs/>
-    </w:rPr>
-  </w:style>
-  <w:style w:type="paragraph" w:customStyle="1" w:styleId="Index">
-    <w:name w:val="Index"/>
-    <w:basedOn w:val="Normal"/>
-    <w:qFormat/>
-    <w:pPr>
-      <w:suppressLineNumbers/>
-    </w:pPr>
-    <w:rPr>
-      <w:rFonts w:cs="Lohit Devanagari"/>
-    </w:rPr>
-  </w:style>
-  <w:style w:type="paragraph" w:styleId="Title">
-    <w:name w:val="Title"/>
-    <w:basedOn w:val="Normal"/>
-    <w:next w:val="Normal"/>
-    <w:link w:val="TitleChar"/>
-    <w:uiPriority w:val="10"/>
-    <w:qFormat/>
-    <w:rsid w:val="0071008E"/>
-    <w:pPr>
-      <w:contextualSpacing/>
-    </w:pPr>
-    <w:rPr>
-      <w:rFonts w:asciiTheme="majorHAnsi" w:eastAsiaTheme="majorEastAsia" w:hAnsiTheme="majorHAnsi" w:cstheme="majorBidi"/>
-      <w:spacing w:val="-10"/>
-      <w:kern w:val="2"/>
-      <w:sz w:val="56"/>
-      <w:szCs w:val="56"/>
-    </w:rPr>
-  </w:style>
-  <w:style w:type="paragraph" w:styleId="ListParagraph">
-    <w:name w:val="List Paragraph"/>
-    <w:basedOn w:val="Normal"/>
-    <w:uiPriority w:val="34"/>
-    <w:qFormat/>
-    <w:rsid w:val="00664F26"/>
-    <w:pPr>
-      <w:ind w:left="720"/>
-      <w:contextualSpacing/>
-    </w:pPr>
-  </w:style>
-  <w:style w:type="paragraph" w:styleId="TOC1">
-    <w:name w:val="toc 1"/>
-    <w:basedOn w:val="Normal"/>
-    <w:next w:val="Normal"/>
-    <w:autoRedefine/>
-    <w:uiPriority w:val="39"/>
-    <w:unhideWhenUsed/>
-    <w:rsid w:val="009E53D3"/>
-    <w:pPr>
-      <w:spacing w:after="100"/>
-    </w:pPr>
-  </w:style>
-  <w:style w:type="character" w:styleId="Hyperlink">
-    <w:name w:val="Hyperlink"/>
-    <w:basedOn w:val="DefaultParagraphFont"/>
-    <w:uiPriority w:val="99"/>
-    <w:unhideWhenUsed/>
-    <w:rsid w:val="009E53D3"/>
-    <w:rPr>
-      <w:color w:val="0563C1" w:themeColor="hyperlink"/>
-      <w:u w:val="single"/>
-    </w:rPr>
-  </w:style>
-  <w:style w:type="paragraph" w:styleId="Header">
-    <w:name w:val="header"/>
-    <w:basedOn w:val="Normal"/>
-    <w:link w:val="HeaderChar"/>
-    <w:uiPriority w:val="99"/>
-    <w:unhideWhenUsed/>
-    <w:rsid w:val="009E53D3"/>
-    <w:pPr>
-      <w:tabs>
-        <w:tab w:val="center" w:pos="4680"/>
-        <w:tab w:val="right" w:pos="9360"/>
-      </w:tabs>
-    </w:pPr>
-  </w:style>
-  <w:style w:type="character" w:customStyle="1" w:styleId="HeaderChar">
-    <w:name w:val="Header Char"/>
-    <w:basedOn w:val="DefaultParagraphFont"/>
-    <w:link w:val="Header"/>
-    <w:uiPriority w:val="99"/>
-    <w:rsid w:val="009E53D3"/>
-    <w:rPr>
-      <w:rFonts w:ascii="Calibri" w:eastAsia="Calibri" w:hAnsi="Calibri"/>
-      <w:color w:val="00000A"/>
-      <w:sz w:val="24"/>
-    </w:rPr>
-  </w:style>
-  <w:style w:type="paragraph" w:styleId="Footer">
-    <w:name w:val="footer"/>
-    <w:basedOn w:val="Normal"/>
-    <w:link w:val="FooterChar"/>
-    <w:uiPriority w:val="99"/>
-    <w:unhideWhenUsed/>
-    <w:rsid w:val="009E53D3"/>
-    <w:pPr>
-      <w:tabs>
-        <w:tab w:val="center" w:pos="4680"/>
-        <w:tab w:val="right" w:pos="9360"/>
-      </w:tabs>
-    </w:pPr>
-  </w:style>
-  <w:style w:type="character" w:customStyle="1" w:styleId="FooterChar">
-    <w:name w:val="Footer Char"/>
-    <w:basedOn w:val="DefaultParagraphFont"/>
-    <w:link w:val="Footer"/>
-    <w:uiPriority w:val="99"/>
-    <w:rsid w:val="009E53D3"/>
-    <w:rPr>
-      <w:rFonts w:ascii="Calibri" w:eastAsia="Calibri" w:hAnsi="Calibri"/>
-      <w:color w:val="00000A"/>
-      <w:sz w:val="24"/>
-    </w:rPr>
-  </w:style>
-  <w:style w:type="paragraph" w:customStyle="1" w:styleId="Head1">
-    <w:name w:val="Head 1"/>
-    <w:basedOn w:val="Normal"/>
-    <w:autoRedefine/>
-    <w:qFormat/>
-    <w:rsid w:val="0040774B"/>
-    <w:rPr>
-      <w:rFonts w:ascii="Liberation Serif" w:hAnsi="Liberation Serif"/>
-      <w:b/>
-      <w:bCs/>
-      <w:color w:val="000000"/>
-      <w:sz w:val="28"/>
-      <w:szCs w:val="22"/>
-    </w:rPr>
-  </w:style>
-  <w:style w:type="paragraph" w:customStyle="1" w:styleId="Head2">
-    <w:name w:val="Head 2"/>
-    <w:basedOn w:val="Normal"/>
-    <w:autoRedefine/>
-    <w:qFormat/>
-    <w:rsid w:val="0040774B"/>
-    <w:rPr>
-      <w:rFonts w:ascii="Liberation Serif" w:hAnsi="Liberation Serif"/>
-      <w:b/>
-      <w:bCs/>
-      <w:color w:val="000000"/>
-      <w:szCs w:val="22"/>
-    </w:rPr>
-  </w:style>
-  <w:style w:type="paragraph" w:customStyle="1" w:styleId="Head3">
-    <w:name w:val="Head 3"/>
-    <w:basedOn w:val="Normal"/>
-    <w:autoRedefine/>
-    <w:qFormat/>
-    <w:rsid w:val="0040774B"/>
-    <w:rPr>
-      <w:rFonts w:ascii="Liberation Serif" w:hAnsi="Liberation Serif"/>
-      <w:b/>
-      <w:bCs/>
-      <w:color w:val="000000"/>
-      <w:sz w:val="22"/>
-      <w:szCs w:val="22"/>
-    </w:rPr>
-  </w:style>
-  <w:style w:type="paragraph" w:customStyle="1" w:styleId="Head4">
-    <w:name w:val="Head 4"/>
-    <w:basedOn w:val="Normal"/>
-    <w:autoRedefine/>
-    <w:qFormat/>
-    <w:rsid w:val="0040774B"/>
-    <w:rPr>
-      <w:rFonts w:ascii="Liberation Serif" w:hAnsi="Liberation Serif"/>
-      <w:color w:val="000000"/>
-      <w:sz w:val="22"/>
-      <w:szCs w:val="22"/>
-      <w:u w:val="single"/>
-    </w:rPr>
-  </w:style>
-  <w:style w:type="character" w:customStyle="1" w:styleId="Heading2Char">
-    <w:name w:val="Heading 2 Char"/>
-    <w:basedOn w:val="DefaultParagraphFont"/>
-    <w:link w:val="Heading2"/>
-    <w:uiPriority w:val="9"/>
-    <w:semiHidden/>
-    <w:rsid w:val="0040774B"/>
-    <w:rPr>
-      <w:rFonts w:asciiTheme="majorHAnsi" w:eastAsiaTheme="majorEastAsia" w:hAnsiTheme="majorHAnsi" w:cstheme="majorBidi"/>
-      <w:color w:val="2F5496" w:themeColor="accent1" w:themeShade="BF"/>
-      <w:sz w:val="26"/>
-      <w:szCs w:val="26"/>
-    </w:rPr>
-  </w:style>
-  <w:style w:type="character" w:customStyle="1" w:styleId="Heading3Char">
-    <w:name w:val="Heading 3 Char"/>
-    <w:basedOn w:val="DefaultParagraphFont"/>
-    <w:link w:val="Heading3"/>
-    <w:uiPriority w:val="9"/>
-    <w:semiHidden/>
-    <w:rsid w:val="0040774B"/>
-    <w:rPr>
-      <w:rFonts w:asciiTheme="majorHAnsi" w:eastAsiaTheme="majorEastAsia" w:hAnsiTheme="majorHAnsi" w:cstheme="majorBidi"/>
-      <w:color w:val="1F3763" w:themeColor="accent1" w:themeShade="7F"/>
-      <w:sz w:val="24"/>
-    </w:rPr>
-  </w:style>
-  <w:style w:type="character" w:customStyle="1" w:styleId="Heading4Char">
-    <w:name w:val="Heading 4 Char"/>
-    <w:basedOn w:val="DefaultParagraphFont"/>
-    <w:link w:val="Heading4"/>
-    <w:uiPriority w:val="9"/>
-    <w:semiHidden/>
-    <w:rsid w:val="0040774B"/>
-    <w:rPr>
-      <w:rFonts w:asciiTheme="majorHAnsi" w:eastAsiaTheme="majorEastAsia" w:hAnsiTheme="majorHAnsi" w:cstheme="majorBidi"/>
-      <w:i/>
-      <w:iCs/>
-      <w:color w:val="2F5496" w:themeColor="accent1" w:themeShade="BF"/>
-      <w:sz w:val="24"/>
-    </w:rPr>
-  </w:style>
-  <w:style w:type="paragraph" w:styleId="TOC2">
-    <w:name w:val="toc 2"/>
-    <w:basedOn w:val="Normal"/>
-    <w:next w:val="Normal"/>
-    <w:autoRedefine/>
-    <w:uiPriority w:val="39"/>
-    <w:unhideWhenUsed/>
-    <w:rsid w:val="0040774B"/>
-    <w:pPr>
-      <w:spacing w:after="100"/>
-      <w:ind w:left="240"/>
-    </w:pPr>
-  </w:style>
-  <w:style w:type="paragraph" w:styleId="TOC3">
-    <w:name w:val="toc 3"/>
-    <w:basedOn w:val="Normal"/>
-    <w:next w:val="Normal"/>
-    <w:autoRedefine/>
-    <w:uiPriority w:val="39"/>
-    <w:unhideWhenUsed/>
-    <w:rsid w:val="0040774B"/>
-    <w:pPr>
-      <w:spacing w:after="100"/>
-      <w:ind w:left="480"/>
-    </w:pPr>
-  </w:style>
-  <w:style w:type="paragraph" w:styleId="TOC4">
-    <w:name w:val="toc 4"/>
-    <w:basedOn w:val="Normal"/>
-    <w:next w:val="Normal"/>
-    <w:autoRedefine/>
-    <w:uiPriority w:val="39"/>
-    <w:unhideWhenUsed/>
-    <w:rsid w:val="0040774B"/>
-    <w:pPr>
-      <w:spacing w:after="100"/>
-      <w:ind w:left="720"/>
-    </w:pPr>
-  </w:style>
-  <w:style w:type="paragraph" w:customStyle="1" w:styleId="Head5">
-    <w:name w:val="Head 5"/>
-    <w:basedOn w:val="Head4"/>
-    <w:autoRedefine/>
-    <w:qFormat/>
-    <w:rsid w:val="008127B8"/>
-    <w:rPr>
-      <w:i/>
-    </w:rPr>
-  </w:style>
-  <w:style w:type="paragraph" w:styleId="TOC5">
-    <w:name w:val="toc 5"/>
-    <w:basedOn w:val="Normal"/>
-    <w:next w:val="Normal"/>
-    <w:autoRedefine/>
-    <w:uiPriority w:val="39"/>
-    <w:unhideWhenUsed/>
-    <w:rsid w:val="008127B8"/>
-    <w:pPr>
-      <w:spacing w:after="100"/>
-      <w:ind w:left="960"/>
-    </w:pPr>
-  </w:style>
-  <w:style w:type="character" w:styleId="PageNumber">
-    <w:name w:val="page number"/>
-    <w:basedOn w:val="DefaultParagraphFont"/>
-    <w:uiPriority w:val="99"/>
-    <w:semiHidden/>
-    <w:unhideWhenUsed/>
-    <w:rsid w:val="00227F5A"/>
-  </w:style>
-  <w:style w:type="paragraph" w:styleId="BalloonText">
-    <w:name w:val="Balloon Text"/>
-    <w:basedOn w:val="Normal"/>
-    <w:link w:val="BalloonTextChar"/>
-    <w:uiPriority w:val="99"/>
-    <w:semiHidden/>
-    <w:unhideWhenUsed/>
-    <w:rsid w:val="00237416"/>
-    <w:rPr>
-      <w:rFonts w:ascii="Tahoma" w:hAnsi="Tahoma" w:cs="Tahoma"/>
-      <w:sz w:val="16"/>
-      <w:szCs w:val="16"/>
-    </w:rPr>
-  </w:style>
-  <w:style w:type="character" w:customStyle="1" w:styleId="BalloonTextChar">
-    <w:name w:val="Balloon Text Char"/>
-    <w:basedOn w:val="DefaultParagraphFont"/>
-    <w:link w:val="BalloonText"/>
-    <w:uiPriority w:val="99"/>
-    <w:semiHidden/>
-    <w:rsid w:val="00237416"/>
-    <w:rPr>
-      <w:rFonts w:ascii="Tahoma" w:eastAsia="Calibri" w:hAnsi="Tahoma" w:cs="Tahoma"/>
-      <w:color w:val="00000A"/>
-      <w:sz w:val="16"/>
-      <w:szCs w:val="16"/>
-    </w:rPr>
-  </w:style>
-</w:styles>
-</file>
-
-<file path=word/stylesWithEffects.xml><?xml version="1.0" encoding="utf-8"?>
-<w:styles xmlns:wpc="http://schemas.microsoft.com/office/word/2010/wordprocessingCanvas" xmlns:mc="http://schemas.openxmlformats.org/markup-compatibility/2006" xmlns:o="urn:schemas-microsoft-com:office:office" xmlns:r="http://schemas.openxmlformats.org/officeDocument/2006/relationships" xmlns:m="http://schemas.openxmlformats.org/officeDocument/2006/math" xmlns:v="urn:schemas-microsoft-com:vml" xmlns:wp14="http://schemas.microsoft.com/office/word/2010/wordprocessingDrawing" xmlns:wp="http://schemas.openxmlformats.org/drawingml/2006/wordprocessingDrawing" xmlns:w10="urn:schemas-microsoft-com:office:word" xmlns:w="http://schemas.openxmlformats.org/wordprocessingml/2006/main" xmlns:w14="http://schemas.microsoft.com/office/word/2010/wordml" xmlns:wpg="http://schemas.microsoft.com/office/word/2010/wordprocessingGroup" xmlns:wpi="http://schemas.microsoft.com/office/word/2010/wordprocessingInk" xmlns:wne="http://schemas.microsoft.com/office/word/2006/wordml" xmlns:wps="http://schemas.microsoft.com/office/word/2010/wordprocessingShape" mc:Ignorable="w14 wp14">
-  <w:docDefaults>
-    <w:rPrDefault>
-      <w:rPr>
-        <w:rFonts w:asciiTheme="minorHAnsi" w:eastAsiaTheme="minorHAnsi" w:hAnsiTheme="minorHAnsi" w:cstheme="minorBidi"/>
-        <w:szCs w:val="24"/>
-        <w:lang w:val="en-US" w:eastAsia="en-US" w:bidi="ar-SA"/>
-      </w:rPr>
-    </w:rPrDefault>
-    <w:pPrDefault/>
-  </w:docDefaults>
-  <w:latentStyles w:defLockedState="0" w:defUIPriority="99" w:defSemiHidden="1" w:defUnhideWhenUsed="1" w:defQFormat="0" w:count="267">
-    <w:lsdException w:name="Normal" w:semiHidden="0" w:uiPriority="0" w:unhideWhenUsed="0" w:qFormat="1"/>
-    <w:lsdException w:name="heading 1" w:semiHidden="0" w:uiPriority="9" w:unhideWhenUsed="0" w:qFormat="1"/>
-    <w:lsdException w:name="heading 2" w:uiPriority="9" w:qFormat="1"/>
-    <w:lsdException w:name="heading 3" w:uiPriority="9" w:qFormat="1"/>
-    <w:lsdException w:name="heading 4" w:uiPriority="9" w:qFormat="1"/>
-    <w:lsdException w:name="heading 5" w:uiPriority="9" w:qFormat="1"/>
-    <w:lsdException w:name="heading 6" w:uiPriority="9" w:qFormat="1"/>
-    <w:lsdException w:name="heading 7" w:uiPriority="9" w:qFormat="1"/>
-    <w:lsdException w:name="heading 8" w:uiPriority="9" w:qFormat="1"/>
-    <w:lsdException w:name="heading 9" w:uiPriority="9" w:qFormat="1"/>
-    <w:lsdException w:name="toc 1" w:uiPriority="39"/>
-    <w:lsdException w:name="toc 2" w:uiPriority="39"/>
-    <w:lsdException w:name="toc 3" w:uiPriority="39"/>
-    <w:lsdException w:name="toc 4" w:uiPriority="39"/>
-    <w:lsdException w:name="toc 5" w:uiPriority="39"/>
-    <w:lsdException w:name="toc 6" w:uiPriority="39"/>
-    <w:lsdException w:name="toc 7" w:uiPriority="39"/>
-    <w:lsdException w:name="toc 8" w:uiPriority="39"/>
-    <w:lsdException w:name="toc 9" w:uiPriority="39"/>
-    <w:lsdException w:name="caption" w:uiPriority="35" w:qFormat="1"/>
-    <w:lsdException w:name="Title" w:semiHidden="0" w:uiPriority="10" w:unhideWhenUsed="0" w:qFormat="1"/>
-    <w:lsdException w:name="Default Paragraph Font" w:uiPriority="1"/>
-    <w:lsdException w:name="Subtitle" w:semiHidden="0" w:uiPriority="11" w:unhideWhenUsed="0" w:qFormat="1"/>
-    <w:lsdException w:name="Strong" w:semiHidden="0" w:uiPriority="22" w:unhideWhenUsed="0" w:qFormat="1"/>
-    <w:lsdException w:name="Emphasis" w:semiHidden="0" w:uiPriority="20" w:unhideWhenUsed="0" w:qFormat="1"/>
-    <w:lsdException w:name="Table Grid" w:semiHidden="0" w:uiPriority="39" w:unhideWhenUsed="0"/>
-    <w:lsdException w:name="Placeholder Text" w:unhideWhenUsed="0"/>
-    <w:lsdException w:name="No Spacing" w:semiHidden="0" w:uiPriority="1" w:unhideWhenUsed="0" w:qFormat="1"/>
-    <w:lsdException w:name="Light Shading" w:semiHidden="0" w:uiPriority="60" w:unhideWhenUsed="0"/>
-    <w:lsdException w:name="Light List" w:semiHidden="0" w:uiPriority="61" w:unhideWhenUsed="0"/>
-    <w:lsdException w:name="Light Grid" w:semiHidden="0" w:uiPriority="62" w:unhideWhenUsed="0"/>
-    <w:lsdException w:name="Medium Shading 1" w:semiHidden="0" w:uiPriority="63" w:unhideWhenUsed="0"/>
-    <w:lsdException w:name="Medium Shading 2" w:semiHidden="0" w:uiPriority="64" w:unhideWhenUsed="0"/>
-    <w:lsdException w:name="Medium List 1" w:semiHidden="0" w:uiPriority="65" w:unhideWhenUsed="0"/>
-    <w:lsdException w:name="Medium List 2" w:semiHidden="0" w:uiPriority="66" w:unhideWhenUsed="0"/>
-    <w:lsdException w:name="Medium Grid 1" w:semiHidden="0" w:uiPriority="67" w:unhideWhenUsed="0"/>
-    <w:lsdException w:name="Medium Grid 2" w:semiHidden="0" w:uiPriority="68" w:unhideWhenUsed="0"/>
-    <w:lsdException w:name="Medium Grid 3" w:semiHidden="0" w:uiPriority="69" w:unhideWhenUsed="0"/>
-    <w:lsdException w:name="Dark List" w:semiHidden="0" w:uiPriority="70" w:unhideWhenUsed="0"/>
-    <w:lsdException w:name="Colorful Shading" w:semiHidden="0" w:uiPriority="71" w:unhideWhenUsed="0"/>
-    <w:lsdException w:name="Colorful List" w:semiHidden="0" w:uiPriority="72" w:unhideWhenUsed="0"/>
-    <w:lsdException w:name="Colorful Grid" w:semiHidden="0" w:uiPriority="73" w:unhideWhenUsed="0"/>
-    <w:lsdException w:name="Light Shading Accent 1" w:semiHidden="0" w:uiPriority="60" w:unhideWhenUsed="0"/>
-    <w:lsdException w:name="Light List Accent 1" w:semiHidden="0" w:uiPriority="61" w:unhideWhenUsed="0"/>
-    <w:lsdException w:name="Light Grid Accent 1" w:semiHidden="0" w:uiPriority="62" w:unhideWhenUsed="0"/>
-    <w:lsdException w:name="Medium Shading 1 Accent 1" w:semiHidden="0" w:uiPriority="63" w:unhideWhenUsed="0"/>
-    <w:lsdException w:name="Medium Shading 2 Accent 1" w:semiHidden="0" w:uiPriority="64" w:unhideWhenUsed="0"/>
-    <w:lsdException w:name="Medium List 1 Accent 1" w:semiHidden="0" w:uiPriority="65" w:unhideWhenUsed="0"/>
-    <w:lsdException w:name="Revision" w:unhideWhenUsed="0"/>
-    <w:lsdException w:name="List Paragraph" w:semiHidden="0" w:uiPriority="34" w:unhideWhenUsed="0" w:qFormat="1"/>
-    <w:lsdException w:name="Quote" w:semiHidden="0" w:uiPriority="29" w:unhideWhenUsed="0" w:qFormat="1"/>
-    <w:lsdException w:name="Intense Quote" w:semiHidden="0" w:uiPriority="30" w:unhideWhenUsed="0" w:qFormat="1"/>
-    <w:lsdException w:name="Medium List 2 Accent 1" w:semiHidden="0" w:uiPriority="66" w:unhideWhenUsed="0"/>
-    <w:lsdException w:name="Medium Grid 1 Accent 1" w:semiHidden="0" w:uiPriority="67" w:unhideWhenUsed="0"/>
-    <w:lsdException w:name="Medium Grid 2 Accent 1" w:semiHidden="0" w:uiPriority="68" w:unhideWhenUsed="0"/>
-    <w:lsdException w:name="Medium Grid 3 Accent 1" w:semiHidden="0" w:uiPriority="69" w:unhideWhenUsed="0"/>
-    <w:lsdException w:name="Dark List Accent 1" w:semiHidden="0" w:uiPriority="70" w:unhideWhenUsed="0"/>
-    <w:lsdException w:name="Colorful Shading Accent 1" w:semiHidden="0" w:uiPriority="71" w:unhideWhenUsed="0"/>
-    <w:lsdException w:name="Colorful List Accent 1" w:semiHidden="0" w:uiPriority="72" w:unhideWhenUsed="0"/>
-    <w:lsdException w:name="Colorful Grid Accent 1" w:semiHidden="0" w:uiPriority="73" w:unhideWhenUsed="0"/>
-    <w:lsdException w:name="Light Shading Accent 2" w:semiHidden="0" w:uiPriority="60" w:unhideWhenUsed="0"/>
-    <w:lsdException w:name="Light List Accent 2" w:semiHidden="0" w:uiPriority="61" w:unhideWhenUsed="0"/>
-    <w:lsdException w:name="Light Grid Accent 2" w:semiHidden="0" w:uiPriority="62" w:unhideWhenUsed="0"/>
-    <w:lsdException w:name="Medium Shading 1 Accent 2" w:semiHidden="0" w:uiPriority="63" w:unhideWhenUsed="0"/>
-    <w:lsdException w:name="Medium Shading 2 Accent 2" w:semiHidden="0" w:uiPriority="64" w:unhideWhenUsed="0"/>
-    <w:lsdException w:name="Medium List 1 Accent 2" w:semiHidden="0" w:uiPriority="65" w:unhideWhenUsed="0"/>
-    <w:lsdException w:name="Medium List 2 Accent 2" w:semiHidden="0" w:uiPriority="66" w:unhideWhenUsed="0"/>
-    <w:lsdException w:name="Medium Grid 1 Accent 2" w:semiHidden="0" w:uiPriority="67" w:unhideWhenUsed="0"/>
-    <w:lsdException w:name="Medium Grid 2 Accent 2" w:semiHidden="0" w:uiPriority="68" w:unhideWhenUsed="0"/>
-    <w:lsdException w:name="Medium Grid 3 Accent 2" w:semiHidden="0" w:uiPriority="69" w:unhideWhenUsed="0"/>
-    <w:lsdException w:name="Dark List Accent 2" w:semiHidden="0" w:uiPriority="70" w:unhideWhenUsed="0"/>
-    <w:lsdException w:name="Colorful Shading Accent 2" w:semiHidden="0" w:uiPriority="71" w:unhideWhenUsed="0"/>
-    <w:lsdException w:name="Colorful List Accent 2" w:semiHidden="0" w:uiPriority="72" w:unhideWhenUsed="0"/>
-    <w:lsdException w:name="Colorful Grid Accent 2" w:semiHidden="0" w:uiPriority="73" w:unhideWhenUsed="0"/>
-    <w:lsdException w:name="Light Shading Accent 3" w:semiHidden="0" w:uiPriority="60" w:unhideWhenUsed="0"/>
-    <w:lsdException w:name="Light List Accent 3" w:semiHidden="0" w:uiPriority="61" w:unhideWhenUsed="0"/>
-    <w:lsdException w:name="Light Grid Accent 3" w:semiHidden="0" w:uiPriority="62" w:unhideWhenUsed="0"/>
-    <w:lsdException w:name="Medium Shading 1 Accent 3" w:semiHidden="0" w:uiPriority="63" w:unhideWhenUsed="0"/>
-    <w:lsdException w:name="Medium Shading 2 Accent 3" w:semiHidden="0" w:uiPriority="64" w:unhideWhenUsed="0"/>
-    <w:lsdException w:name="Medium List 1 Accent 3" w:semiHidden="0" w:uiPriority="65" w:unhideWhenUsed="0"/>
-    <w:lsdException w:name="Medium List 2 Accent 3" w:semiHidden="0" w:uiPriority="66" w:unhideWhenUsed="0"/>
-    <w:lsdException w:name="Medium Grid 1 Accent 3" w:semiHidden="0" w:uiPriority="67" w:unhideWhenUsed="0"/>
-    <w:lsdException w:name="Medium Grid 2 Accent 3" w:semiHidden="0" w:uiPriority="68" w:unhideWhenUsed="0"/>
-    <w:lsdException w:name="Medium Grid 3 Accent 3" w:semiHidden="0" w:uiPriority="69" w:unhideWhenUsed="0"/>
-    <w:lsdException w:name="Dark List Accent 3" w:semiHidden="0" w:uiPriority="70" w:unhideWhenUsed="0"/>
-    <w:lsdException w:name="Colorful Shading Accent 3" w:semiHidden="0" w:uiPriority="71" w:unhideWhenUsed="0"/>
-    <w:lsdException w:name="Colorful List Accent 3" w:semiHidden="0" w:uiPriority="72" w:unhideWhenUsed="0"/>
-    <w:lsdException w:name="Colorful Grid Accent 3" w:semiHidden="0" w:uiPriority="73" w:unhideWhenUsed="0"/>
-    <w:lsdException w:name="Light Shading Accent 4" w:semiHidden="0" w:uiPriority="60" w:unhideWhenUsed="0"/>
-    <w:lsdException w:name="Light List Accent 4" w:semiHidden="0" w:uiPriority="61" w:unhideWhenUsed="0"/>
-    <w:lsdException w:name="Light Grid Accent 4" w:semiHidden="0" w:uiPriority="62" w:unhideWhenUsed="0"/>
-    <w:lsdException w:name="Medium Shading 1 Accent 4" w:semiHidden="0" w:uiPriority="63" w:unhideWhenUsed="0"/>
-    <w:lsdException w:name="Medium Shading 2 Accent 4" w:semiHidden="0" w:uiPriority="64" w:unhideWhenUsed="0"/>
-    <w:lsdException w:name="Medium List 1 Accent 4" w:semiHidden="0" w:uiPriority="65" w:unhideWhenUsed="0"/>
-    <w:lsdException w:name="Medium List 2 Accent 4" w:semiHidden="0" w:uiPriority="66" w:unhideWhenUsed="0"/>
-    <w:lsdException w:name="Medium Grid 1 Accent 4" w:semiHidden="0" w:uiPriority="67" w:unhideWhenUsed="0"/>
-    <w:lsdException w:name="Medium Grid 2 Accent 4" w:semiHidden="0" w:uiPriority="68" w:unhideWhenUsed="0"/>
-    <w:lsdException w:name="Medium Grid 3 Accent 4" w:semiHidden="0" w:uiPriority="69" w:unhideWhenUsed="0"/>
-    <w:lsdException w:name="Dark List Accent 4" w:semiHidden="0" w:uiPriority="70" w:unhideWhenUsed="0"/>
-    <w:lsdException w:name="Colorful Shading Accent 4" w:semiHidden="0" w:uiPriority="71" w:unhideWhenUsed="0"/>
-    <w:lsdException w:name="Colorful List Accent 4" w:semiHidden="0" w:uiPriority="72" w:unhideWhenUsed="0"/>
-    <w:lsdException w:name="Colorful Grid Accent 4" w:semiHidden="0" w:uiPriority="73" w:unhideWhenUsed="0"/>
-    <w:lsdException w:name="Light Shading Accent 5" w:semiHidden="0" w:uiPriority="60" w:unhideWhenUsed="0"/>
-    <w:lsdException w:name="Light List Accent 5" w:semiHidden="0" w:uiPriority="61" w:unhideWhenUsed="0"/>
-    <w:lsdException w:name="Light Grid Accent 5" w:semiHidden="0" w:uiPriority="62" w:unhideWhenUsed="0"/>
-    <w:lsdException w:name="Medium Shading 1 Accent 5" w:semiHidden="0" w:uiPriority="63" w:unhideWhenUsed="0"/>
-    <w:lsdException w:name="Medium Shading 2 Accent 5" w:semiHidden="0" w:uiPriority="64" w:unhideWhenUsed="0"/>
-    <w:lsdException w:name="Medium List 1 Accent 5" w:semiHidden="0" w:uiPriority="65" w:unhideWhenUsed="0"/>
-    <w:lsdException w:name="Medium List 2 Accent 5" w:semiHidden="0" w:uiPriority="66" w:unhideWhenUsed="0"/>
-    <w:lsdException w:name="Medium Grid 1 Accent 5" w:semiHidden="0" w:uiPriority="67" w:unhideWhenUsed="0"/>
-    <w:lsdException w:name="Medium Grid 2 Accent 5" w:semiHidden="0" w:uiPriority="68" w:unhideWhenUsed="0"/>
-    <w:lsdException w:name="Medium Grid 3 Accent 5" w:semiHidden="0" w:uiPriority="69" w:unhideWhenUsed="0"/>
-    <w:lsdException w:name="Dark List Accent 5" w:semiHidden="0" w:uiPriority="70" w:unhideWhenUsed="0"/>
-    <w:lsdException w:name="Colorful Shading Accent 5" w:semiHidden="0" w:uiPriority="71" w:unhideWhenUsed="0"/>
-    <w:lsdException w:name="Colorful List Accent 5" w:semiHidden="0" w:uiPriority="72" w:unhideWhenUsed="0"/>
-    <w:lsdException w:name="Colorful Grid Accent 5" w:semiHidden="0" w:uiPriority="73" w:unhideWhenUsed="0"/>
-    <w:lsdException w:name="Light Shading Accent 6" w:semiHidden="0" w:uiPriority="60" w:unhideWhenUsed="0"/>
-    <w:lsdException w:name="Light List Accent 6" w:semiHidden="0" w:uiPriority="61" w:unhideWhenUsed="0"/>
-    <w:lsdException w:name="Light Grid Accent 6" w:semiHidden="0" w:uiPriority="62" w:unhideWhenUsed="0"/>
-    <w:lsdException w:name="Medium Shading 1 Accent 6" w:semiHidden="0" w:uiPriority="63" w:unhideWhenUsed="0"/>
-    <w:lsdException w:name="Medium Shading 2 Accent 6" w:semiHidden="0" w:uiPriority="64" w:unhideWhenUsed="0"/>
-    <w:lsdException w:name="Medium List 1 Accent 6" w:semiHidden="0" w:uiPriority="65" w:unhideWhenUsed="0"/>
-    <w:lsdException w:name="Medium List 2 Accent 6" w:semiHidden="0" w:uiPriority="66" w:unhideWhenUsed="0"/>
-    <w:lsdException w:name="Medium Grid 1 Accent 6" w:semiHidden="0" w:uiPriority="67" w:unhideWhenUsed="0"/>
-    <w:lsdException w:name="Medium Grid 2 Accent 6" w:semiHidden="0" w:uiPriority="68" w:unhideWhenUsed="0"/>
-    <w:lsdException w:name="Medium Grid 3 Accent 6" w:semiHidden="0" w:uiPriority="69" w:unhideWhenUsed="0"/>
-    <w:lsdException w:name="Dark List Accent 6" w:semiHidden="0" w:uiPriority="70" w:unhideWhenUsed="0"/>
-    <w:lsdException w:name="Colorful Shading Accent 6" w:semiHidden="0" w:uiPriority="71" w:unhideWhenUsed="0"/>
-    <w:lsdException w:name="Colorful List Accent 6" w:semiHidden="0" w:uiPriority="72" w:unhideWhenUsed="0"/>
-    <w:lsdException w:name="Colorful Grid Accent 6" w:semiHidden="0" w:uiPriority="73" w:unhideWhenUsed="0"/>
-    <w:lsdException w:name="Subtle Emphasis" w:semiHidden="0" w:uiPriority="19" w:unhideWhenUsed="0" w:qFormat="1"/>
-    <w:lsdException w:name="Intense Emphasis" w:semiHidden="0" w:uiPriority="21" w:unhideWhenUsed="0" w:qFormat="1"/>
-    <w:lsdException w:name="Subtle Reference" w:semiHidden="0" w:uiPriority="31" w:unhideWhenUsed="0" w:qFormat="1"/>
-    <w:lsdException w:name="Intense Reference" w:semiHidden="0" w:uiPriority="32" w:unhideWhenUsed="0" w:qFormat="1"/>
-    <w:lsdException w:name="Book Title" w:semiHidden="0" w:uiPriority="33" w:unhideWhenUsed="0" w:qFormat="1"/>
-    <w:lsdException w:name="Bibliography" w:uiPriority="37"/>
-    <w:lsdException w:name="TOC Heading" w:uiPriority="39" w:qFormat="1"/>
+  <w:latentStyles w:defLockedState="0" w:defUIPriority="99" w:defSemiHidden="0" w:defUnhideWhenUsed="0" w:defQFormat="0" w:count="375">
+    <w:lsdException w:name="Normal" w:uiPriority="0" w:qFormat="1"/>
+    <w:lsdException w:name="heading 1" w:uiPriority="9" w:qFormat="1"/>
+    <w:lsdException w:name="heading 2" w:semiHidden="1" w:uiPriority="9" w:unhideWhenUsed="1" w:qFormat="1"/>
+    <w:lsdException w:name="heading 3" w:semiHidden="1" w:uiPriority="9" w:unhideWhenUsed="1" w:qFormat="1"/>
+    <w:lsdException w:name="heading 4" w:semiHidden="1" w:uiPriority="9" w:unhideWhenUsed="1" w:qFormat="1"/>
+    <w:lsdException w:name="heading 5" w:semiHidden="1" w:uiPriority="9" w:unhideWhenUsed="1" w:qFormat="1"/>
+    <w:lsdException w:name="heading 6" w:semiHidden="1" w:uiPriority="9" w:unhideWhenUsed="1" w:qFormat="1"/>
+    <w:lsdException w:name="heading 7" w:semiHidden="1" w:uiPriority="9" w:unhideWhenUsed="1" w:qFormat="1"/>
+    <w:lsdException w:name="heading 8" w:semiHidden="1" w:uiPriority="9" w:unhideWhenUsed="1" w:qFormat="1"/>
+    <w:lsdException w:name="heading 9" w:semiHidden="1" w:uiPriority="9" w:unhideWhenUsed="1" w:qFormat="1"/>
+    <w:lsdException w:name="index 1" w:semiHidden="1" w:unhideWhenUsed="1"/>
+    <w:lsdException w:name="index 2" w:semiHidden="1" w:unhideWhenUsed="1"/>
+    <w:lsdException w:name="index 3" w:semiHidden="1" w:unhideWhenUsed="1"/>
+    <w:lsdException w:name="index 4" w:semiHidden="1" w:unhideWhenUsed="1"/>
+    <w:lsdException w:name="index 5" w:semiHidden="1" w:unhideWhenUsed="1"/>
+    <w:lsdException w:name="index 6" w:semiHidden="1" w:unhideWhenUsed="1"/>
+    <w:lsdException w:name="index 7" w:semiHidden="1" w:unhideWhenUsed="1"/>
+    <w:lsdException w:name="index 8" w:semiHidden="1" w:unhideWhenUsed="1"/>
+    <w:lsdException w:name="index 9" w:semiHidden="1" w:unhideWhenUsed="1"/>
+    <w:lsdException w:name="toc 1" w:semiHidden="1" w:uiPriority="39" w:unhideWhenUsed="1"/>
+    <w:lsdException w:name="toc 2" w:semiHidden="1" w:uiPriority="39" w:unhideWhenUsed="1"/>
+    <w:lsdException w:name="toc 3" w:semiHidden="1" w:uiPriority="39" w:unhideWhenUsed="1"/>
+    <w:lsdException w:name="toc 4" w:semiHidden="1" w:uiPriority="39" w:unhideWhenUsed="1"/>
+    <w:lsdException w:name="toc 5" w:semiHidden="1" w:uiPriority="39" w:unhideWhenUsed="1"/>
+    <w:lsdException w:name="toc 6" w:semiHidden="1" w:uiPriority="39" w:unhideWhenUsed="1"/>
+    <w:lsdException w:name="toc 7" w:semiHidden="1" w:uiPriority="39" w:unhideWhenUsed="1"/>
+    <w:lsdException w:name="toc 8" w:semiHidden="1" w:uiPriority="39" w:unhideWhenUsed="1"/>
+    <w:lsdException w:name="toc 9" w:semiHidden="1" w:uiPriority="39" w:unhideWhenUsed="1"/>
+    <w:lsdException w:name="Normal Indent" w:semiHidden="1" w:unhideWhenUsed="1"/>
+    <w:lsdException w:name="footnote text" w:semiHidden="1" w:unhideWhenUsed="1"/>
+    <w:lsdException w:name="annotation text" w:semiHidden="1" w:unhideWhenUsed="1"/>
+    <w:lsdException w:name="header" w:semiHidden="1" w:unhideWhenUsed="1"/>
+    <w:lsdException w:name="footer" w:semiHidden="1" w:unhideWhenUsed="1"/>
+    <w:lsdException w:name="index heading" w:semiHidden="1" w:unhideWhenUsed="1"/>
+    <w:lsdException w:name="caption" w:semiHidden="1" w:uiPriority="35" w:unhideWhenUsed="1" w:qFormat="1"/>
+    <w:lsdException w:name="table of figures" w:semiHidden="1" w:unhideWhenUsed="1"/>
+    <w:lsdException w:name="envelope address" w:semiHidden="1" w:unhideWhenUsed="1"/>
+    <w:lsdException w:name="envelope return" w:semiHidden="1" w:unhideWhenUsed="1"/>
+    <w:lsdException w:name="footnote reference" w:semiHidden="1" w:unhideWhenUsed="1"/>
+    <w:lsdException w:name="annotation reference" w:semiHidden="1" w:unhideWhenUsed="1"/>
+    <w:lsdException w:name="line number" w:semiHidden="1" w:unhideWhenUsed="1"/>
+    <w:lsdException w:name="page number" w:semiHidden="1" w:unhideWhenUsed="1"/>
+    <w:lsdException w:name="endnote reference" w:semiHidden="1" w:unhideWhenUsed="1"/>
+    <w:lsdException w:name="endnote text" w:semiHidden="1" w:unhideWhenUsed="1"/>
+    <w:lsdException w:name="table of authorities" w:semiHidden="1" w:unhideWhenUsed="1"/>
+    <w:lsdException w:name="macro" w:semiHidden="1" w:unhideWhenUsed="1"/>
+    <w:lsdException w:name="toa heading" w:semiHidden="1" w:unhideWhenUsed="1"/>
+    <w:lsdException w:name="List" w:semiHidden="1" w:unhideWhenUsed="1"/>
+    <w:lsdException w:name="List Bullet" w:semiHidden="1" w:unhideWhenUsed="1"/>
+    <w:lsdException w:name="List Number" w:semiHidden="1" w:unhideWhenUsed="1"/>
+    <w:lsdException w:name="List 2" w:semiHidden="1" w:unhideWhenUsed="1"/>
+    <w:lsdException w:name="List 3" w:semiHidden="1" w:unhideWhenUsed="1"/>
+    <w:lsdException w:name="List 4" w:semiHidden="1" w:unhideWhenUsed="1"/>
+    <w:lsdException w:name="List 5" w:semiHidden="1" w:unhideWhenUsed="1"/>
+    <w:lsdException w:name="List Bullet 2" w:semiHidden="1" w:unhideWhenUsed="1"/>
+    <w:lsdException w:name="List Bullet 3" w:semiHidden="1" w:unhideWhenUsed="1"/>
+    <w:lsdException w:name="List Bullet 4" w:semiHidden="1" w:unhideWhenUsed="1"/>
+    <w:lsdException w:name="List Bullet 5" w:semiHidden="1" w:unhideWhenUsed="1"/>
+    <w:lsdException w:name="List Number 2" w:semiHidden="1" w:unhideWhenUsed="1"/>
+    <w:lsdException w:name="List Number 3" w:semiHidden="1" w:unhideWhenUsed="1"/>
+    <w:lsdException w:name="List Number 4" w:semiHidden="1" w:unhideWhenUsed="1"/>
+    <w:lsdException w:name="List Number 5" w:semiHidden="1" w:unhideWhenUsed="1"/>
+    <w:lsdException w:name="Title" w:uiPriority="10" w:qFormat="1"/>
+    <w:lsdException w:name="Closing" w:semiHidden="1" w:unhideWhenUsed="1"/>
+    <w:lsdException w:name="Signature" w:semiHidden="1" w:unhideWhenUsed="1"/>
+    <w:lsdException w:name="Default Paragraph Font" w:semiHidden="1" w:uiPriority="1" w:unhideWhenUsed="1"/>
+    <w:lsdException w:name="Body Text" w:semiHidden="1" w:unhideWhenUsed="1"/>
+    <w:lsdException w:name="Body Text Indent" w:semiHidden="1" w:unhideWhenUsed="1"/>
+    <w:lsdException w:name="List Continue" w:semiHidden="1" w:unhideWhenUsed="1"/>
+    <w:lsdException w:name="List Continue 2" w:semiHidden="1" w:unhideWhenUsed="1"/>
+    <w:lsdException w:name="List Continue 3" w:semiHidden="1" w:unhideWhenUsed="1"/>
+    <w:lsdException w:name="List Continue 4" w:semiHidden="1" w:unhideWhenUsed="1"/>
+    <w:lsdException w:name="List Continue 5" w:semiHidden="1" w:unhideWhenUsed="1"/>
+    <w:lsdException w:name="Message Header" w:semiHidden="1" w:unhideWhenUsed="1"/>
+    <w:lsdException w:name="Subtitle" w:uiPriority="11" w:qFormat="1"/>
+    <w:lsdException w:name="Salutation" w:semiHidden="1" w:unhideWhenUsed="1"/>
+    <w:lsdException w:name="Date" w:semiHidden="1" w:unhideWhenUsed="1"/>
+    <w:lsdException w:name="Body Text First Indent" w:semiHidden="1" w:unhideWhenUsed="1"/>
+    <w:lsdException w:name="Body Text First Indent 2" w:semiHidden="1" w:unhideWhenUsed="1"/>
+    <w:lsdException w:name="Note Heading" w:semiHidden="1" w:unhideWhenUsed="1"/>
+    <w:lsdException w:name="Body Text 2" w:semiHidden="1" w:unhideWhenUsed="1"/>
+    <w:lsdException w:name="Body Text 3" w:semiHidden="1" w:unhideWhenUsed="1"/>
+    <w:lsdException w:name="Body Text Indent 2" w:semiHidden="1" w:unhideWhenUsed="1"/>
+    <w:lsdException w:name="Body Text Indent 3" w:semiHidden="1" w:unhideWhenUsed="1"/>
+    <w:lsdException w:name="Block Text" w:semiHidden="1" w:unhideWhenUsed="1"/>
+    <w:lsdException w:name="Hyperlink" w:semiHidden="1" w:unhideWhenUsed="1"/>
+    <w:lsdException w:name="FollowedHyperlink" w:semiHidden="1" w:unhideWhenUsed="1"/>
+    <w:lsdException w:name="Strong" w:uiPriority="22" w:qFormat="1"/>
+    <w:lsdException w:name="Emphasis" w:uiPriority="20" w:qFormat="1"/>
+    <w:lsdException w:name="Document Map" w:semiHidden="1" w:unhideWhenUsed="1"/>
+    <w:lsdException w:name="Plain Text" w:semiHidden="1" w:unhideWhenUsed="1"/>
+    <w:lsdException w:name="E-mail Signature" w:semiHidden="1" w:unhideWhenUsed="1"/>
+    <w:lsdException w:name="HTML Top of Form" w:semiHidden="1" w:unhideWhenUsed="1"/>
+    <w:lsdException w:name="HTML Bottom of Form" w:semiHidden="1" w:unhideWhenUsed="1"/>
+    <w:lsdException w:name="Normal (Web)" w:semiHidden="1" w:unhideWhenUsed="1"/>
+    <w:lsdException w:name="HTML Acronym" w:semiHidden="1" w:unhideWhenUsed="1"/>
+    <w:lsdException w:name="HTML Address" w:semiHidden="1" w:unhideWhenUsed="1"/>
+    <w:lsdException w:name="HTML Cite" w:semiHidden="1" w:unhideWhenUsed="1"/>
+    <w:lsdException w:name="HTML Code" w:semiHidden="1" w:unhideWhenUsed="1"/>
+    <w:lsdException w:name="HTML Definition" w:semiHidden="1" w:unhideWhenUsed="1"/>
+    <w:lsdException w:name="HTML Keyboard" w:semiHidden="1" w:unhideWhenUsed="1"/>
+    <w:lsdException w:name="HTML Preformatted" w:semiHidden="1" w:unhideWhenUsed="1"/>
+    <w:lsdException w:name="HTML Sample" w:semiHidden="1" w:unhideWhenUsed="1"/>
+    <w:lsdException w:name="HTML Typewriter" w:semiHidden="1" w:unhideWhenUsed="1"/>
+    <w:lsdException w:name="HTML Variable" w:semiHidden="1" w:unhideWhenUsed="1"/>
+    <w:lsdException w:name="Normal Table" w:semiHidden="1" w:unhideWhenUsed="1"/>
+    <w:lsdException w:name="annotation subject" w:semiHidden="1" w:unhideWhenUsed="1"/>
+    <w:lsdException w:name="No List" w:semiHidden="1" w:unhideWhenUsed="1"/>
+    <w:lsdException w:name="Outline List 1" w:semiHidden="1" w:unhideWhenUsed="1"/>
+    <w:lsdException w:name="Outline List 2" w:semiHidden="1" w:unhideWhenUsed="1"/>
+    <w:lsdException w:name="Outline List 3" w:semiHidden="1" w:unhideWhenUsed="1"/>
+    <w:lsdException w:name="Table Simple 1" w:semiHidden="1" w:unhideWhenUsed="1"/>
+    <w:lsdException w:name="Table Simple 2" w:semiHidden="1" w:unhideWhenUsed="1"/>
+    <w:lsdException w:name="Table Simple 3" w:semiHidden="1" w:unhideWhenUsed="1"/>
+    <w:lsdException w:name="Table Classic 1" w:semiHidden="1" w:unhideWhenUsed="1"/>
+    <w:lsdException w:name="Table Classic 2" w:semiHidden="1" w:unhideWhenUsed="1"/>
+    <w:lsdException w:name="Table Classic 3" w:semiHidden="1" w:unhideWhenUsed="1"/>
+    <w:lsdException w:name="Table Classic 4" w:semiHidden="1" w:unhideWhenUsed="1"/>
+    <w:lsdException w:name="Table Colorful 1" w:semiHidden="1" w:unhideWhenUsed="1"/>
+    <w:lsdException w:name="Table Colorful 2" w:semiHidden="1" w:unhideWhenUsed="1"/>
+    <w:lsdException w:name="Table Colorful 3" w:semiHidden="1" w:unhideWhenUsed="1"/>
+    <w:lsdException w:name="Table Columns 1" w:semiHidden="1" w:unhideWhenUsed="1"/>
+    <w:lsdException w:name="Table Columns 2" w:semiHidden="1" w:unhideWhenUsed="1"/>
+    <w:lsdException w:name="Table Columns 3" w:semiHidden="1" w:unhideWhenUsed="1"/>
+    <w:lsdException w:name="Table Columns 4" w:semiHidden="1" w:unhideWhenUsed="1"/>
+    <w:lsdException w:name="Table Columns 5" w:semiHidden="1" w:unhideWhenUsed="1"/>
+    <w:lsdException w:name="Table Grid 1" w:semiHidden="1" w:unhideWhenUsed="1"/>
+    <w:lsdException w:name="Table Grid 2" w:semiHidden="1" w:unhideWhenUsed="1"/>
+    <w:lsdException w:name="Table Grid 3" w:semiHidden="1" w:unhideWhenUsed="1"/>
+    <w:lsdException w:name="Table Grid 4" w:semiHidden="1" w:unhideWhenUsed="1"/>
+    <w:lsdException w:name="Table Grid 5" w:semiHidden="1" w:unhideWhenUsed="1"/>
+    <w:lsdException w:name="Table Grid 6" w:semiHidden="1" w:unhideWhenUsed="1"/>
+    <w:lsdException w:name="Table Grid 7" w:semiHidden="1" w:unhideWhenUsed="1"/>
+    <w:lsdException w:name="Table Grid 8" w:semiHidden="1" w:unhideWhenUsed="1"/>
+    <w:lsdException w:name="Table List 1" w:semiHidden="1" w:unhideWhenUsed="1"/>
+    <w:lsdException w:name="Table List 2" w:semiHidden="1" w:unhideWhenUsed="1"/>
+    <w:lsdException w:name="Table List 3" w:semiHidden="1" w:unhideWhenUsed="1"/>
+    <w:lsdException w:name="Table List 4" w:semiHidden="1" w:unhideWhenUsed="1"/>
+    <w:lsdException w:name="Table List 5" w:semiHidden="1" w:unhideWhenUsed="1"/>
+    <w:lsdException w:name="Table List 6" w:semiHidden="1" w:unhideWhenUsed="1"/>
+    <w:lsdException w:name="Table List 7" w:semiHidden="1" w:unhideWhenUsed="1"/>
+    <w:lsdException w:name="Table List 8" w:semiHidden="1" w:unhideWhenUsed="1"/>
+    <w:lsdException w:name="Table 3D effects 1" w:semiHidden="1" w:unhideWhenUsed="1"/>
+    <w:lsdException w:name="Table 3D effects 2" w:semiHidden="1" w:unhideWhenUsed="1"/>
+    <w:lsdException w:name="Table 3D effects 3" w:semiHidden="1" w:unhideWhenUsed="1"/>
+    <w:lsdException w:name="Table Contemporary" w:semiHidden="1" w:unhideWhenUsed="1"/>
+    <w:lsdException w:name="Table Elegant" w:semiHidden="1" w:unhideWhenUsed="1"/>
+    <w:lsdException w:name="Table Professional" w:semiHidden="1" w:unhideWhenUsed="1"/>
+    <w:lsdException w:name="Table Subtle 1" w:semiHidden="1" w:unhideWhenUsed="1"/>
+    <w:lsdException w:name="Table Subtle 2" w:semiHidden="1" w:unhideWhenUsed="1"/>
+    <w:lsdException w:name="Table Web 1" w:semiHidden="1" w:unhideWhenUsed="1"/>
+    <w:lsdException w:name="Table Web 2" w:semiHidden="1" w:unhideWhenUsed="1"/>
+    <w:lsdException w:name="Table Web 3" w:semiHidden="1" w:unhideWhenUsed="1"/>
+    <w:lsdException w:name="Balloon Text" w:semiHidden="1" w:unhideWhenUsed="1"/>
+    <w:lsdException w:name="Table Grid" w:semiHidden="1" w:uiPriority="39" w:unhideWhenUsed="1"/>
+    <w:lsdException w:name="Table Theme" w:semiHidden="1" w:unhideWhenUsed="1"/>
+    <w:lsdException w:name="Placeholder Text" w:semiHidden="1"/>
+    <w:lsdException w:name="No Spacing" w:uiPriority="1" w:qFormat="1"/>
+    <w:lsdException w:name="Light Shading" w:uiPriority="60"/>
+    <w:lsdException w:name="Light List" w:uiPriority="61"/>
+    <w:lsdException w:name="Light Grid" w:uiPriority="62"/>
+    <w:lsdException w:name="Medium Shading 1" w:uiPriority="63"/>
+    <w:lsdException w:name="Medium Shading 2" w:uiPriority="64"/>
+    <w:lsdException w:name="Medium List 1" w:uiPriority="65"/>
+    <w:lsdException w:name="Medium List 2" w:uiPriority="66"/>
+    <w:lsdException w:name="Medium Grid 1" w:uiPriority="67"/>
+    <w:lsdException w:name="Medium Grid 2" w:uiPriority="68"/>
+    <w:lsdException w:name="Medium Grid 3" w:uiPriority="69"/>
+    <w:lsdException w:name="Dark List" w:uiPriority="70"/>
+    <w:lsdException w:name="Colorful Shading" w:uiPriority="71"/>
+    <w:lsdException w:name="Colorful List" w:uiPriority="72"/>
+    <w:lsdException w:name="Colorful Grid" w:uiPriority="73"/>
+    <w:lsdException w:name="Light Shading Accent 1" w:uiPriority="60"/>
+    <w:lsdException w:name="Light List Accent 1" w:uiPriority="61"/>
+    <w:lsdException w:name="Light Grid Accent 1" w:uiPriority="62"/>
+    <w:lsdException w:name="Medium Shading 1 Accent 1" w:uiPriority="63"/>
+    <w:lsdException w:name="Medium Shading 2 Accent 1" w:uiPriority="64"/>
+    <w:lsdException w:name="Medium List 1 Accent 1" w:uiPriority="65"/>
+    <w:lsdException w:name="Revision" w:semiHidden="1"/>
+    <w:lsdException w:name="List Paragraph" w:uiPriority="34" w:qFormat="1"/>
+    <w:lsdException w:name="Quote" w:uiPriority="29" w:qFormat="1"/>
+    <w:lsdException w:name="Intense Quote" w:uiPriority="30" w:qFormat="1"/>
+    <w:lsdException w:name="Medium List 2 Accent 1" w:uiPriority="66"/>
+    <w:lsdException w:name="Medium Grid 1 Accent 1" w:uiPriority="67"/>
+    <w:lsdException w:name="Medium Grid 2 Accent 1" w:uiPriority="68"/>
+    <w:lsdException w:name="Medium Grid 3 Accent 1" w:uiPriority="69"/>
+    <w:lsdException w:name="Dark List Accent 1" w:uiPriority="70"/>
+    <w:lsdException w:name="Colorful Shading Accent 1" w:uiPriority="71"/>
+    <w:lsdException w:name="Colorful List Accent 1" w:uiPriority="72"/>
+    <w:lsdException w:name="Colorful Grid Accent 1" w:uiPriority="73"/>
+    <w:lsdException w:name="Light Shading Accent 2" w:uiPriority="60"/>
+    <w:lsdException w:name="Light List Accent 2" w:uiPriority="61"/>
+    <w:lsdException w:name="Light Grid Accent 2" w:uiPriority="62"/>
+    <w:lsdException w:name="Medium Shading 1 Accent 2" w:uiPriority="63"/>
+    <w:lsdException w:name="Medium Shading 2 Accent 2" w:uiPriority="64"/>
+    <w:lsdException w:name="Medium List 1 Accent 2" w:uiPriority="65"/>
+    <w:lsdException w:name="Medium List 2 Accent 2" w:uiPriority="66"/>
+    <w:lsdException w:name="Medium Grid 1 Accent 2" w:uiPriority="67"/>
+    <w:lsdException w:name="Medium Grid 2 Accent 2" w:uiPriority="68"/>
+    <w:lsdException w:name="Medium Grid 3 Accent 2" w:uiPriority="69"/>
+    <w:lsdException w:name="Dark List Accent 2" w:uiPriority="70"/>
+    <w:lsdException w:name="Colorful Shading Accent 2" w:uiPriority="71"/>
+    <w:lsdException w:name="Colorful List Accent 2" w:uiPriority="72"/>
+    <w:lsdException w:name="Colorful Grid Accent 2" w:uiPriority="73"/>
+    <w:lsdException w:name="Light Shading Accent 3" w:uiPriority="60"/>
+    <w:lsdException w:name="Light List Accent 3" w:uiPriority="61"/>
+    <w:lsdException w:name="Light Grid Accent 3" w:uiPriority="62"/>
+    <w:lsdException w:name="Medium Shading 1 Accent 3" w:uiPriority="63"/>
+    <w:lsdException w:name="Medium Shading 2 Accent 3" w:uiPriority="64"/>
+    <w:lsdException w:name="Medium List 1 Accent 3" w:uiPriority="65"/>
+    <w:lsdException w:name="Medium List 2 Accent 3" w:uiPriority="66"/>
+    <w:lsdException w:name="Medium Grid 1 Accent 3" w:uiPriority="67"/>
+    <w:lsdException w:name="Medium Grid 2 Accent 3" w:uiPriority="68"/>
+    <w:lsdException w:name="Medium Grid 3 Accent 3" w:uiPriority="69"/>
+    <w:lsdException w:name="Dark List Accent 3" w:uiPriority="70"/>
+    <w:lsdException w:name="Colorful Shading Accent 3" w:uiPriority="71"/>
+    <w:lsdException w:name="Colorful List Accent 3" w:uiPriority="72"/>
+    <w:lsdException w:name="Colorful Grid Accent 3" w:uiPriority="73"/>
+    <w:lsdException w:name="Light Shading Accent 4" w:uiPriority="60"/>
+    <w:lsdException w:name="Light List Accent 4" w:uiPriority="61"/>
+    <w:lsdException w:name="Light Grid Accent 4" w:uiPriority="62"/>
+    <w:lsdException w:name="Medium Shading 1 Accent 4" w:uiPriority="63"/>
+    <w:lsdException w:name="Medium Shading 2 Accent 4" w:uiPriority="64"/>
+    <w:lsdException w:name="Medium List 1 Accent 4" w:uiPriority="65"/>
+    <w:lsdException w:name="Medium List 2 Accent 4" w:uiPriority="66"/>
+    <w:lsdException w:name="Medium Grid 1 Accent 4" w:uiPriority="67"/>
+    <w:lsdException w:name="Medium Grid 2 Accent 4" w:uiPriority="68"/>
+    <w:lsdException w:name="Medium Grid 3 Accent 4" w:uiPriority="69"/>
+    <w:lsdException w:name="Dark List Accent 4" w:uiPriority="70"/>
+    <w:lsdException w:name="Colorful Shading Accent 4" w:uiPriority="71"/>
+    <w:lsdException w:name="Colorful List Accent 4" w:uiPriority="72"/>
+    <w:lsdException w:name="Colorful Grid Accent 4" w:uiPriority="73"/>
+    <w:lsdException w:name="Light Shading Accent 5" w:uiPriority="60"/>
+    <w:lsdException w:name="Light List Accent 5" w:uiPriority="61"/>
+    <w:lsdException w:name="Light Grid Accent 5" w:uiPriority="62"/>
+    <w:lsdException w:name="Medium Shading 1 Accent 5" w:uiPriority="63"/>
+    <w:lsdException w:name="Medium Shading 2 Accent 5" w:uiPriority="64"/>
+    <w:lsdException w:name="Medium List 1 Accent 5" w:uiPriority="65"/>
+    <w:lsdException w:name="Medium List 2 Accent 5" w:uiPriority="66"/>
+    <w:lsdException w:name="Medium Grid 1 Accent 5" w:uiPriority="67"/>
+    <w:lsdException w:name="Medium Grid 2 Accent 5" w:uiPriority="68"/>
+    <w:lsdException w:name="Medium Grid 3 Accent 5" w:uiPriority="69"/>
+    <w:lsdException w:name="Dark List Accent 5" w:uiPriority="70"/>
+    <w:lsdException w:name="Colorful Shading Accent 5" w:uiPriority="71"/>
+    <w:lsdException w:name="Colorful List Accent 5" w:uiPriority="72"/>
+    <w:lsdException w:name="Colorful Grid Accent 5" w:uiPriority="73"/>
+    <w:lsdException w:name="Light Shading Accent 6" w:uiPriority="60"/>
+    <w:lsdException w:name="Light List Accent 6" w:uiPriority="61"/>
+    <w:lsdException w:name="Light Grid Accent 6" w:uiPriority="62"/>
+    <w:lsdException w:name="Medium Shading 1 Accent 6" w:uiPriority="63"/>
+    <w:lsdException w:name="Medium Shading 2 Accent 6" w:uiPriority="64"/>
+    <w:lsdException w:name="Medium List 1 Accent 6" w:uiPriority="65"/>
+    <w:lsdException w:name="Medium List 2 Accent 6" w:uiPriority="66"/>
+    <w:lsdException w:name="Medium Grid 1 Accent 6" w:uiPriority="67"/>
+    <w:lsdException w:name="Medium Grid 2 Accent 6" w:uiPriority="68"/>
+    <w:lsdException w:name="Medium Grid 3 Accent 6" w:uiPriority="69"/>
+    <w:lsdException w:name="Dark List Accent 6" w:uiPriority="70"/>
+    <w:lsdException w:name="Colorful Shading Accent 6" w:uiPriority="71"/>
+    <w:lsdException w:name="Colorful List Accent 6" w:uiPriority="72"/>
+    <w:lsdException w:name="Colorful Grid Accent 6" w:uiPriority="73"/>
+    <w:lsdException w:name="Subtle Emphasis" w:uiPriority="19" w:qFormat="1"/>
+    <w:lsdException w:name="Intense Emphasis" w:uiPriority="21" w:qFormat="1"/>
+    <w:lsdException w:name="Subtle Reference" w:uiPriority="31" w:qFormat="1"/>
+    <w:lsdException w:name="Intense Reference" w:uiPriority="32" w:qFormat="1"/>
+    <w:lsdException w:name="Book Title" w:uiPriority="33" w:qFormat="1"/>
+    <w:lsdException w:name="Bibliography" w:semiHidden="1" w:uiPriority="37" w:unhideWhenUsed="1"/>
+    <w:lsdException w:name="TOC Heading" w:semiHidden="1" w:uiPriority="39" w:unhideWhenUsed="1" w:qFormat="1"/>
+    <w:lsdException w:name="Plain Table 1" w:uiPriority="41"/>
+    <w:lsdException w:name="Plain Table 2" w:uiPriority="42"/>
+    <w:lsdException w:name="Plain Table 3" w:uiPriority="43"/>
+    <w:lsdException w:name="Plain Table 4" w:uiPriority="44"/>
+    <w:lsdException w:name="Plain Table 5" w:uiPriority="45"/>
+    <w:lsdException w:name="Grid Table Light" w:uiPriority="40"/>
+    <w:lsdException w:name="Grid Table 1 Light" w:uiPriority="46"/>
+    <w:lsdException w:name="Grid Table 2" w:uiPriority="47"/>
+    <w:lsdException w:name="Grid Table 3" w:uiPriority="48"/>
+    <w:lsdException w:name="Grid Table 4" w:uiPriority="49"/>
+    <w:lsdException w:name="Grid Table 5 Dark" w:uiPriority="50"/>
+    <w:lsdException w:name="Grid Table 6 Colorful" w:uiPriority="51"/>
+    <w:lsdException w:name="Grid Table 7 Colorful" w:uiPriority="52"/>
+    <w:lsdException w:name="Grid Table 1 Light Accent 1" w:uiPriority="46"/>
+    <w:lsdException w:name="Grid Table 2 Accent 1" w:uiPriority="47"/>
+    <w:lsdException w:name="Grid Table 3 Accent 1" w:uiPriority="48"/>
+    <w:lsdException w:name="Grid Table 4 Accent 1" w:uiPriority="49"/>
+    <w:lsdException w:name="Grid Table 5 Dark Accent 1" w:uiPriority="50"/>
+    <w:lsdException w:name="Grid Table 6 Colorful Accent 1" w:uiPriority="51"/>
+    <w:lsdException w:name="Grid Table 7 Colorful Accent 1" w:uiPriority="52"/>
+    <w:lsdException w:name="Grid Table 1 Light Accent 2" w:uiPriority="46"/>
+    <w:lsdException w:name="Grid Table 2 Accent 2" w:uiPriority="47"/>
+    <w:lsdException w:name="Grid Table 3 Accent 2" w:uiPriority="48"/>
+    <w:lsdException w:name="Grid Table 4 Accent 2" w:uiPriority="49"/>
+    <w:lsdException w:name="Grid Table 5 Dark Accent 2" w:uiPriority="50"/>
+    <w:lsdException w:name="Grid Table 6 Colorful Accent 2" w:uiPriority="51"/>
+    <w:lsdException w:name="Grid Table 7 Colorful Accent 2" w:uiPriority="52"/>
+    <w:lsdException w:name="Grid Table 1 Light Accent 3" w:uiPriority="46"/>
+    <w:lsdException w:name="Grid Table 2 Accent 3" w:uiPriority="47"/>
+    <w:lsdException w:name="Grid Table 3 Accent 3" w:uiPriority="48"/>
+    <w:lsdException w:name="Grid Table 4 Accent 3" w:uiPriority="49"/>
+    <w:lsdException w:name="Grid Table 5 Dark Accent 3" w:uiPriority="50"/>
+    <w:lsdException w:name="Grid Table 6 Colorful Accent 3" w:uiPriority="51"/>
+    <w:lsdException w:name="Grid Table 7 Colorful Accent 3" w:uiPriority="52"/>
+    <w:lsdException w:name="Grid Table 1 Light Accent 4" w:uiPriority="46"/>
+    <w:lsdException w:name="Grid Table 2 Accent 4" w:uiPriority="47"/>
+    <w:lsdException w:name="Grid Table 3 Accent 4" w:uiPriority="48"/>
+    <w:lsdException w:name="Grid Table 4 Accent 4" w:uiPriority="49"/>
+    <w:lsdException w:name="Grid Table 5 Dark Accent 4" w:uiPriority="50"/>
+    <w:lsdException w:name="Grid Table 6 Colorful Accent 4" w:uiPriority="51"/>
+    <w:lsdException w:name="Grid Table 7 Colorful Accent 4" w:uiPriority="52"/>
+    <w:lsdException w:name="Grid Table 1 Light Accent 5" w:uiPriority="46"/>
+    <w:lsdException w:name="Grid Table 2 Accent 5" w:uiPriority="47"/>
+    <w:lsdException w:name="Grid Table 3 Accent 5" w:uiPriority="48"/>
+    <w:lsdException w:name="Grid Table 4 Accent 5" w:uiPriority="49"/>
+    <w:lsdException w:name="Grid Table 5 Dark Accent 5" w:uiPriority="50"/>
+    <w:lsdException w:name="Grid Table 6 Colorful Accent 5" w:uiPriority="51"/>
+    <w:lsdException w:name="Grid Table 7 Colorful Accent 5" w:uiPriority="52"/>
+    <w:lsdException w:name="Grid Table 1 Light Accent 6" w:uiPriority="46"/>
+    <w:lsdException w:name="Grid Table 2 Accent 6" w:uiPriority="47"/>
+    <w:lsdException w:name="Grid Table 3 Accent 6" w:uiPriority="48"/>
+    <w:lsdException w:name="Grid Table 4 Accent 6" w:uiPriority="49"/>
+    <w:lsdException w:name="Grid Table 5 Dark Accent 6" w:uiPriority="50"/>
+    <w:lsdException w:name="Grid Table 6 Colorful Accent 6" w:uiPriority="51"/>
+    <w:lsdException w:name="Grid Table 7 Colorful Accent 6" w:uiPriority="52"/>
+    <w:lsdException w:name="List Table 1 Light" w:uiPriority="46"/>
+    <w:lsdException w:name="List Table 2" w:uiPriority="47"/>
+    <w:lsdException w:name="List Table 3" w:uiPriority="48"/>
+    <w:lsdException w:name="List Table 4" w:uiPriority="49"/>
+    <w:lsdException w:name="List Table 5 Dark" w:uiPriority="50"/>
+    <w:lsdException w:name="List Table 6 Colorful" w:uiPriority="51"/>
+    <w:lsdException w:name="List Table 7 Colorful" w:uiPriority="52"/>
+    <w:lsdException w:name="List Table 1 Light Accent 1" w:uiPriority="46"/>
+    <w:lsdException w:name="List Table 2 Accent 1" w:uiPriority="47"/>
+    <w:lsdException w:name="List Table 3 Accent 1" w:uiPriority="48"/>
+    <w:lsdException w:name="List Table 4 Accent 1" w:uiPriority="49"/>
+    <w:lsdException w:name="List Table 5 Dark Accent 1" w:uiPriority="50"/>
+    <w:lsdException w:name="List Table 6 Colorful Accent 1" w:uiPriority="51"/>
+    <w:lsdException w:name="List Table 7 Colorful Accent 1" w:uiPriority="52"/>
+    <w:lsdException w:name="List Table 1 Light Accent 2" w:uiPriority="46"/>
+    <w:lsdException w:name="List Table 2 Accent 2" w:uiPriority="47"/>
+    <w:lsdException w:name="List Table 3 Accent 2" w:uiPriority="48"/>
+    <w:lsdException w:name="List Table 4 Accent 2" w:uiPriority="49"/>
+    <w:lsdException w:name="List Table 5 Dark Accent 2" w:uiPriority="50"/>
+    <w:lsdException w:name="List Table 6 Colorful Accent 2" w:uiPriority="51"/>
+    <w:lsdException w:name="List Table 7 Colorful Accent 2" w:uiPriority="52"/>
+    <w:lsdException w:name="List Table 1 Light Accent 3" w:uiPriority="46"/>
+    <w:lsdException w:name="List Table 2 Accent 3" w:uiPriority="47"/>
+    <w:lsdException w:name="List Table 3 Accent 3" w:uiPriority="48"/>
+    <w:lsdException w:name="List Table 4 Accent 3" w:uiPriority="49"/>
+    <w:lsdException w:name="List Table 5 Dark Accent 3" w:uiPriority="50"/>
+    <w:lsdException w:name="List Table 6 Colorful Accent 3" w:uiPriority="51"/>
+    <w:lsdException w:name="List Table 7 Colorful Accent 3" w:uiPriority="52"/>
+    <w:lsdException w:name="List Table 1 Light Accent 4" w:uiPriority="46"/>
+    <w:lsdException w:name="List Table 2 Accent 4" w:uiPriority="47"/>
+    <w:lsdException w:name="List Table 3 Accent 4" w:uiPriority="48"/>
+    <w:lsdException w:name="List Table 4 Accent 4" w:uiPriority="49"/>
+    <w:lsdException w:name="List Table 5 Dark Accent 4" w:uiPriority="50"/>
+    <w:lsdException w:name="List Table 6 Colorful Accent 4" w:uiPriority="51"/>
+    <w:lsdException w:name="List Table 7 Colorful Accent 4" w:uiPriority="52"/>
+    <w:lsdException w:name="List Table 1 Light Accent 5" w:uiPriority="46"/>
+    <w:lsdException w:name="List Table 2 Accent 5" w:uiPriority="47"/>
+    <w:lsdException w:name="List Table 3 Accent 5" w:uiPriority="48"/>
+    <w:lsdException w:name="List Table 4 Accent 5" w:uiPriority="49"/>
+    <w:lsdException w:name="List Table 5 Dark Accent 5" w:uiPriority="50"/>
+    <w:lsdException w:name="List Table 6 Colorful Accent 5" w:uiPriority="51"/>
+    <w:lsdException w:name="List Table 7 Colorful Accent 5" w:uiPriority="52"/>
+    <w:lsdException w:name="List Table 1 Light Accent 6" w:uiPriority="46"/>
+    <w:lsdException w:name="List Table 2 Accent 6" w:uiPriority="47"/>
+    <w:lsdException w:name="List Table 3 Accent 6" w:uiPriority="48"/>
+    <w:lsdException w:name="List Table 4 Accent 6" w:uiPriority="49"/>
+    <w:lsdException w:name="List Table 5 Dark Accent 6" w:uiPriority="50"/>
+    <w:lsdException w:name="List Table 6 Colorful Accent 6" w:uiPriority="51"/>
+    <w:lsdException w:name="List Table 7 Colorful Accent 6" w:uiPriority="52"/>
+    <w:lsdException w:name="Mention" w:semiHidden="1" w:unhideWhenUsed="1"/>
+    <w:lsdException w:name="Smart Hyperlink" w:semiHidden="1" w:unhideWhenUsed="1"/>
+    <w:lsdException w:name="Hashtag" w:semiHidden="1" w:unhideWhenUsed="1"/>
+    <w:lsdException w:name="Unresolved Mention" w:semiHidden="1" w:unhideWhenUsed="1"/>
   </w:latentStyles>
   <w:style w:type="paragraph" w:default="1" w:styleId="Normal">
     <w:name w:val="Normal"/>
@@ -9138,7 +8707,7 @@
   <a:extraClrSchemeLst/>
   <a:extLst>
     <a:ext uri="{05A4C25C-085E-4340-85A3-A5531E510DB2}">
-      <thm15:themeFamily xmlns:thm15="http://schemas.microsoft.com/office/thememl/2012/main" xmlns="" name="Office Theme" id="{62F939B6-93AF-4DB8-9C6B-D6C7DFDC589F}" vid="{4A3C46E8-61CC-4603-A589-7422A47A8E4A}"/>
+      <thm15:themeFamily xmlns:thm15="http://schemas.microsoft.com/office/thememl/2012/main" name="Office Theme" id="{62F939B6-93AF-4DB8-9C6B-D6C7DFDC589F}" vid="{4A3C46E8-61CC-4603-A589-7422A47A8E4A}"/>
     </a:ext>
   </a:extLst>
 </a:theme>
@@ -9149,7 +8718,7 @@
 </file>
 
 <file path=customXml/itemProps1.xml><?xml version="1.0" encoding="utf-8"?>
-<ds:datastoreItem xmlns:ds="http://schemas.openxmlformats.org/officeDocument/2006/customXml" ds:itemID="{E2188408-9615-43A9-B3D8-D588A1974990}">
+<ds:datastoreItem xmlns:ds="http://schemas.openxmlformats.org/officeDocument/2006/customXml" ds:itemID="{42E8AD19-9FC8-C540-A76A-E4B181115128}">
   <ds:schemaRefs>
     <ds:schemaRef ds:uri="http://schemas.openxmlformats.org/officeDocument/2006/bibliography"/>
   </ds:schemaRefs>

</xml_diff>